<commit_message>
Modification de la planification
</commit_message>
<xml_diff>
--- a/Documentation/Rapport_PreTPI.docx
+++ b/Documentation/Rapport_PreTPI.docx
@@ -3011,8 +3011,6 @@
         </w:rPr>
         <w:t xml:space="preserve"> </w:t>
       </w:r>
-      <w:bookmarkStart w:id="12" w:name="_GoBack"/>
-      <w:bookmarkEnd w:id="12"/>
     </w:p>
     <w:p>
       <w:pPr>
@@ -3074,6 +3072,8 @@
           <w:lang w:eastAsia="fr-FR"/>
         </w:rPr>
       </w:pPr>
+      <w:bookmarkStart w:id="12" w:name="_GoBack"/>
+      <w:bookmarkEnd w:id="12"/>
     </w:p>
     <w:p>
       <w:pPr>
@@ -3189,7 +3189,7 @@
         </w:rPr>
         <w:t xml:space="preserve">Voici le lien de mon Icescrum pour plus d’information : </w:t>
       </w:r>
-      <w:hyperlink r:id="rId11" w:history="1">
+      <w:hyperlink r:id="rId11" w:anchor="/project" w:history="1">
         <w:r>
           <w:rPr>
             <w:rStyle w:val="Lienhypertexte"/>
@@ -5165,7 +5165,7 @@
         <w:sz w:val="16"/>
         <w:szCs w:val="16"/>
       </w:rPr>
-      <w:t>9</w:t>
+      <w:t>7</w:t>
     </w:r>
     <w:r>
       <w:rPr>
@@ -8280,12 +8280,6 @@
 </file>
 
 <file path=customXml/item1.xml><?xml version="1.0" encoding="utf-8"?>
-<p:properties xmlns:p="http://schemas.microsoft.com/office/2006/metadata/properties" xmlns:xsi="http://www.w3.org/2001/XMLSchema-instance" xmlns:pc="http://schemas.microsoft.com/office/infopath/2007/PartnerControls">
-  <documentManagement/>
-</p:properties>
-</file>
-
-<file path=customXml/item2.xml><?xml version="1.0" encoding="utf-8"?>
 <ct:contentTypeSchema xmlns:ct="http://schemas.microsoft.com/office/2006/metadata/contentType" xmlns:ma="http://schemas.microsoft.com/office/2006/metadata/properties/metaAttributes" ct:_="" ma:_="" ma:contentTypeName="Document" ma:contentTypeID="0x0101000B38552FA7D4254E8845977232CFE53B" ma:contentTypeVersion="7" ma:contentTypeDescription="Create a new document." ma:contentTypeScope="" ma:versionID="578d21e15e1ffbca41dee75c8df7fb1f">
   <xsd:schema xmlns:xsd="http://www.w3.org/2001/XMLSchema" xmlns:xs="http://www.w3.org/2001/XMLSchema" xmlns:p="http://schemas.microsoft.com/office/2006/metadata/properties" xmlns:ns2="0119da2b-60ce-4773-88fa-ebab2cde1f55" xmlns:ns3="c00db93e-a012-41a1-8dae-1f2fb8b40d56" targetNamespace="http://schemas.microsoft.com/office/2006/metadata/properties" ma:root="true" ma:fieldsID="a85c7504c14032d1ca822e0728accd33" ns2:_="" ns3:_="">
     <xsd:import namespace="0119da2b-60ce-4773-88fa-ebab2cde1f55"/>
@@ -8468,6 +8462,12 @@
 </ct:contentTypeSchema>
 </file>
 
+<file path=customXml/item2.xml><?xml version="1.0" encoding="utf-8"?>
+<p:properties xmlns:p="http://schemas.microsoft.com/office/2006/metadata/properties" xmlns:xsi="http://www.w3.org/2001/XMLSchema-instance" xmlns:pc="http://schemas.microsoft.com/office/infopath/2007/PartnerControls">
+  <documentManagement/>
+</p:properties>
+</file>
+
 <file path=customXml/item3.xml><?xml version="1.0" encoding="utf-8"?>
 <?mso-contentType ?>
 <FormTemplates xmlns="http://schemas.microsoft.com/sharepoint/v3/contenttype/forms">
@@ -8478,15 +8478,6 @@
 </file>
 
 <file path=customXml/itemProps1.xml><?xml version="1.0" encoding="utf-8"?>
-<ds:datastoreItem xmlns:ds="http://schemas.openxmlformats.org/officeDocument/2006/customXml" ds:itemID="{996F0FBA-2996-487E-B7C1-784F04C7FD8C}">
-  <ds:schemaRefs>
-    <ds:schemaRef ds:uri="http://schemas.microsoft.com/office/2006/metadata/properties"/>
-    <ds:schemaRef ds:uri="http://schemas.microsoft.com/office/infopath/2007/PartnerControls"/>
-  </ds:schemaRefs>
-</ds:datastoreItem>
-</file>
-
-<file path=customXml/itemProps2.xml><?xml version="1.0" encoding="utf-8"?>
 <ds:datastoreItem xmlns:ds="http://schemas.openxmlformats.org/officeDocument/2006/customXml" ds:itemID="{EF843DA9-2798-4CAD-80C3-F636EB2ED0B8}">
   <ds:schemaRefs>
     <ds:schemaRef ds:uri="http://schemas.microsoft.com/office/2006/metadata/contentType"/>
@@ -8505,6 +8496,15 @@
 </ds:datastoreItem>
 </file>
 
+<file path=customXml/itemProps2.xml><?xml version="1.0" encoding="utf-8"?>
+<ds:datastoreItem xmlns:ds="http://schemas.openxmlformats.org/officeDocument/2006/customXml" ds:itemID="{996F0FBA-2996-487E-B7C1-784F04C7FD8C}">
+  <ds:schemaRefs>
+    <ds:schemaRef ds:uri="http://schemas.microsoft.com/office/2006/metadata/properties"/>
+    <ds:schemaRef ds:uri="http://schemas.microsoft.com/office/infopath/2007/PartnerControls"/>
+  </ds:schemaRefs>
+</ds:datastoreItem>
+</file>
+
 <file path=customXml/itemProps3.xml><?xml version="1.0" encoding="utf-8"?>
 <ds:datastoreItem xmlns:ds="http://schemas.openxmlformats.org/officeDocument/2006/customXml" ds:itemID="{1CC9A027-9140-4C55-A5D0-C4F935AF4EC8}">
   <ds:schemaRefs>

</xml_diff>

<commit_message>
Ajout des risques techniques sur le rapport
</commit_message>
<xml_diff>
--- a/Documentation/Rapport_PreTPI.docx
+++ b/Documentation/Rapport_PreTPI.docx
@@ -2949,32 +2949,22 @@
           <w:numId w:val="0"/>
         </w:numPr>
         <w:ind w:left="360"/>
+        <w:jc w:val="both"/>
         <w:rPr>
           <w:rFonts w:ascii="Arial" w:hAnsi="Arial" w:cs="Arial"/>
           <w:iCs/>
           <w:sz w:val="24"/>
         </w:rPr>
       </w:pPr>
-    </w:p>
-    <w:p>
-      <w:pPr>
-        <w:pStyle w:val="Titre2"/>
-        <w:rPr>
-          <w:i w:val="0"/>
-          <w:iCs/>
-        </w:rPr>
-      </w:pPr>
-      <w:bookmarkStart w:id="11" w:name="_Toc499021840"/>
-      <w:r>
-        <w:rPr>
-          <w:i w:val="0"/>
-          <w:iCs/>
-        </w:rPr>
-        <w:t>Planification</w:t>
-      </w:r>
-      <w:bookmarkEnd w:id="11"/>
-    </w:p>
-    <w:p/>
+      <w:r>
+        <w:rPr>
+          <w:rFonts w:ascii="Arial" w:hAnsi="Arial" w:cs="Arial"/>
+          <w:iCs/>
+          <w:sz w:val="24"/>
+        </w:rPr>
+        <w:t>Je pense que l’un des risque technique principal que je risque de rencontrer durant mon projet, va être le manque de connaissances technique en matière de migration de logiciel.</w:t>
+      </w:r>
+    </w:p>
     <w:p>
       <w:pPr>
         <w:pStyle w:val="Retraitnormal1"/>
@@ -2983,34 +2973,13 @@
           <w:numId w:val="0"/>
         </w:numPr>
         <w:ind w:left="360"/>
-        <w:rPr>
-          <w:rFonts w:ascii="Arial" w:hAnsi="Arial"/>
+        <w:jc w:val="both"/>
+        <w:rPr>
+          <w:rFonts w:ascii="Arial" w:hAnsi="Arial" w:cs="Arial"/>
           <w:iCs/>
           <w:sz w:val="24"/>
-          <w:szCs w:val="14"/>
-          <w:lang w:eastAsia="fr-FR"/>
-        </w:rPr>
-      </w:pPr>
-      <w:r>
-        <w:rPr>
-          <w:rFonts w:ascii="Arial" w:hAnsi="Arial"/>
-          <w:iCs/>
-          <w:sz w:val="24"/>
-          <w:szCs w:val="14"/>
-          <w:lang w:eastAsia="fr-FR"/>
-        </w:rPr>
-        <w:t>Pour la gestion de mon projet, j’ai décidé d’utiliser la méthode agile avec l’outil Icescrum.</w:t>
-      </w:r>
-      <w:r>
-        <w:rPr>
-          <w:rFonts w:ascii="Arial" w:hAnsi="Arial"/>
-          <w:iCs/>
-          <w:sz w:val="24"/>
-          <w:szCs w:val="14"/>
-          <w:lang w:eastAsia="fr-FR"/>
-        </w:rPr>
-        <w:t xml:space="preserve"> </w:t>
-      </w:r>
+        </w:rPr>
+      </w:pPr>
     </w:p>
     <w:p>
       <w:pPr>
@@ -3020,15 +2989,43 @@
           <w:numId w:val="0"/>
         </w:numPr>
         <w:ind w:left="360"/>
-        <w:rPr>
-          <w:rFonts w:ascii="Arial" w:hAnsi="Arial"/>
+        <w:jc w:val="both"/>
+        <w:rPr>
+          <w:rFonts w:ascii="Arial" w:hAnsi="Arial" w:cs="Arial"/>
           <w:iCs/>
           <w:sz w:val="24"/>
-          <w:szCs w:val="14"/>
-          <w:lang w:eastAsia="fr-FR"/>
-        </w:rPr>
-      </w:pPr>
-    </w:p>
+        </w:rPr>
+      </w:pPr>
+      <w:r>
+        <w:rPr>
+          <w:rFonts w:ascii="Arial" w:hAnsi="Arial" w:cs="Arial"/>
+          <w:iCs/>
+          <w:sz w:val="24"/>
+        </w:rPr>
+        <w:t xml:space="preserve">Un autre point également, je risque de perdre du temps car le serveur est migré chez un fournisseur à l’entreprise ce qui fait que si j’ai des questions assez précises auxquels uniquement le fournisseur de l’entreprise peut répondre, cela peut prendre assez de temps. </w:t>
+      </w:r>
+      <w:bookmarkStart w:id="11" w:name="_GoBack"/>
+      <w:bookmarkEnd w:id="11"/>
+    </w:p>
+    <w:p>
+      <w:pPr>
+        <w:pStyle w:val="Titre2"/>
+        <w:rPr>
+          <w:i w:val="0"/>
+          <w:iCs/>
+        </w:rPr>
+      </w:pPr>
+      <w:bookmarkStart w:id="12" w:name="_Toc499021840"/>
+      <w:r>
+        <w:rPr>
+          <w:i w:val="0"/>
+          <w:iCs/>
+        </w:rPr>
+        <w:t>Planification</w:t>
+      </w:r>
+      <w:bookmarkEnd w:id="12"/>
+    </w:p>
+    <w:p/>
     <w:p>
       <w:pPr>
         <w:pStyle w:val="Retraitnormal1"/>
@@ -3053,7 +3050,17 @@
           <w:szCs w:val="14"/>
           <w:lang w:eastAsia="fr-FR"/>
         </w:rPr>
-        <w:t xml:space="preserve">Mon premier sprint va contenir toute la partie Analyse du projet. Il va commencer le 09 février 2023 jusqu’au 28 février 2023. </w:t>
+        <w:t>Pour la gestion de mon projet, j’ai décidé d’utiliser la méthode agile avec l’outil Icescrum.</w:t>
+      </w:r>
+      <w:r>
+        <w:rPr>
+          <w:rFonts w:ascii="Arial" w:hAnsi="Arial"/>
+          <w:iCs/>
+          <w:sz w:val="24"/>
+          <w:szCs w:val="14"/>
+          <w:lang w:eastAsia="fr-FR"/>
+        </w:rPr>
+        <w:t xml:space="preserve"> </w:t>
       </w:r>
     </w:p>
     <w:p>
@@ -3072,8 +3079,6 @@
           <w:lang w:eastAsia="fr-FR"/>
         </w:rPr>
       </w:pPr>
-      <w:bookmarkStart w:id="12" w:name="_GoBack"/>
-      <w:bookmarkEnd w:id="12"/>
     </w:p>
     <w:p>
       <w:pPr>
@@ -3099,7 +3104,7 @@
           <w:szCs w:val="14"/>
           <w:lang w:eastAsia="fr-FR"/>
         </w:rPr>
-        <w:t xml:space="preserve">Mon second projet va contenir la partie des entretiens, c’est-à-dire qu’il y aura aussi la partie export des données qui vont en faire partie. </w:t>
+        <w:t xml:space="preserve">Mon premier sprint va contenir toute la partie Analyse du projet. Il va commencer le 09 février 2023 jusqu’au 28 février 2023. </w:t>
       </w:r>
     </w:p>
     <w:p>
@@ -3143,7 +3148,7 @@
           <w:szCs w:val="14"/>
           <w:lang w:eastAsia="fr-FR"/>
         </w:rPr>
-        <w:t>Mon dernier sprint va être surtout de la documentation finale de mon projet, ainsi que les derniers tests que j’ai pu recevoir de la part des différents utilisateurs</w:t>
+        <w:t xml:space="preserve">Mon second projet va contenir la partie des entretiens, c’est-à-dire qu’il y aura aussi la partie export des données qui vont en faire partie. </w:t>
       </w:r>
     </w:p>
     <w:p>
@@ -3187,6 +3192,50 @@
           <w:szCs w:val="14"/>
           <w:lang w:eastAsia="fr-FR"/>
         </w:rPr>
+        <w:t>Mon dernier sprint va être surtout de la documentation finale de mon projet, ainsi que les derniers tests que j’ai pu recevoir de la part des différents utilisateurs</w:t>
+      </w:r>
+    </w:p>
+    <w:p>
+      <w:pPr>
+        <w:pStyle w:val="Retraitnormal1"/>
+        <w:numPr>
+          <w:ilvl w:val="0"/>
+          <w:numId w:val="0"/>
+        </w:numPr>
+        <w:ind w:left="360"/>
+        <w:rPr>
+          <w:rFonts w:ascii="Arial" w:hAnsi="Arial"/>
+          <w:iCs/>
+          <w:sz w:val="24"/>
+          <w:szCs w:val="14"/>
+          <w:lang w:eastAsia="fr-FR"/>
+        </w:rPr>
+      </w:pPr>
+    </w:p>
+    <w:p>
+      <w:pPr>
+        <w:pStyle w:val="Retraitnormal1"/>
+        <w:numPr>
+          <w:ilvl w:val="0"/>
+          <w:numId w:val="0"/>
+        </w:numPr>
+        <w:ind w:left="360"/>
+        <w:rPr>
+          <w:rFonts w:ascii="Arial" w:hAnsi="Arial"/>
+          <w:iCs/>
+          <w:sz w:val="24"/>
+          <w:szCs w:val="14"/>
+          <w:lang w:eastAsia="fr-FR"/>
+        </w:rPr>
+      </w:pPr>
+      <w:r>
+        <w:rPr>
+          <w:rFonts w:ascii="Arial" w:hAnsi="Arial"/>
+          <w:iCs/>
+          <w:sz w:val="24"/>
+          <w:szCs w:val="14"/>
+          <w:lang w:eastAsia="fr-FR"/>
+        </w:rPr>
         <w:t xml:space="preserve">Voici le lien de mon Icescrum pour plus d’information : </w:t>
       </w:r>
       <w:hyperlink r:id="rId11" w:anchor="/project" w:history="1">
@@ -3610,6 +3659,7 @@
           <w:i/>
           <w:sz w:val="24"/>
         </w:rPr>
+        <w:lastRenderedPageBreak/>
         <w:t xml:space="preserve">Le </w:t>
       </w:r>
       <w:smartTag w:uri="urn:schemas-microsoft-com:office:smarttags" w:element="PersonName">
@@ -5165,7 +5215,7 @@
         <w:sz w:val="16"/>
         <w:szCs w:val="16"/>
       </w:rPr>
-      <w:t>7</w:t>
+      <w:t>6</w:t>
     </w:r>
     <w:r>
       <w:rPr>
@@ -8280,6 +8330,21 @@
 </file>
 
 <file path=customXml/item1.xml><?xml version="1.0" encoding="utf-8"?>
+<?mso-contentType ?>
+<FormTemplates xmlns="http://schemas.microsoft.com/sharepoint/v3/contenttype/forms">
+  <Display>DocumentLibraryForm</Display>
+  <Edit>DocumentLibraryForm</Edit>
+  <New>DocumentLibraryForm</New>
+</FormTemplates>
+</file>
+
+<file path=customXml/item2.xml><?xml version="1.0" encoding="utf-8"?>
+<p:properties xmlns:p="http://schemas.microsoft.com/office/2006/metadata/properties" xmlns:xsi="http://www.w3.org/2001/XMLSchema-instance" xmlns:pc="http://schemas.microsoft.com/office/infopath/2007/PartnerControls">
+  <documentManagement/>
+</p:properties>
+</file>
+
+<file path=customXml/item3.xml><?xml version="1.0" encoding="utf-8"?>
 <ct:contentTypeSchema xmlns:ct="http://schemas.microsoft.com/office/2006/metadata/contentType" xmlns:ma="http://schemas.microsoft.com/office/2006/metadata/properties/metaAttributes" ct:_="" ma:_="" ma:contentTypeName="Document" ma:contentTypeID="0x0101000B38552FA7D4254E8845977232CFE53B" ma:contentTypeVersion="7" ma:contentTypeDescription="Create a new document." ma:contentTypeScope="" ma:versionID="578d21e15e1ffbca41dee75c8df7fb1f">
   <xsd:schema xmlns:xsd="http://www.w3.org/2001/XMLSchema" xmlns:xs="http://www.w3.org/2001/XMLSchema" xmlns:p="http://schemas.microsoft.com/office/2006/metadata/properties" xmlns:ns2="0119da2b-60ce-4773-88fa-ebab2cde1f55" xmlns:ns3="c00db93e-a012-41a1-8dae-1f2fb8b40d56" targetNamespace="http://schemas.microsoft.com/office/2006/metadata/properties" ma:root="true" ma:fieldsID="a85c7504c14032d1ca822e0728accd33" ns2:_="" ns3:_="">
     <xsd:import namespace="0119da2b-60ce-4773-88fa-ebab2cde1f55"/>
@@ -8462,22 +8527,24 @@
 </ct:contentTypeSchema>
 </file>
 
-<file path=customXml/item2.xml><?xml version="1.0" encoding="utf-8"?>
-<p:properties xmlns:p="http://schemas.microsoft.com/office/2006/metadata/properties" xmlns:xsi="http://www.w3.org/2001/XMLSchema-instance" xmlns:pc="http://schemas.microsoft.com/office/infopath/2007/PartnerControls">
-  <documentManagement/>
-</p:properties>
+<file path=customXml/itemProps1.xml><?xml version="1.0" encoding="utf-8"?>
+<ds:datastoreItem xmlns:ds="http://schemas.openxmlformats.org/officeDocument/2006/customXml" ds:itemID="{1CC9A027-9140-4C55-A5D0-C4F935AF4EC8}">
+  <ds:schemaRefs>
+    <ds:schemaRef ds:uri="http://schemas.microsoft.com/sharepoint/v3/contenttype/forms"/>
+  </ds:schemaRefs>
+</ds:datastoreItem>
 </file>
 
-<file path=customXml/item3.xml><?xml version="1.0" encoding="utf-8"?>
-<?mso-contentType ?>
-<FormTemplates xmlns="http://schemas.microsoft.com/sharepoint/v3/contenttype/forms">
-  <Display>DocumentLibraryForm</Display>
-  <Edit>DocumentLibraryForm</Edit>
-  <New>DocumentLibraryForm</New>
-</FormTemplates>
+<file path=customXml/itemProps2.xml><?xml version="1.0" encoding="utf-8"?>
+<ds:datastoreItem xmlns:ds="http://schemas.openxmlformats.org/officeDocument/2006/customXml" ds:itemID="{996F0FBA-2996-487E-B7C1-784F04C7FD8C}">
+  <ds:schemaRefs>
+    <ds:schemaRef ds:uri="http://schemas.microsoft.com/office/2006/metadata/properties"/>
+    <ds:schemaRef ds:uri="http://schemas.microsoft.com/office/infopath/2007/PartnerControls"/>
+  </ds:schemaRefs>
+</ds:datastoreItem>
 </file>
 
-<file path=customXml/itemProps1.xml><?xml version="1.0" encoding="utf-8"?>
+<file path=customXml/itemProps3.xml><?xml version="1.0" encoding="utf-8"?>
 <ds:datastoreItem xmlns:ds="http://schemas.openxmlformats.org/officeDocument/2006/customXml" ds:itemID="{EF843DA9-2798-4CAD-80C3-F636EB2ED0B8}">
   <ds:schemaRefs>
     <ds:schemaRef ds:uri="http://schemas.microsoft.com/office/2006/metadata/contentType"/>
@@ -8494,21 +8561,4 @@
     <ds:schemaRef ds:uri="http://schemas.microsoft.com/internal/obd"/>
   </ds:schemaRefs>
 </ds:datastoreItem>
-</file>
-
-<file path=customXml/itemProps2.xml><?xml version="1.0" encoding="utf-8"?>
-<ds:datastoreItem xmlns:ds="http://schemas.openxmlformats.org/officeDocument/2006/customXml" ds:itemID="{996F0FBA-2996-487E-B7C1-784F04C7FD8C}">
-  <ds:schemaRefs>
-    <ds:schemaRef ds:uri="http://schemas.microsoft.com/office/2006/metadata/properties"/>
-    <ds:schemaRef ds:uri="http://schemas.microsoft.com/office/infopath/2007/PartnerControls"/>
-  </ds:schemaRefs>
-</ds:datastoreItem>
-</file>
-
-<file path=customXml/itemProps3.xml><?xml version="1.0" encoding="utf-8"?>
-<ds:datastoreItem xmlns:ds="http://schemas.openxmlformats.org/officeDocument/2006/customXml" ds:itemID="{1CC9A027-9140-4C55-A5D0-C4F935AF4EC8}">
-  <ds:schemaRefs>
-    <ds:schemaRef ds:uri="http://schemas.microsoft.com/sharepoint/v3/contenttype/forms"/>
-  </ds:schemaRefs>
-</ds:datastoreItem>
 </file>
</xml_diff>

<commit_message>
Rédaction du résumé de projet
</commit_message>
<xml_diff>
--- a/Documentation/Rapport_PreTPI.docx
+++ b/Documentation/Rapport_PreTPI.docx
@@ -4,20 +4,19 @@
   <w:body>
     <w:sdt>
       <w:sdtPr>
+        <w:rPr>
+          <w:rFonts w:ascii="Arial" w:eastAsia="Times New Roman" w:hAnsi="Arial" w:cs="Times New Roman"/>
+          <w:sz w:val="24"/>
+          <w:szCs w:val="20"/>
+          <w:lang w:val="fr-FR" w:eastAsia="fr-FR"/>
+        </w:rPr>
         <w:id w:val="1658953009"/>
         <w:docPartObj>
           <w:docPartGallery w:val="Cover Pages"/>
           <w:docPartUnique/>
         </w:docPartObj>
       </w:sdtPr>
-      <w:sdtEndPr>
-        <w:rPr>
-          <w:rFonts w:ascii="Arial" w:eastAsia="Times New Roman" w:hAnsi="Arial" w:cs="Times New Roman"/>
-          <w:sz w:val="24"/>
-          <w:szCs w:val="20"/>
-          <w:lang w:val="fr-FR" w:eastAsia="fr-FR"/>
-        </w:rPr>
-      </w:sdtEndPr>
+      <w:sdtEndPr/>
       <w:sdtContent>
         <w:p>
           <w:pPr>
@@ -30,7 +29,7 @@
             <mc:AlternateContent>
               <mc:Choice Requires="wpg">
                 <w:drawing>
-                  <wp:anchor distT="0" distB="0" distL="114300" distR="114300" simplePos="0" relativeHeight="251660288" behindDoc="1" locked="0" layoutInCell="1" allowOverlap="1" wp14:anchorId="535FCFC0" wp14:editId="6C6BD8DA">
+                  <wp:anchor distT="0" distB="0" distL="114300" distR="114300" simplePos="0" relativeHeight="251660288" behindDoc="1" locked="0" layoutInCell="1" allowOverlap="1" wp14:anchorId="535FCFC0" wp14:editId="67D1658C">
                     <wp:simplePos x="0" y="0"/>
                     <mc:AlternateContent>
                       <mc:Choice Requires="wp14">
@@ -163,6 +162,7 @@
                                       <w:calendar w:val="gregorian"/>
                                     </w:date>
                                   </w:sdtPr>
+                                  <w:sdtEndPr/>
                                   <w:sdtContent>
                                     <w:p>
                                       <w:pPr>
@@ -861,7 +861,7 @@
                                     </a:pathLst>
                                   </a:custGeom>
                                   <a:solidFill>
-                                    <a:schemeClr val="tx2"/>
+                                    <a:schemeClr val="tx1"/>
                                   </a:solidFill>
                                   <a:ln w="0">
                                     <a:solidFill>
@@ -1521,7 +1521,7 @@
                                     </a:pathLst>
                                   </a:custGeom>
                                   <a:solidFill>
-                                    <a:schemeClr val="tx2"/>
+                                    <a:schemeClr val="tx1"/>
                                   </a:solidFill>
                                   <a:ln w="0">
                                     <a:solidFill>
@@ -2968,7 +2968,7 @@
                                     </a:pathLst>
                                   </a:custGeom>
                                   <a:solidFill>
-                                    <a:schemeClr val="tx2">
+                                    <a:schemeClr val="tx1">
                                       <a:alpha val="20000"/>
                                     </a:schemeClr>
                                   </a:solidFill>
@@ -3442,7 +3442,7 @@
               </mc:Choice>
               <mc:Fallback>
                 <w:pict>
-                  <v:group w14:anchorId="535FCFC0" id="Groupe 2" o:spid="_x0000_s1026" style="position:absolute;margin-left:0;margin-top:0;width:172.8pt;height:718.55pt;z-index:-251656192;mso-width-percent:330;mso-height-percent:950;mso-left-percent:40;mso-position-horizontal-relative:page;mso-position-vertical:center;mso-position-vertical-relative:page;mso-width-percent:330;mso-height-percent:950;mso-left-percent:40" coordsize="21945,91257" o:gfxdata="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">
+                  <v:group w14:anchorId="535FCFC0" id="Groupe 2" o:spid="_x0000_s1026" style="position:absolute;margin-left:0;margin-top:0;width:172.8pt;height:718.55pt;z-index:-251656192;mso-width-percent:330;mso-height-percent:950;mso-left-percent:40;mso-position-horizontal-relative:page;mso-position-vertical:center;mso-position-vertical-relative:page;mso-width-percent:330;mso-height-percent:950;mso-left-percent:40" coordsize="21945,91257" o:gfxdata="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">
                     <v:rect id="Rectangle 3" o:spid="_x0000_s1027" style="position:absolute;width:1945;height:91257;visibility:visible;mso-wrap-style:square;v-text-anchor:middle" o:gfxdata="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" fillcolor="#a5a5a5 [2092]" stroked="f" strokeweight="1pt"/>
                     <v:shapetype id="_x0000_t15" coordsize="21600,21600" o:spt="15" adj="16200" path="m@0,l,,,21600@0,21600,21600,10800xe">
                       <v:stroke joinstyle="miter"/>
@@ -3476,6 +3476,7 @@
                                 <w:calendar w:val="gregorian"/>
                               </w:date>
                             </w:sdtPr>
+                            <w:sdtEndPr/>
                             <w:sdtContent>
                               <w:p>
                                 <w:pPr>
@@ -3514,7 +3515,7 @@
                         <v:shape id="Forme libre 22" o:spid="_x0000_s1033" style="position:absolute;left:1410;top:42118;width:2223;height:20193;visibility:visible;mso-wrap-style:square;v-text-anchor:top" coordsize="140,1272" o:gfxdata="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" path="m,l,,1,79r2,80l12,317,23,476,39,634,58,792,83,948r24,138l135,1223r5,49l138,1262,105,1106,77,949,53,792,35,634,20,476,9,317,2,159,,79,,xe" fillcolor="#44546a [3215]" strokecolor="#44546a [3215]" strokeweight="0">
                           <v:path arrowok="t" o:connecttype="custom" o:connectlocs="0,0;0,0;1588,125413;4763,252413;19050,503238;36513,755650;61913,1006475;92075,1257300;131763,1504950;169863,1724025;214313,1941513;222250,2019300;219075,2003425;166688,1755775;122238,1506538;84138,1257300;55563,1006475;31750,755650;14288,503238;3175,252413;0,125413;0,0" o:connectangles="0,0,0,0,0,0,0,0,0,0,0,0,0,0,0,0,0,0,0,0,0,0"/>
                         </v:shape>
-                        <v:shape id="Forme libre 23" o:spid="_x0000_s1034" style="position:absolute;left:3410;top:48611;width:715;height:13557;visibility:visible;mso-wrap-style:square;v-text-anchor:top" coordsize="45,854" o:gfxdata="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" path="m45,r,l35,66r-9,67l14,267,6,401,3,534,6,669r8,134l18,854r,-3l9,814,8,803,1,669,,534,3,401,12,267,25,132,34,66,45,xe" fillcolor="#44546a [3215]" strokecolor="#44546a [3215]" strokeweight="0">
+                        <v:shape id="Forme libre 23" o:spid="_x0000_s1034" style="position:absolute;left:3410;top:48611;width:715;height:13557;visibility:visible;mso-wrap-style:square;v-text-anchor:top" coordsize="45,854" o:gfxdata="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" path="m45,r,l35,66r-9,67l14,267,6,401,3,534,6,669r8,134l18,854r,-3l9,814,8,803,1,669,,534,3,401,12,267,25,132,34,66,45,xe" fillcolor="black [3213]" strokecolor="#44546a [3215]" strokeweight="0">
                           <v:path arrowok="t" o:connecttype="custom" o:connectlocs="71438,0;71438,0;55563,104775;41275,211138;22225,423863;9525,636588;4763,847725;9525,1062038;22225,1274763;28575,1355725;28575,1350963;14288,1292225;12700,1274763;1588,1062038;0,847725;4763,636588;19050,423863;39688,209550;53975,104775;71438,0" o:connectangles="0,0,0,0,0,0,0,0,0,0,0,0,0,0,0,0,0,0,0,0"/>
                         </v:shape>
                         <v:shape id="Forme libre 24" o:spid="_x0000_s1035" style="position:absolute;left:3633;top:62311;width:2444;height:9985;visibility:visible;mso-wrap-style:square;v-text-anchor:top" coordsize="154,629" o:gfxdata="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" path="m,l10,44r11,82l34,207r19,86l75,380r25,86l120,521r21,55l152,618r2,11l140,595,115,532,93,468,67,383,47,295,28,207,12,104,,xe" fillcolor="#44546a [3215]" strokecolor="#44546a [3215]" strokeweight="0">
@@ -3526,7 +3527,7 @@
                         <v:shape id="Forme libre 26" o:spid="_x0000_s1037" style="position:absolute;left:3553;top:61533;width:238;height:1476;visibility:visible;mso-wrap-style:square;v-text-anchor:top" coordsize="15,93" o:gfxdata="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" path="m,l9,37r,3l15,93,5,49,,xe" fillcolor="#44546a [3215]" strokecolor="#44546a [3215]" strokeweight="0">
                           <v:path arrowok="t" o:connecttype="custom" o:connectlocs="0,0;14288,58738;14288,63500;23813,147638;7938,77788;0,0" o:connectangles="0,0,0,0,0,0"/>
                         </v:shape>
-                        <v:shape id="Forme libre 27" o:spid="_x0000_s1038" style="position:absolute;left:5633;top:56897;width:6255;height:12161;visibility:visible;mso-wrap-style:square;v-text-anchor:top" coordsize="394,766" o:gfxdata="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" path="m394,r,l356,38,319,77r-35,40l249,160r-42,58l168,276r-37,63l98,402,69,467,45,535,26,604,14,673,7,746,6,766,,749r1,-5l7,673,21,603,40,533,65,466,94,400r33,-64l164,275r40,-60l248,158r34,-42l318,76,354,37,394,xe" fillcolor="#44546a [3215]" strokecolor="#44546a [3215]" strokeweight="0">
+                        <v:shape id="Forme libre 27" o:spid="_x0000_s1038" style="position:absolute;left:5633;top:56897;width:6255;height:12161;visibility:visible;mso-wrap-style:square;v-text-anchor:top" coordsize="394,766" o:gfxdata="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" path="m394,r,l356,38,319,77r-35,40l249,160r-42,58l168,276r-37,63l98,402,69,467,45,535,26,604,14,673,7,746,6,766,,749r1,-5l7,673,21,603,40,533,65,466,94,400r33,-64l164,275r40,-60l248,158r34,-42l318,76,354,37,394,xe" fillcolor="black [3213]" strokecolor="#44546a [3215]" strokeweight="0">
                           <v:path arrowok="t" o:connecttype="custom" o:connectlocs="625475,0;625475,0;565150,60325;506413,122238;450850,185738;395288,254000;328613,346075;266700,438150;207963,538163;155575,638175;109538,741363;71438,849313;41275,958850;22225,1068388;11113,1184275;9525,1216025;0,1189038;1588,1181100;11113,1068388;33338,957263;63500,846138;103188,739775;149225,635000;201613,533400;260350,436563;323850,341313;393700,250825;447675,184150;504825,120650;561975,58738;625475,0" o:connectangles="0,0,0,0,0,0,0,0,0,0,0,0,0,0,0,0,0,0,0,0,0,0,0,0,0,0,0,0,0,0,0"/>
                         </v:shape>
                         <v:shape id="Forme libre 28" o:spid="_x0000_s1039" style="position:absolute;left:5633;top:69153;width:571;height:3080;visibility:visible;mso-wrap-style:square;v-text-anchor:top" coordsize="36,194" o:gfxdata="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" path="m,l6,16r1,3l11,80r9,52l33,185r3,9l21,161,15,145,5,81,1,41,,xe" fillcolor="#44546a [3215]" strokecolor="#44546a [3215]" strokeweight="0">
@@ -3574,7 +3575,7 @@
                           <v:stroke opacity="13107f"/>
                           <v:path arrowok="t" o:connecttype="custom" o:connectlocs="0,0;12700,58738;12700,65088;23813,150813;6350,77788;0,0" o:connectangles="0,0,0,0,0,0"/>
                         </v:shape>
-                        <v:shape id="Forme libre 15" o:spid="_x0000_s1050" style="position:absolute;left:3171;top:46499;width:6382;height:12414;visibility:visible;mso-wrap-style:square;v-text-anchor:top" coordsize="402,782" o:gfxdata="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" path="m402,r,1l363,39,325,79r-35,42l255,164r-44,58l171,284r-38,62l100,411,71,478,45,546,27,617,13,689,7,761r,21l,765r1,-4l7,688,21,616,40,545,66,475,95,409r35,-66l167,281r42,-61l253,163r34,-43l324,78,362,38,402,xe" fillcolor="#44546a [3215]" strokecolor="#44546a [3215]" strokeweight="0">
+                        <v:shape id="Forme libre 15" o:spid="_x0000_s1050" style="position:absolute;left:3171;top:46499;width:6382;height:12414;visibility:visible;mso-wrap-style:square;v-text-anchor:top" coordsize="402,782" o:gfxdata="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" path="m402,r,1l363,39,325,79r-35,42l255,164r-44,58l171,284r-38,62l100,411,71,478,45,546,27,617,13,689,7,761r,21l,765r1,-4l7,688,21,616,40,545,66,475,95,409r35,-66l167,281r42,-61l253,163r34,-43l324,78,362,38,402,xe" fillcolor="black [3213]" strokecolor="#44546a [3215]" strokeweight="0">
                           <v:fill opacity="13107f"/>
                           <v:stroke opacity="13107f"/>
                           <v:path arrowok="t" o:connecttype="custom" o:connectlocs="638175,0;638175,1588;576263,61913;515938,125413;460375,192088;404813,260350;334963,352425;271463,450850;211138,549275;158750,652463;112713,758825;71438,866775;42863,979488;20638,1093788;11113,1208088;11113,1241425;0,1214438;1588,1208088;11113,1092200;33338,977900;63500,865188;104775,754063;150813,649288;206375,544513;265113,446088;331788,349250;401638,258763;455613,190500;514350,123825;574675,60325;638175,0" o:connectangles="0,0,0,0,0,0,0,0,0,0,0,0,0,0,0,0,0,0,0,0,0,0,0,0,0,0,0,0,0,0,0"/>
@@ -3701,6 +3702,7 @@
                                     <w:dataBinding w:prefixMappings="xmlns:ns0='http://purl.org/dc/elements/1.1/' xmlns:ns1='http://schemas.openxmlformats.org/package/2006/metadata/core-properties' " w:xpath="/ns1:coreProperties[1]/ns0:creator[1]" w:storeItemID="{6C3C8BC8-F283-45AE-878A-BAB7291924A1}"/>
                                     <w:text/>
                                   </w:sdtPr>
+                                  <w:sdtEndPr/>
                                   <w:sdtContent>
                                     <w:r>
                                       <w:rPr>
@@ -3736,6 +3738,7 @@
                                     <w:dataBinding w:prefixMappings="xmlns:ns0='http://schemas.openxmlformats.org/officeDocument/2006/extended-properties' " w:xpath="/ns0:Properties[1]/ns0:Company[1]" w:storeItemID="{6668398D-A668-4E3E-A5EB-62B293D839F1}"/>
                                     <w:text/>
                                   </w:sdtPr>
+                                  <w:sdtEndPr/>
                                   <w:sdtContent>
                                     <w:r>
                                       <w:rPr>
@@ -3951,6 +3954,7 @@
                                     <w:dataBinding w:prefixMappings="xmlns:ns0='http://purl.org/dc/elements/1.1/' xmlns:ns1='http://schemas.openxmlformats.org/package/2006/metadata/core-properties' " w:xpath="/ns1:coreProperties[1]/ns0:title[1]" w:storeItemID="{6C3C8BC8-F283-45AE-878A-BAB7291924A1}"/>
                                     <w:text/>
                                   </w:sdtPr>
+                                  <w:sdtEndPr/>
                                   <w:sdtContent>
                                     <w:r>
                                       <w:rPr>
@@ -3986,6 +3990,7 @@
                                     <w:dataBinding w:prefixMappings="xmlns:ns0='http://purl.org/dc/elements/1.1/' xmlns:ns1='http://schemas.openxmlformats.org/package/2006/metadata/core-properties' " w:xpath="/ns1:coreProperties[1]/ns0:subject[1]" w:storeItemID="{6C3C8BC8-F283-45AE-878A-BAB7291924A1}"/>
                                     <w:text/>
                                   </w:sdtPr>
+                                  <w:sdtEndPr/>
                                   <w:sdtContent>
                                     <w:r>
                                       <w:rPr>
@@ -4117,7 +4122,11 @@
     <w:sdt>
       <w:sdtPr>
         <w:rPr>
-          <w:lang w:val="fr-FR"/>
+          <w:rFonts w:ascii="Arial" w:eastAsia="Times New Roman" w:hAnsi="Arial" w:cs="Times New Roman"/>
+          <w:color w:val="auto"/>
+          <w:sz w:val="24"/>
+          <w:szCs w:val="20"/>
+          <w:lang w:val="fr-FR" w:eastAsia="fr-FR"/>
         </w:rPr>
         <w:id w:val="-143047857"/>
         <w:docPartObj>
@@ -4127,13 +4136,8 @@
       </w:sdtPr>
       <w:sdtEndPr>
         <w:rPr>
-          <w:rFonts w:ascii="Arial" w:eastAsia="Times New Roman" w:hAnsi="Arial" w:cs="Times New Roman"/>
           <w:b/>
           <w:bCs/>
-          <w:color w:val="auto"/>
-          <w:sz w:val="24"/>
-          <w:szCs w:val="20"/>
-          <w:lang w:eastAsia="fr-FR"/>
         </w:rPr>
       </w:sdtEndPr>
       <w:sdtContent>
@@ -6587,33 +6591,66 @@
       </w:r>
       <w:bookmarkEnd w:id="1"/>
     </w:p>
+    <w:p/>
     <w:p>
       <w:pPr>
-        <w:pStyle w:val="Titre2"/>
-      </w:pPr>
-      <w:bookmarkStart w:id="2" w:name="_Toc128126374"/>
-      <w:r>
-        <w:t>Mise en œuvre</w:t>
-      </w:r>
-      <w:bookmarkEnd w:id="2"/>
-      <w:r>
-        <w:t xml:space="preserve"> </w:t>
+        <w:jc w:val="both"/>
+      </w:pPr>
+      <w:r>
+        <w:t>L’entreprise Eldora doit effectuer la migration de leur logiciel qui fait la gestion du parc informatique et qui s’occupe également du système de ticketing. Ils m’ont demandé je voudrais effectuer cette migration dans le cadre de mon pré TPI. Actuellement, le logiciel n’a été étudier pas personne de l’entreprise Eldora. Mon devoir va donc être d’analyser cette nouvelle version et de regarder ce qui est possible de faire.</w:t>
       </w:r>
     </w:p>
     <w:p>
       <w:pPr>
         <w:pStyle w:val="Titre2"/>
       </w:pPr>
-      <w:bookmarkStart w:id="3" w:name="_Toc128126375"/>
-      <w:r>
-        <w:t>Résultats</w:t>
-      </w:r>
+      <w:bookmarkStart w:id="2" w:name="_Toc128126374"/>
+      <w:r>
+        <w:t>Mise en œuvre</w:t>
+      </w:r>
+      <w:bookmarkEnd w:id="2"/>
+      <w:r>
+        <w:t xml:space="preserve"> </w:t>
+      </w:r>
+    </w:p>
+    <w:p/>
+    <w:p>
+      <w:pPr>
+        <w:jc w:val="both"/>
+      </w:pPr>
+      <w:r>
+        <w:t>Pour ce faire, je vais dans un premier tem</w:t>
+      </w:r>
+      <w:r>
+        <w:t>ps analyser tout</w:t>
+      </w:r>
+      <w:r>
+        <w:t xml:space="preserve"> ce qui est poss</w:t>
+      </w:r>
+      <w:bookmarkStart w:id="3" w:name="_GoBack"/>
       <w:bookmarkEnd w:id="3"/>
+      <w:r>
+        <w:t xml:space="preserve">ible de faire dans la gestion du parc informatique, et après je vais regarder la partie gestion de ticket. L’objectif est de pouvoir démontrer ce qui est possible de faire en faisant référence à l’ancienne version du logiciel, mais également de pouvoir constater si des fonctionnalités ont disparu ou bien, s’il y en a des nouvelles. Après cette analyse effectuée, je vais m’entretenir avec plusieurs collaborateurs du groupe Eldora pour que je puisse avoir leurs recommandations, leurs suggestions ou les possibles problématiques. Ensuite, je vais récupérer chaque demande et je vais les tester directement sur le nouveau logiciel pour visualiser si cela est possible ou non. </w:t>
+      </w:r>
     </w:p>
     <w:p>
       <w:pPr>
         <w:pStyle w:val="Titre2"/>
       </w:pPr>
+      <w:bookmarkStart w:id="4" w:name="_Toc128126375"/>
+      <w:r>
+        <w:t>Résultat</w:t>
+      </w:r>
+      <w:bookmarkEnd w:id="4"/>
+      <w:r>
+        <w:t>s</w:t>
+      </w:r>
+    </w:p>
+    <w:p/>
+    <w:p>
+      <w:pPr>
+        <w:jc w:val="both"/>
+      </w:pPr>
       <w:r>
         <w:br w:type="page"/>
       </w:r>
@@ -6622,8 +6659,8 @@
       <w:pPr>
         <w:pStyle w:val="Titre1"/>
       </w:pPr>
-      <w:bookmarkStart w:id="4" w:name="_Toc499021832"/>
-      <w:bookmarkStart w:id="5" w:name="_Toc128126376"/>
+      <w:bookmarkStart w:id="5" w:name="_Toc499021832"/>
+      <w:bookmarkStart w:id="6" w:name="_Toc128126376"/>
       <w:r>
         <w:lastRenderedPageBreak/>
         <w:t>Analyse prél</w:t>
@@ -6634,8 +6671,8 @@
       <w:r>
         <w:t>minaire</w:t>
       </w:r>
-      <w:bookmarkEnd w:id="4"/>
       <w:bookmarkEnd w:id="5"/>
+      <w:bookmarkEnd w:id="6"/>
     </w:p>
     <w:p>
       <w:pPr>
@@ -6645,16 +6682,16 @@
           <w:iCs/>
         </w:rPr>
       </w:pPr>
-      <w:bookmarkStart w:id="6" w:name="_Toc499021833"/>
-      <w:bookmarkStart w:id="7" w:name="_Toc128126377"/>
+      <w:bookmarkStart w:id="7" w:name="_Toc499021833"/>
+      <w:bookmarkStart w:id="8" w:name="_Toc128126377"/>
       <w:r>
         <w:rPr>
           <w:iCs/>
         </w:rPr>
         <w:t>Introduction</w:t>
       </w:r>
-      <w:bookmarkEnd w:id="6"/>
       <w:bookmarkEnd w:id="7"/>
+      <w:bookmarkEnd w:id="8"/>
       <w:r>
         <w:rPr>
           <w:iCs/>
@@ -6691,16 +6728,7 @@
           <w:iCs/>
           <w:szCs w:val="14"/>
         </w:rPr>
-        <w:t xml:space="preserve"> à la rendre utilisable et d’effectuer les configurations nécess</w:t>
-      </w:r>
-      <w:bookmarkStart w:id="8" w:name="_GoBack"/>
-      <w:bookmarkEnd w:id="8"/>
-      <w:r>
-        <w:rPr>
-          <w:iCs/>
-          <w:szCs w:val="14"/>
-        </w:rPr>
-        <w:t>aires</w:t>
+        <w:t xml:space="preserve"> à la rendre utilisable et d’effectuer les configurations nécessaires</w:t>
       </w:r>
       <w:r>
         <w:rPr>
@@ -7341,7 +7369,7 @@
           <w:tab w:val="clear" w:pos="4536"/>
           <w:tab w:val="clear" w:pos="9072"/>
         </w:tabs>
-        <w:ind w:left="717"/>
+        <w:ind w:left="340"/>
         <w:jc w:val="both"/>
         <w:rPr>
           <w:iCs/>
@@ -7363,7 +7391,7 @@
           <w:tab w:val="clear" w:pos="4536"/>
           <w:tab w:val="clear" w:pos="9072"/>
         </w:tabs>
-        <w:ind w:left="717"/>
+        <w:ind w:left="340"/>
         <w:jc w:val="both"/>
         <w:rPr>
           <w:iCs/>
@@ -7378,7 +7406,7 @@
           <w:tab w:val="clear" w:pos="4536"/>
           <w:tab w:val="clear" w:pos="9072"/>
         </w:tabs>
-        <w:ind w:left="717"/>
+        <w:ind w:left="340"/>
         <w:jc w:val="both"/>
         <w:rPr>
           <w:iCs/>
@@ -7400,7 +7428,7 @@
           <w:tab w:val="clear" w:pos="4536"/>
           <w:tab w:val="clear" w:pos="9072"/>
         </w:tabs>
-        <w:ind w:left="717"/>
+        <w:ind w:left="340"/>
         <w:jc w:val="both"/>
         <w:rPr>
           <w:iCs/>
@@ -7415,7 +7443,7 @@
           <w:tab w:val="clear" w:pos="4536"/>
           <w:tab w:val="clear" w:pos="9072"/>
         </w:tabs>
-        <w:ind w:left="717"/>
+        <w:ind w:left="340"/>
         <w:jc w:val="both"/>
         <w:rPr>
           <w:iCs/>
@@ -8036,10 +8064,7 @@
         </w:numPr>
       </w:pPr>
       <w:r>
-        <w:t>L’</w:t>
-      </w:r>
-      <w:r>
-        <w:t>export des données de l’ancienne version se trouveront dans des fichiers csv</w:t>
+        <w:t>L’export des données de l’ancienne version se trouveront dans des fichiers csv</w:t>
       </w:r>
     </w:p>
     <w:p>
@@ -9129,7 +9154,6 @@
       <w:bookmarkEnd w:id="56"/>
       <w:bookmarkEnd w:id="57"/>
     </w:p>
-    <w:p/>
     <w:p>
       <w:pPr>
         <w:pStyle w:val="Titre2"/>
@@ -9138,115 +9162,95 @@
           <w:iCs/>
         </w:rPr>
       </w:pPr>
-      <w:bookmarkStart w:id="58" w:name="_Toc499021849"/>
-      <w:bookmarkStart w:id="59" w:name="_Toc128126393"/>
-      <w:r>
-        <w:rPr>
-          <w:iCs/>
-        </w:rPr>
-        <w:t>Résumé du rapport du TPI / version succincte de la documentation</w:t>
+      <w:bookmarkStart w:id="58" w:name="_Toc71703265"/>
+      <w:bookmarkStart w:id="59" w:name="_Toc499021850"/>
+      <w:bookmarkStart w:id="60" w:name="_Toc128126394"/>
+      <w:r>
+        <w:rPr>
+          <w:iCs/>
+        </w:rPr>
+        <w:t>Sources – Bibliographie</w:t>
       </w:r>
       <w:bookmarkEnd w:id="58"/>
       <w:bookmarkEnd w:id="59"/>
+      <w:bookmarkEnd w:id="60"/>
     </w:p>
-    <w:p/>
     <w:p>
       <w:pPr>
+        <w:ind w:left="426"/>
+        <w:rPr>
+          <w:iCs/>
+        </w:rPr>
+      </w:pPr>
+    </w:p>
+    <w:p>
+      <w:pPr>
+        <w:ind w:left="426"/>
+        <w:rPr>
+          <w:i/>
+        </w:rPr>
+      </w:pPr>
+      <w:r>
+        <w:rPr>
+          <w:i/>
+        </w:rPr>
+        <w:t>Liste des livres utilisé</w:t>
+      </w:r>
+      <w:r>
+        <w:rPr>
+          <w:i/>
+        </w:rPr>
+        <w:t>s</w:t>
+      </w:r>
+      <w:r>
+        <w:rPr>
+          <w:i/>
+        </w:rPr>
+        <w:t xml:space="preserve"> (Titre, auteur, date), des sites Internet (URL) consultés, des articles (Revue, date, titre, </w:t>
+      </w:r>
+      <w:proofErr w:type="gramStart"/>
+      <w:r>
+        <w:rPr>
+          <w:i/>
+        </w:rPr>
+        <w:t>auteur)…</w:t>
+      </w:r>
+      <w:proofErr w:type="gramEnd"/>
+      <w:r>
+        <w:rPr>
+          <w:i/>
+        </w:rPr>
+        <w:t xml:space="preserve"> Et de toutes les aides externes (noms)   </w:t>
+      </w:r>
+    </w:p>
+    <w:p>
+      <w:pPr>
         <w:pStyle w:val="Titre2"/>
         <w:rPr>
           <w:i/>
           <w:iCs/>
         </w:rPr>
       </w:pPr>
-      <w:bookmarkStart w:id="60" w:name="_Toc71703265"/>
-      <w:bookmarkStart w:id="61" w:name="_Toc499021850"/>
-      <w:bookmarkStart w:id="62" w:name="_Toc128126394"/>
-      <w:r>
-        <w:rPr>
-          <w:iCs/>
-        </w:rPr>
-        <w:t>Sources – Bibliographie</w:t>
-      </w:r>
-      <w:bookmarkEnd w:id="60"/>
+      <w:bookmarkStart w:id="61" w:name="_Toc25553330"/>
+      <w:bookmarkStart w:id="62" w:name="_Toc71703266"/>
+      <w:bookmarkStart w:id="63" w:name="_Toc499021851"/>
+      <w:bookmarkStart w:id="64" w:name="_Toc128126395"/>
+      <w:r>
+        <w:rPr>
+          <w:iCs/>
+        </w:rPr>
+        <w:t xml:space="preserve">Journal de </w:t>
+      </w:r>
       <w:bookmarkEnd w:id="61"/>
       <w:bookmarkEnd w:id="62"/>
-    </w:p>
-    <w:p>
-      <w:pPr>
-        <w:ind w:left="426"/>
-        <w:rPr>
-          <w:iCs/>
-        </w:rPr>
-      </w:pPr>
-    </w:p>
-    <w:p>
-      <w:pPr>
-        <w:ind w:left="426"/>
-        <w:rPr>
-          <w:i/>
-        </w:rPr>
-      </w:pPr>
-      <w:r>
-        <w:rPr>
-          <w:i/>
-        </w:rPr>
-        <w:t>Liste des livres utilisé</w:t>
-      </w:r>
-      <w:r>
-        <w:rPr>
-          <w:i/>
-        </w:rPr>
-        <w:t>s</w:t>
-      </w:r>
-      <w:r>
-        <w:rPr>
-          <w:i/>
-        </w:rPr>
-        <w:t xml:space="preserve"> (Titre, auteur, date), des sites Internet (URL) consultés, des articles (Revue, date, titre, </w:t>
-      </w:r>
-      <w:proofErr w:type="gramStart"/>
-      <w:r>
-        <w:rPr>
-          <w:i/>
-        </w:rPr>
-        <w:t>auteur)…</w:t>
-      </w:r>
-      <w:proofErr w:type="gramEnd"/>
-      <w:r>
-        <w:rPr>
-          <w:i/>
-        </w:rPr>
-        <w:t xml:space="preserve"> Et de toutes les aides externes (noms)   </w:t>
-      </w:r>
-    </w:p>
-    <w:p>
-      <w:pPr>
-        <w:pStyle w:val="Titre2"/>
-        <w:rPr>
-          <w:i/>
-          <w:iCs/>
-        </w:rPr>
-      </w:pPr>
-      <w:bookmarkStart w:id="63" w:name="_Toc25553330"/>
-      <w:bookmarkStart w:id="64" w:name="_Toc71703266"/>
-      <w:bookmarkStart w:id="65" w:name="_Toc499021851"/>
-      <w:bookmarkStart w:id="66" w:name="_Toc128126395"/>
-      <w:r>
-        <w:rPr>
-          <w:iCs/>
-        </w:rPr>
-        <w:t xml:space="preserve">Journal de </w:t>
+      <w:r>
+        <w:rPr>
+          <w:iCs/>
+        </w:rPr>
+        <w:t>travail</w:t>
       </w:r>
       <w:bookmarkEnd w:id="63"/>
       <w:bookmarkEnd w:id="64"/>
-      <w:r>
-        <w:rPr>
-          <w:iCs/>
-        </w:rPr>
-        <w:t>travail</w:t>
-      </w:r>
-      <w:bookmarkEnd w:id="65"/>
-      <w:bookmarkEnd w:id="66"/>
     </w:p>
     <w:p/>
     <w:tbl>
@@ -9414,7 +9418,7 @@
           <w:iCs/>
         </w:rPr>
       </w:pPr>
-      <w:bookmarkStart w:id="67" w:name="_Toc25553331"/>
+      <w:bookmarkStart w:id="65" w:name="_Toc25553331"/>
     </w:p>
     <w:p>
       <w:pPr>
@@ -9424,19 +9428,19 @@
           <w:iCs/>
         </w:rPr>
       </w:pPr>
-      <w:bookmarkStart w:id="68" w:name="_Toc71703267"/>
-      <w:bookmarkStart w:id="69" w:name="_Toc499021852"/>
-      <w:bookmarkStart w:id="70" w:name="_Toc128126396"/>
+      <w:bookmarkStart w:id="66" w:name="_Toc71703267"/>
+      <w:bookmarkStart w:id="67" w:name="_Toc499021852"/>
+      <w:bookmarkStart w:id="68" w:name="_Toc128126396"/>
       <w:r>
         <w:rPr>
           <w:iCs/>
         </w:rPr>
         <w:t>Manuel d'Installation</w:t>
       </w:r>
+      <w:bookmarkEnd w:id="65"/>
+      <w:bookmarkEnd w:id="66"/>
       <w:bookmarkEnd w:id="67"/>
       <w:bookmarkEnd w:id="68"/>
-      <w:bookmarkEnd w:id="69"/>
-      <w:bookmarkEnd w:id="70"/>
     </w:p>
     <w:p/>
     <w:p>
@@ -9447,20 +9451,20 @@
           <w:iCs/>
         </w:rPr>
       </w:pPr>
-      <w:bookmarkStart w:id="71" w:name="_Toc25553332"/>
-      <w:bookmarkStart w:id="72" w:name="_Toc71703268"/>
-      <w:bookmarkStart w:id="73" w:name="_Toc499021853"/>
-      <w:bookmarkStart w:id="74" w:name="_Toc128126397"/>
+      <w:bookmarkStart w:id="69" w:name="_Toc25553332"/>
+      <w:bookmarkStart w:id="70" w:name="_Toc71703268"/>
+      <w:bookmarkStart w:id="71" w:name="_Toc499021853"/>
+      <w:bookmarkStart w:id="72" w:name="_Toc128126397"/>
       <w:r>
         <w:rPr>
           <w:iCs/>
         </w:rPr>
         <w:t>Manuel d'Utilisation</w:t>
       </w:r>
+      <w:bookmarkEnd w:id="69"/>
+      <w:bookmarkEnd w:id="70"/>
       <w:bookmarkEnd w:id="71"/>
       <w:bookmarkEnd w:id="72"/>
-      <w:bookmarkEnd w:id="73"/>
-      <w:bookmarkEnd w:id="74"/>
     </w:p>
     <w:p/>
     <w:p>
@@ -9471,10 +9475,10 @@
           <w:iCs/>
         </w:rPr>
       </w:pPr>
-      <w:bookmarkStart w:id="75" w:name="_Toc71703270"/>
-      <w:bookmarkStart w:id="76" w:name="_Toc499021854"/>
-      <w:bookmarkStart w:id="77" w:name="_Toc25553334"/>
-      <w:bookmarkStart w:id="78" w:name="_Toc128126398"/>
+      <w:bookmarkStart w:id="73" w:name="_Toc71703270"/>
+      <w:bookmarkStart w:id="74" w:name="_Toc499021854"/>
+      <w:bookmarkStart w:id="75" w:name="_Toc128126398"/>
+      <w:bookmarkStart w:id="76" w:name="_Toc25553334"/>
       <w:r>
         <w:rPr>
           <w:iCs/>
@@ -9487,16 +9491,16 @@
         </w:rPr>
         <w:t>rchives du projet</w:t>
       </w:r>
+      <w:bookmarkEnd w:id="73"/>
+      <w:bookmarkEnd w:id="74"/>
       <w:bookmarkEnd w:id="75"/>
+      <w:r>
+        <w:rPr>
+          <w:iCs/>
+        </w:rPr>
+        <w:t xml:space="preserve"> </w:t>
+      </w:r>
       <w:bookmarkEnd w:id="76"/>
-      <w:bookmarkEnd w:id="78"/>
-      <w:r>
-        <w:rPr>
-          <w:iCs/>
-        </w:rPr>
-        <w:t xml:space="preserve"> </w:t>
-      </w:r>
-      <w:bookmarkEnd w:id="77"/>
     </w:p>
     <w:p/>
     <w:p>
@@ -9571,6 +9575,7 @@
         <w:docPartUnique/>
       </w:docPartObj>
     </w:sdtPr>
+    <w:sdtEndPr/>
     <w:sdtContent>
       <w:p>
         <w:pPr>
@@ -9590,7 +9595,7 @@
           <w:rPr>
             <w:noProof/>
           </w:rPr>
-          <w:t>4</w:t>
+          <w:t>2</w:t>
         </w:r>
         <w:r>
           <w:fldChar w:fldCharType="end"/>
@@ -13441,7 +13446,7 @@
 </file>
 
 <file path=customXml/itemProps5.xml><?xml version="1.0" encoding="utf-8"?>
-<ds:datastoreItem xmlns:ds="http://schemas.openxmlformats.org/officeDocument/2006/customXml" ds:itemID="{4D3C58BB-CC25-48B1-896C-5E6F5DB6DD91}">
+<ds:datastoreItem xmlns:ds="http://schemas.openxmlformats.org/officeDocument/2006/customXml" ds:itemID="{7F11A72E-3D56-4C50-BCBD-C4737827E8D2}">
   <ds:schemaRefs>
     <ds:schemaRef ds:uri="http://schemas.openxmlformats.org/officeDocument/2006/bibliography"/>
   </ds:schemaRefs>

</xml_diff>

<commit_message>
Création du document pour la gestion des entretiens
</commit_message>
<xml_diff>
--- a/Documentation/Rapport_PreTPI.docx
+++ b/Documentation/Rapport_PreTPI.docx
@@ -6625,23 +6625,18 @@
         <w:t>ps analyser tout</w:t>
       </w:r>
       <w:r>
-        <w:t xml:space="preserve"> ce qui est poss</w:t>
-      </w:r>
-      <w:bookmarkStart w:id="3" w:name="_GoBack"/>
-      <w:bookmarkEnd w:id="3"/>
-      <w:r>
-        <w:t xml:space="preserve">ible de faire dans la gestion du parc informatique, et après je vais regarder la partie gestion de ticket. L’objectif est de pouvoir démontrer ce qui est possible de faire en faisant référence à l’ancienne version du logiciel, mais également de pouvoir constater si des fonctionnalités ont disparu ou bien, s’il y en a des nouvelles. Après cette analyse effectuée, je vais m’entretenir avec plusieurs collaborateurs du groupe Eldora pour que je puisse avoir leurs recommandations, leurs suggestions ou les possibles problématiques. Ensuite, je vais récupérer chaque demande et je vais les tester directement sur le nouveau logiciel pour visualiser si cela est possible ou non. </w:t>
+        <w:t xml:space="preserve"> ce qui est possible de faire dans la gestion du parc informatique, et après je vais regarder la partie gestion de ticket. L’objectif est de pouvoir démontrer ce qui est possible de faire en faisant référence à l’ancienne version du logiciel, mais également de pouvoir constater si des fonctionnalités ont disparu ou bien, s’il y en a des nouvelles. Après cette analyse effectuée, je vais m’entretenir avec plusieurs collaborateurs du groupe Eldora pour que je puisse avoir leurs recommandations, leurs suggestions ou les possibles problématiques. Ensuite, je vais récupérer chaque demande et je vais les tester directement sur le nouveau logiciel pour visualiser si cela est possible ou non. </w:t>
       </w:r>
     </w:p>
     <w:p>
       <w:pPr>
         <w:pStyle w:val="Titre2"/>
       </w:pPr>
-      <w:bookmarkStart w:id="4" w:name="_Toc128126375"/>
+      <w:bookmarkStart w:id="3" w:name="_Toc128126375"/>
       <w:r>
         <w:t>Résultat</w:t>
       </w:r>
-      <w:bookmarkEnd w:id="4"/>
+      <w:bookmarkEnd w:id="3"/>
       <w:r>
         <w:t>s</w:t>
       </w:r>
@@ -6659,8 +6654,8 @@
       <w:pPr>
         <w:pStyle w:val="Titre1"/>
       </w:pPr>
-      <w:bookmarkStart w:id="5" w:name="_Toc499021832"/>
-      <w:bookmarkStart w:id="6" w:name="_Toc128126376"/>
+      <w:bookmarkStart w:id="4" w:name="_Toc499021832"/>
+      <w:bookmarkStart w:id="5" w:name="_Toc128126376"/>
       <w:r>
         <w:lastRenderedPageBreak/>
         <w:t>Analyse prél</w:t>
@@ -6671,8 +6666,8 @@
       <w:r>
         <w:t>minaire</w:t>
       </w:r>
+      <w:bookmarkEnd w:id="4"/>
       <w:bookmarkEnd w:id="5"/>
-      <w:bookmarkEnd w:id="6"/>
     </w:p>
     <w:p>
       <w:pPr>
@@ -6682,16 +6677,16 @@
           <w:iCs/>
         </w:rPr>
       </w:pPr>
-      <w:bookmarkStart w:id="7" w:name="_Toc499021833"/>
-      <w:bookmarkStart w:id="8" w:name="_Toc128126377"/>
+      <w:bookmarkStart w:id="6" w:name="_Toc499021833"/>
+      <w:bookmarkStart w:id="7" w:name="_Toc128126377"/>
       <w:r>
         <w:rPr>
           <w:iCs/>
         </w:rPr>
         <w:t>Introduction</w:t>
       </w:r>
+      <w:bookmarkEnd w:id="6"/>
       <w:bookmarkEnd w:id="7"/>
-      <w:bookmarkEnd w:id="8"/>
       <w:r>
         <w:rPr>
           <w:iCs/>
@@ -6760,16 +6755,16 @@
           <w:iCs/>
         </w:rPr>
       </w:pPr>
-      <w:bookmarkStart w:id="9" w:name="_Toc499021834"/>
-      <w:bookmarkStart w:id="10" w:name="_Toc128126378"/>
+      <w:bookmarkStart w:id="8" w:name="_Toc499021834"/>
+      <w:bookmarkStart w:id="9" w:name="_Toc128126378"/>
       <w:r>
         <w:rPr>
           <w:iCs/>
         </w:rPr>
         <w:t>Objectifs</w:t>
       </w:r>
+      <w:bookmarkEnd w:id="8"/>
       <w:bookmarkEnd w:id="9"/>
-      <w:bookmarkEnd w:id="10"/>
     </w:p>
     <w:p>
       <w:pPr>
@@ -6862,8 +6857,8 @@
       <w:pPr>
         <w:pStyle w:val="Titre2"/>
       </w:pPr>
-      <w:bookmarkStart w:id="11" w:name="_Toc499021835"/>
-      <w:bookmarkStart w:id="12" w:name="_Toc128126379"/>
+      <w:bookmarkStart w:id="10" w:name="_Toc499021835"/>
+      <w:bookmarkStart w:id="11" w:name="_Toc128126379"/>
       <w:r>
         <w:lastRenderedPageBreak/>
         <w:t>Planification</w:t>
@@ -6871,8 +6866,8 @@
       <w:r>
         <w:t xml:space="preserve"> initiale</w:t>
       </w:r>
+      <w:bookmarkEnd w:id="10"/>
       <w:bookmarkEnd w:id="11"/>
-      <w:bookmarkEnd w:id="12"/>
     </w:p>
     <w:p>
       <w:pPr>
@@ -6967,8 +6962,8 @@
       <w:pPr>
         <w:pStyle w:val="Titre1"/>
       </w:pPr>
-      <w:bookmarkStart w:id="13" w:name="_Toc499021836"/>
-      <w:bookmarkStart w:id="14" w:name="_Toc128126380"/>
+      <w:bookmarkStart w:id="12" w:name="_Toc499021836"/>
+      <w:bookmarkStart w:id="13" w:name="_Toc128126380"/>
       <w:r>
         <w:lastRenderedPageBreak/>
         <w:t>Analyse</w:t>
@@ -6976,8 +6971,8 @@
       <w:r>
         <w:t xml:space="preserve"> / Conception</w:t>
       </w:r>
+      <w:bookmarkEnd w:id="12"/>
       <w:bookmarkEnd w:id="13"/>
-      <w:bookmarkEnd w:id="14"/>
     </w:p>
     <w:p>
       <w:pPr>
@@ -6987,16 +6982,16 @@
           <w:iCs/>
         </w:rPr>
       </w:pPr>
-      <w:bookmarkStart w:id="15" w:name="_Toc499021837"/>
-      <w:bookmarkStart w:id="16" w:name="_Toc128126381"/>
+      <w:bookmarkStart w:id="14" w:name="_Toc499021837"/>
+      <w:bookmarkStart w:id="15" w:name="_Toc128126381"/>
       <w:r>
         <w:rPr>
           <w:iCs/>
         </w:rPr>
         <w:t>Concept</w:t>
       </w:r>
+      <w:bookmarkEnd w:id="14"/>
       <w:bookmarkEnd w:id="15"/>
-      <w:bookmarkEnd w:id="16"/>
     </w:p>
     <w:p>
       <w:pPr>
@@ -7338,18 +7333,18 @@
           <w:iCs/>
         </w:rPr>
       </w:pPr>
-      <w:bookmarkStart w:id="17" w:name="_Toc71691012"/>
-      <w:bookmarkStart w:id="18" w:name="_Toc499021838"/>
-      <w:bookmarkStart w:id="19" w:name="_Toc128126382"/>
+      <w:bookmarkStart w:id="16" w:name="_Toc71691012"/>
+      <w:bookmarkStart w:id="17" w:name="_Toc499021838"/>
+      <w:bookmarkStart w:id="18" w:name="_Toc128126382"/>
       <w:r>
         <w:rPr>
           <w:iCs/>
         </w:rPr>
         <w:t>Stratégie de test</w:t>
       </w:r>
+      <w:bookmarkEnd w:id="16"/>
       <w:bookmarkEnd w:id="17"/>
       <w:bookmarkEnd w:id="18"/>
-      <w:bookmarkEnd w:id="19"/>
     </w:p>
     <w:p>
       <w:pPr>
@@ -7497,10 +7492,10 @@
           <w:iCs/>
         </w:rPr>
       </w:pPr>
-      <w:bookmarkStart w:id="20" w:name="_Toc25553310"/>
-      <w:bookmarkStart w:id="21" w:name="_Toc71691015"/>
-      <w:bookmarkStart w:id="22" w:name="_Toc499021839"/>
-      <w:bookmarkStart w:id="23" w:name="_Toc128126383"/>
+      <w:bookmarkStart w:id="19" w:name="_Toc25553310"/>
+      <w:bookmarkStart w:id="20" w:name="_Toc71691015"/>
+      <w:bookmarkStart w:id="21" w:name="_Toc499021839"/>
+      <w:bookmarkStart w:id="22" w:name="_Toc128126383"/>
       <w:r>
         <w:rPr>
           <w:rFonts w:cs="Arial"/>
@@ -7519,10 +7514,10 @@
         </w:rPr>
         <w:t>echniques</w:t>
       </w:r>
+      <w:bookmarkEnd w:id="19"/>
       <w:bookmarkEnd w:id="20"/>
       <w:bookmarkEnd w:id="21"/>
       <w:bookmarkEnd w:id="22"/>
-      <w:bookmarkEnd w:id="23"/>
     </w:p>
     <w:p>
       <w:pPr>
@@ -7667,16 +7662,16 @@
           <w:iCs/>
         </w:rPr>
       </w:pPr>
-      <w:bookmarkStart w:id="24" w:name="_Toc499021840"/>
-      <w:bookmarkStart w:id="25" w:name="_Toc128126384"/>
+      <w:bookmarkStart w:id="23" w:name="_Toc499021840"/>
+      <w:bookmarkStart w:id="24" w:name="_Toc128126384"/>
       <w:r>
         <w:rPr>
           <w:iCs/>
         </w:rPr>
         <w:t>Planification</w:t>
       </w:r>
+      <w:bookmarkEnd w:id="23"/>
       <w:bookmarkEnd w:id="24"/>
-      <w:bookmarkEnd w:id="25"/>
     </w:p>
     <w:p/>
     <w:p>
@@ -7991,20 +7986,20 @@
           <w:iCs/>
         </w:rPr>
       </w:pPr>
-      <w:bookmarkStart w:id="26" w:name="_Toc25553314"/>
-      <w:bookmarkStart w:id="27" w:name="_Toc71691019"/>
-      <w:bookmarkStart w:id="28" w:name="_Toc499021841"/>
-      <w:bookmarkStart w:id="29" w:name="_Toc128126385"/>
+      <w:bookmarkStart w:id="25" w:name="_Toc25553314"/>
+      <w:bookmarkStart w:id="26" w:name="_Toc71691019"/>
+      <w:bookmarkStart w:id="27" w:name="_Toc499021841"/>
+      <w:bookmarkStart w:id="28" w:name="_Toc128126385"/>
       <w:r>
         <w:rPr>
           <w:iCs/>
         </w:rPr>
         <w:t>Dossier de conception</w:t>
       </w:r>
+      <w:bookmarkEnd w:id="25"/>
       <w:bookmarkEnd w:id="26"/>
       <w:bookmarkEnd w:id="27"/>
       <w:bookmarkEnd w:id="28"/>
-      <w:bookmarkEnd w:id="29"/>
     </w:p>
     <w:p/>
     <w:p>
@@ -8115,19 +8110,19 @@
           <w:tab w:val="num" w:pos="360"/>
         </w:tabs>
       </w:pPr>
-      <w:bookmarkStart w:id="30" w:name="_Toc71703259"/>
-      <w:bookmarkStart w:id="31" w:name="_Toc499021842"/>
-      <w:bookmarkStart w:id="32" w:name="_Toc128126386"/>
+      <w:bookmarkStart w:id="29" w:name="_Toc71703259"/>
+      <w:bookmarkStart w:id="30" w:name="_Toc499021842"/>
+      <w:bookmarkStart w:id="31" w:name="_Toc128126386"/>
       <w:r>
         <w:lastRenderedPageBreak/>
         <w:t>R</w:t>
       </w:r>
+      <w:bookmarkEnd w:id="29"/>
+      <w:r>
+        <w:t>éalisation</w:t>
+      </w:r>
       <w:bookmarkEnd w:id="30"/>
-      <w:r>
-        <w:t>éalisation</w:t>
-      </w:r>
       <w:bookmarkEnd w:id="31"/>
-      <w:bookmarkEnd w:id="32"/>
     </w:p>
     <w:p>
       <w:pPr>
@@ -8137,23 +8132,23 @@
           <w:iCs/>
         </w:rPr>
       </w:pPr>
-      <w:bookmarkStart w:id="33" w:name="_Toc25553317"/>
-      <w:bookmarkStart w:id="34" w:name="_Toc71691022"/>
-      <w:bookmarkStart w:id="35" w:name="_Toc499021843"/>
-      <w:bookmarkStart w:id="36" w:name="_Toc128126387"/>
+      <w:bookmarkStart w:id="32" w:name="_Toc25553317"/>
+      <w:bookmarkStart w:id="33" w:name="_Toc71691022"/>
+      <w:bookmarkStart w:id="34" w:name="_Toc499021843"/>
+      <w:bookmarkStart w:id="35" w:name="_Toc128126387"/>
       <w:r>
         <w:rPr>
           <w:iCs/>
         </w:rPr>
         <w:t>Dossier de réalisation</w:t>
       </w:r>
-      <w:bookmarkStart w:id="37" w:name="_Toc25553318"/>
+      <w:bookmarkStart w:id="36" w:name="_Toc25553318"/>
+      <w:bookmarkEnd w:id="32"/>
       <w:bookmarkEnd w:id="33"/>
       <w:bookmarkEnd w:id="34"/>
       <w:bookmarkEnd w:id="35"/>
-      <w:bookmarkEnd w:id="36"/>
     </w:p>
-    <w:bookmarkEnd w:id="37"/>
+    <w:bookmarkEnd w:id="36"/>
     <w:p>
       <w:pPr>
         <w:ind w:firstLine="360"/>
@@ -8472,32 +8467,147 @@
     </w:p>
     <w:p>
       <w:pPr>
+        <w:ind w:left="1134" w:hanging="774"/>
+        <w:rPr>
+          <w:i/>
+          <w:iCs/>
+        </w:rPr>
+      </w:pPr>
+    </w:p>
+    <w:p>
+      <w:pPr>
         <w:pStyle w:val="Titre2"/>
+      </w:pPr>
+      <w:r>
+        <w:t>Description des analyses effectués</w:t>
+      </w:r>
+    </w:p>
+    <w:p/>
+    <w:p>
+      <w:pPr>
+        <w:jc w:val="both"/>
+      </w:pPr>
+      <w:r>
+        <w:t>Pour l’analyse effectué pour la gestion du parc</w:t>
+      </w:r>
+      <w:r>
+        <w:t xml:space="preserve"> informatique</w:t>
+      </w:r>
+      <w:r>
+        <w:t>, j’ai constaté les possibilités qu’il y avait sur la nouvelle version de GLPI. Dans un premier temps, j’ai regardé le tableau de bord disponible pour le par cet les modifications qui sont disponibles. J’ai ensuite regardé la création des différents composants ainsi</w:t>
+      </w:r>
+      <w:r>
+        <w:t xml:space="preserve"> que la création des gabarits de chaque composant. Après cela, je visualiser la modification et la suppression des composants et comment cela se comporter par la suite. Le résultat de mon analyse, est qu’il y a très peu de différence comparé à l’ancienne version de GLPI. La plus grosse différence est le tableau de bord ainsi que l’interface graphique.</w:t>
+      </w:r>
+    </w:p>
+    <w:p>
+      <w:pPr>
+        <w:jc w:val="both"/>
+      </w:pPr>
+    </w:p>
+    <w:p>
+      <w:pPr>
+        <w:jc w:val="both"/>
+      </w:pPr>
+      <w:r>
+        <w:t>Comme pour l’analyse effectué sur la gestion du parc informatique, j’ai analyser les différentes possibilités que propose la nouvelle version de GLPI pour la gestion des tickets. Premièrement,</w:t>
+      </w:r>
+      <w:r>
+        <w:t xml:space="preserve"> je me suis attardé sur le tableau de bord qui était disponible, comme pour la gestion du parc informatique. Deuxièmement,</w:t>
+      </w:r>
+      <w:r>
+        <w:t xml:space="preserve"> </w:t>
+      </w:r>
+      <w:r>
+        <w:t xml:space="preserve">j’ai essayé de créer un ticket pour regarder </w:t>
+      </w:r>
+      <w:r>
+        <w:t>la forme du</w:t>
+      </w:r>
+      <w:r>
+        <w:t xml:space="preserve"> formulaire de création</w:t>
+      </w:r>
+      <w:r>
+        <w:t xml:space="preserve"> de ticket</w:t>
+      </w:r>
+      <w:r>
+        <w:t xml:space="preserve">. L’interface change énormément comparer à celle qu’il y a sur l’ancienne version. Après avoir créé un ticket, j’ai analyser les différentes façons de le traiter. </w:t>
+      </w:r>
+      <w:r>
+        <w:t xml:space="preserve"> </w:t>
+      </w:r>
+      <w:r>
+        <w:t xml:space="preserve">Ensuite, j’ai constaté les différentes possibilités qu’il y a dans le gabarit de création de ticket et j’ai aussi analyser les </w:t>
+      </w:r>
+      <w:r>
+        <w:t xml:space="preserve">diverses </w:t>
+      </w:r>
+      <w:bookmarkStart w:id="37" w:name="_Toc25553321"/>
+      <w:bookmarkStart w:id="38" w:name="_Toc71691025"/>
+      <w:bookmarkStart w:id="39" w:name="_Toc499021844"/>
+      <w:bookmarkStart w:id="40" w:name="_Toc128126388"/>
+      <w:r>
+        <w:t>options dans les paramètres de l’application pour la gestion des tickets.</w:t>
+      </w:r>
+    </w:p>
+    <w:p>
+      <w:pPr>
+        <w:jc w:val="both"/>
+      </w:pPr>
+    </w:p>
+    <w:p>
+      <w:pPr>
+        <w:jc w:val="both"/>
+      </w:pPr>
+      <w:r>
+        <w:t>Toutes les analyses qui ont été faites l'ont été à l'aide d'un compte doté des privilèges d'un super-administrateur.</w:t>
+      </w:r>
+    </w:p>
+    <w:p>
+      <w:r>
+        <w:br w:type="page"/>
+      </w:r>
+    </w:p>
+    <w:p>
+      <w:pPr>
+        <w:pStyle w:val="Titre2"/>
         <w:rPr>
           <w:i/>
           <w:iCs/>
         </w:rPr>
       </w:pPr>
-      <w:bookmarkStart w:id="38" w:name="_Toc25553321"/>
-      <w:bookmarkStart w:id="39" w:name="_Toc71691025"/>
-      <w:bookmarkStart w:id="40" w:name="_Toc499021844"/>
-      <w:bookmarkStart w:id="41" w:name="_Toc128126388"/>
+      <w:r>
+        <w:rPr>
+          <w:iCs/>
+        </w:rPr>
+        <w:lastRenderedPageBreak/>
+        <w:t>Description des entretiens effectués</w:t>
+      </w:r>
+    </w:p>
+    <w:p>
+      <w:pPr>
+        <w:pStyle w:val="Titre2"/>
+        <w:rPr>
+          <w:i/>
+          <w:iCs/>
+        </w:rPr>
+      </w:pPr>
       <w:r>
         <w:rPr>
           <w:iCs/>
         </w:rPr>
         <w:t>Description des test</w:t>
       </w:r>
+      <w:bookmarkEnd w:id="37"/>
+      <w:r>
+        <w:rPr>
+          <w:iCs/>
+        </w:rPr>
+        <w:t>s effectués</w:t>
+      </w:r>
       <w:bookmarkEnd w:id="38"/>
-      <w:r>
-        <w:rPr>
-          <w:iCs/>
-        </w:rPr>
-        <w:t>s effectués</w:t>
-      </w:r>
       <w:bookmarkEnd w:id="39"/>
       <w:bookmarkEnd w:id="40"/>
-      <w:bookmarkEnd w:id="41"/>
     </w:p>
     <w:p>
       <w:pPr>
@@ -8565,6 +8675,8 @@
         </w:rPr>
         <w:t xml:space="preserve"> conditions exactes de chaque test</w:t>
       </w:r>
+      <w:bookmarkStart w:id="41" w:name="_GoBack"/>
+      <w:bookmarkEnd w:id="41"/>
     </w:p>
     <w:p>
       <w:pPr>
@@ -8972,7 +9084,6 @@
       <w:bookmarkStart w:id="53" w:name="_Toc499021847"/>
       <w:bookmarkStart w:id="54" w:name="_Toc128126391"/>
       <w:r>
-        <w:lastRenderedPageBreak/>
         <w:t>C</w:t>
       </w:r>
       <w:bookmarkEnd w:id="51"/>
@@ -9595,7 +9706,7 @@
           <w:rPr>
             <w:noProof/>
           </w:rPr>
-          <w:t>2</w:t>
+          <w:t>9</w:t>
         </w:r>
         <w:r>
           <w:fldChar w:fldCharType="end"/>
@@ -10343,6 +10454,119 @@
     </w:lvl>
   </w:abstractNum>
   <w:abstractNum w:abstractNumId="5" w15:restartNumberingAfterBreak="0">
+    <w:nsid w:val="211962EC"/>
+    <w:multiLevelType w:val="hybridMultilevel"/>
+    <w:tmpl w:val="769C9A0C"/>
+    <w:lvl w:ilvl="0" w:tplc="100C0001">
+      <w:start w:val="1"/>
+      <w:numFmt w:val="bullet"/>
+      <w:lvlText w:val=""/>
+      <w:lvlJc w:val="left"/>
+      <w:pPr>
+        <w:ind w:left="720" w:hanging="360"/>
+      </w:pPr>
+      <w:rPr>
+        <w:rFonts w:ascii="Symbol" w:hAnsi="Symbol" w:hint="default"/>
+      </w:rPr>
+    </w:lvl>
+    <w:lvl w:ilvl="1" w:tplc="100C0003" w:tentative="1">
+      <w:start w:val="1"/>
+      <w:numFmt w:val="bullet"/>
+      <w:lvlText w:val="o"/>
+      <w:lvlJc w:val="left"/>
+      <w:pPr>
+        <w:ind w:left="1440" w:hanging="360"/>
+      </w:pPr>
+      <w:rPr>
+        <w:rFonts w:ascii="Courier New" w:hAnsi="Courier New" w:cs="Courier New" w:hint="default"/>
+      </w:rPr>
+    </w:lvl>
+    <w:lvl w:ilvl="2" w:tplc="100C0005" w:tentative="1">
+      <w:start w:val="1"/>
+      <w:numFmt w:val="bullet"/>
+      <w:lvlText w:val=""/>
+      <w:lvlJc w:val="left"/>
+      <w:pPr>
+        <w:ind w:left="2160" w:hanging="360"/>
+      </w:pPr>
+      <w:rPr>
+        <w:rFonts w:ascii="Wingdings" w:hAnsi="Wingdings" w:hint="default"/>
+      </w:rPr>
+    </w:lvl>
+    <w:lvl w:ilvl="3" w:tplc="100C0001" w:tentative="1">
+      <w:start w:val="1"/>
+      <w:numFmt w:val="bullet"/>
+      <w:lvlText w:val=""/>
+      <w:lvlJc w:val="left"/>
+      <w:pPr>
+        <w:ind w:left="2880" w:hanging="360"/>
+      </w:pPr>
+      <w:rPr>
+        <w:rFonts w:ascii="Symbol" w:hAnsi="Symbol" w:hint="default"/>
+      </w:rPr>
+    </w:lvl>
+    <w:lvl w:ilvl="4" w:tplc="100C0003" w:tentative="1">
+      <w:start w:val="1"/>
+      <w:numFmt w:val="bullet"/>
+      <w:lvlText w:val="o"/>
+      <w:lvlJc w:val="left"/>
+      <w:pPr>
+        <w:ind w:left="3600" w:hanging="360"/>
+      </w:pPr>
+      <w:rPr>
+        <w:rFonts w:ascii="Courier New" w:hAnsi="Courier New" w:cs="Courier New" w:hint="default"/>
+      </w:rPr>
+    </w:lvl>
+    <w:lvl w:ilvl="5" w:tplc="100C0005" w:tentative="1">
+      <w:start w:val="1"/>
+      <w:numFmt w:val="bullet"/>
+      <w:lvlText w:val=""/>
+      <w:lvlJc w:val="left"/>
+      <w:pPr>
+        <w:ind w:left="4320" w:hanging="360"/>
+      </w:pPr>
+      <w:rPr>
+        <w:rFonts w:ascii="Wingdings" w:hAnsi="Wingdings" w:hint="default"/>
+      </w:rPr>
+    </w:lvl>
+    <w:lvl w:ilvl="6" w:tplc="100C0001" w:tentative="1">
+      <w:start w:val="1"/>
+      <w:numFmt w:val="bullet"/>
+      <w:lvlText w:val=""/>
+      <w:lvlJc w:val="left"/>
+      <w:pPr>
+        <w:ind w:left="5040" w:hanging="360"/>
+      </w:pPr>
+      <w:rPr>
+        <w:rFonts w:ascii="Symbol" w:hAnsi="Symbol" w:hint="default"/>
+      </w:rPr>
+    </w:lvl>
+    <w:lvl w:ilvl="7" w:tplc="100C0003" w:tentative="1">
+      <w:start w:val="1"/>
+      <w:numFmt w:val="bullet"/>
+      <w:lvlText w:val="o"/>
+      <w:lvlJc w:val="left"/>
+      <w:pPr>
+        <w:ind w:left="5760" w:hanging="360"/>
+      </w:pPr>
+      <w:rPr>
+        <w:rFonts w:ascii="Courier New" w:hAnsi="Courier New" w:cs="Courier New" w:hint="default"/>
+      </w:rPr>
+    </w:lvl>
+    <w:lvl w:ilvl="8" w:tplc="100C0005" w:tentative="1">
+      <w:start w:val="1"/>
+      <w:numFmt w:val="bullet"/>
+      <w:lvlText w:val=""/>
+      <w:lvlJc w:val="left"/>
+      <w:pPr>
+        <w:ind w:left="6480" w:hanging="360"/>
+      </w:pPr>
+      <w:rPr>
+        <w:rFonts w:ascii="Wingdings" w:hAnsi="Wingdings" w:hint="default"/>
+      </w:rPr>
+    </w:lvl>
+  </w:abstractNum>
+  <w:abstractNum w:abstractNumId="6" w15:restartNumberingAfterBreak="0">
     <w:nsid w:val="27A404D8"/>
     <w:multiLevelType w:val="hybridMultilevel"/>
     <w:tmpl w:val="E4483B56"/>
@@ -10482,7 +10706,7 @@
       </w:rPr>
     </w:lvl>
   </w:abstractNum>
-  <w:abstractNum w:abstractNumId="6" w15:restartNumberingAfterBreak="0">
+  <w:abstractNum w:abstractNumId="7" w15:restartNumberingAfterBreak="0">
     <w:nsid w:val="40222CF3"/>
     <w:multiLevelType w:val="hybridMultilevel"/>
     <w:tmpl w:val="4E5C9C3E"/>
@@ -10595,7 +10819,7 @@
       </w:rPr>
     </w:lvl>
   </w:abstractNum>
-  <w:abstractNum w:abstractNumId="7" w15:restartNumberingAfterBreak="0">
+  <w:abstractNum w:abstractNumId="8" w15:restartNumberingAfterBreak="0">
     <w:nsid w:val="408C02FF"/>
     <w:multiLevelType w:val="hybridMultilevel"/>
     <w:tmpl w:val="1C925AC4"/>
@@ -10732,7 +10956,7 @@
       </w:rPr>
     </w:lvl>
   </w:abstractNum>
-  <w:abstractNum w:abstractNumId="8" w15:restartNumberingAfterBreak="0">
+  <w:abstractNum w:abstractNumId="9" w15:restartNumberingAfterBreak="0">
     <w:nsid w:val="42F31DAB"/>
     <w:multiLevelType w:val="hybridMultilevel"/>
     <w:tmpl w:val="A46C5D1C"/>
@@ -10872,7 +11096,7 @@
       </w:rPr>
     </w:lvl>
   </w:abstractNum>
-  <w:abstractNum w:abstractNumId="9" w15:restartNumberingAfterBreak="0">
+  <w:abstractNum w:abstractNumId="10" w15:restartNumberingAfterBreak="0">
     <w:nsid w:val="4A4B6FAC"/>
     <w:multiLevelType w:val="hybridMultilevel"/>
     <w:tmpl w:val="3F7CC686"/>
@@ -10985,7 +11209,7 @@
       </w:rPr>
     </w:lvl>
   </w:abstractNum>
-  <w:abstractNum w:abstractNumId="10" w15:restartNumberingAfterBreak="0">
+  <w:abstractNum w:abstractNumId="11" w15:restartNumberingAfterBreak="0">
     <w:nsid w:val="5082572C"/>
     <w:multiLevelType w:val="hybridMultilevel"/>
     <w:tmpl w:val="ED4ACFA4"/>
@@ -11125,7 +11349,7 @@
       </w:rPr>
     </w:lvl>
   </w:abstractNum>
-  <w:abstractNum w:abstractNumId="11" w15:restartNumberingAfterBreak="0">
+  <w:abstractNum w:abstractNumId="12" w15:restartNumberingAfterBreak="0">
     <w:nsid w:val="52B247CA"/>
     <w:multiLevelType w:val="hybridMultilevel"/>
     <w:tmpl w:val="B7D4D45A"/>
@@ -11265,7 +11489,7 @@
       </w:rPr>
     </w:lvl>
   </w:abstractNum>
-  <w:abstractNum w:abstractNumId="12" w15:restartNumberingAfterBreak="0">
+  <w:abstractNum w:abstractNumId="13" w15:restartNumberingAfterBreak="0">
     <w:nsid w:val="594C1361"/>
     <w:multiLevelType w:val="hybridMultilevel"/>
     <w:tmpl w:val="5C243628"/>
@@ -11405,7 +11629,7 @@
       </w:rPr>
     </w:lvl>
   </w:abstractNum>
-  <w:abstractNum w:abstractNumId="13" w15:restartNumberingAfterBreak="0">
+  <w:abstractNum w:abstractNumId="14" w15:restartNumberingAfterBreak="0">
     <w:nsid w:val="71E06583"/>
     <w:multiLevelType w:val="hybridMultilevel"/>
     <w:tmpl w:val="26C81FCE"/>
@@ -11545,7 +11769,7 @@
       </w:rPr>
     </w:lvl>
   </w:abstractNum>
-  <w:abstractNum w:abstractNumId="14" w15:restartNumberingAfterBreak="0">
+  <w:abstractNum w:abstractNumId="15" w15:restartNumberingAfterBreak="0">
     <w:nsid w:val="75A3529B"/>
     <w:multiLevelType w:val="hybridMultilevel"/>
     <w:tmpl w:val="819EEA64"/>
@@ -11685,7 +11909,7 @@
       </w:rPr>
     </w:lvl>
   </w:abstractNum>
-  <w:abstractNum w:abstractNumId="15" w15:restartNumberingAfterBreak="0">
+  <w:abstractNum w:abstractNumId="16" w15:restartNumberingAfterBreak="0">
     <w:nsid w:val="7B193736"/>
     <w:multiLevelType w:val="multilevel"/>
     <w:tmpl w:val="3E0A631E"/>
@@ -11807,7 +12031,7 @@
       </w:pPr>
     </w:lvl>
   </w:abstractNum>
-  <w:abstractNum w:abstractNumId="16" w15:restartNumberingAfterBreak="0">
+  <w:abstractNum w:abstractNumId="17" w15:restartNumberingAfterBreak="0">
     <w:nsid w:val="7DD245F2"/>
     <w:multiLevelType w:val="hybridMultilevel"/>
     <w:tmpl w:val="3100450C"/>
@@ -11948,7 +12172,7 @@
     </w:lvl>
   </w:abstractNum>
   <w:num w:numId="1">
-    <w:abstractNumId w:val="15"/>
+    <w:abstractNumId w:val="16"/>
   </w:num>
   <w:num w:numId="2">
     <w:abstractNumId w:val="0"/>
@@ -11957,46 +12181,49 @@
     <w:abstractNumId w:val="3"/>
   </w:num>
   <w:num w:numId="4">
-    <w:abstractNumId w:val="14"/>
+    <w:abstractNumId w:val="15"/>
   </w:num>
   <w:num w:numId="5">
-    <w:abstractNumId w:val="11"/>
+    <w:abstractNumId w:val="12"/>
   </w:num>
   <w:num w:numId="6">
-    <w:abstractNumId w:val="5"/>
+    <w:abstractNumId w:val="6"/>
   </w:num>
   <w:num w:numId="7">
-    <w:abstractNumId w:val="12"/>
+    <w:abstractNumId w:val="13"/>
   </w:num>
   <w:num w:numId="8">
-    <w:abstractNumId w:val="16"/>
+    <w:abstractNumId w:val="17"/>
   </w:num>
   <w:num w:numId="9">
     <w:abstractNumId w:val="2"/>
   </w:num>
   <w:num w:numId="10">
-    <w:abstractNumId w:val="7"/>
+    <w:abstractNumId w:val="8"/>
   </w:num>
   <w:num w:numId="11">
-    <w:abstractNumId w:val="10"/>
+    <w:abstractNumId w:val="11"/>
   </w:num>
   <w:num w:numId="12">
-    <w:abstractNumId w:val="8"/>
+    <w:abstractNumId w:val="9"/>
   </w:num>
   <w:num w:numId="13">
-    <w:abstractNumId w:val="13"/>
+    <w:abstractNumId w:val="14"/>
   </w:num>
   <w:num w:numId="14">
     <w:abstractNumId w:val="4"/>
   </w:num>
   <w:num w:numId="15">
-    <w:abstractNumId w:val="6"/>
+    <w:abstractNumId w:val="7"/>
   </w:num>
   <w:num w:numId="16">
     <w:abstractNumId w:val="1"/>
   </w:num>
   <w:num w:numId="17">
-    <w:abstractNumId w:val="9"/>
+    <w:abstractNumId w:val="10"/>
+  </w:num>
+  <w:num w:numId="18">
+    <w:abstractNumId w:val="5"/>
   </w:num>
   <w:numIdMacAtCleanup w:val="13"/>
 </w:numbering>
@@ -13206,15 +13433,6 @@
 </file>
 
 <file path=customXml/item3.xml><?xml version="1.0" encoding="utf-8"?>
-<?mso-contentType ?>
-<FormTemplates xmlns="http://schemas.microsoft.com/sharepoint/v3/contenttype/forms">
-  <Display>DocumentLibraryForm</Display>
-  <Edit>DocumentLibraryForm</Edit>
-  <New>DocumentLibraryForm</New>
-</FormTemplates>
-</file>
-
-<file path=customXml/item4.xml><?xml version="1.0" encoding="utf-8"?>
 <ct:contentTypeSchema xmlns:ct="http://schemas.microsoft.com/office/2006/metadata/contentType" xmlns:ma="http://schemas.microsoft.com/office/2006/metadata/properties/metaAttributes" ct:_="" ma:_="" ma:contentTypeName="Document" ma:contentTypeID="0x0101000B38552FA7D4254E8845977232CFE53B" ma:contentTypeVersion="7" ma:contentTypeDescription="Create a new document." ma:contentTypeScope="" ma:versionID="578d21e15e1ffbca41dee75c8df7fb1f">
   <xsd:schema xmlns:xsd="http://www.w3.org/2001/XMLSchema" xmlns:xs="http://www.w3.org/2001/XMLSchema" xmlns:p="http://schemas.microsoft.com/office/2006/metadata/properties" xmlns:ns2="0119da2b-60ce-4773-88fa-ebab2cde1f55" xmlns:ns3="c00db93e-a012-41a1-8dae-1f2fb8b40d56" targetNamespace="http://schemas.microsoft.com/office/2006/metadata/properties" ma:root="true" ma:fieldsID="a85c7504c14032d1ca822e0728accd33" ns2:_="" ns3:_="">
     <xsd:import namespace="0119da2b-60ce-4773-88fa-ebab2cde1f55"/>
@@ -13397,6 +13615,15 @@
 </ct:contentTypeSchema>
 </file>
 
+<file path=customXml/item4.xml><?xml version="1.0" encoding="utf-8"?>
+<?mso-contentType ?>
+<FormTemplates xmlns="http://schemas.microsoft.com/sharepoint/v3/contenttype/forms">
+  <Display>DocumentLibraryForm</Display>
+  <Edit>DocumentLibraryForm</Edit>
+  <New>DocumentLibraryForm</New>
+</FormTemplates>
+</file>
+
 <file path=customXml/item5.xml><?xml version="1.0" encoding="utf-8"?>
 <b:Sources xmlns:b="http://schemas.openxmlformats.org/officeDocument/2006/bibliography" xmlns="http://schemas.openxmlformats.org/officeDocument/2006/bibliography" SelectedStyle="\APASixthEditionOfficeOnline.xsl" StyleName="APA" Version="6"/>
 </file>
@@ -13419,14 +13646,6 @@
 </file>
 
 <file path=customXml/itemProps3.xml><?xml version="1.0" encoding="utf-8"?>
-<ds:datastoreItem xmlns:ds="http://schemas.openxmlformats.org/officeDocument/2006/customXml" ds:itemID="{1CC9A027-9140-4C55-A5D0-C4F935AF4EC8}">
-  <ds:schemaRefs>
-    <ds:schemaRef ds:uri="http://schemas.microsoft.com/sharepoint/v3/contenttype/forms"/>
-  </ds:schemaRefs>
-</ds:datastoreItem>
-</file>
-
-<file path=customXml/itemProps4.xml><?xml version="1.0" encoding="utf-8"?>
 <ds:datastoreItem xmlns:ds="http://schemas.openxmlformats.org/officeDocument/2006/customXml" ds:itemID="{EF843DA9-2798-4CAD-80C3-F636EB2ED0B8}">
   <ds:schemaRefs>
     <ds:schemaRef ds:uri="http://schemas.microsoft.com/office/2006/metadata/contentType"/>
@@ -13445,8 +13664,16 @@
 </ds:datastoreItem>
 </file>
 
+<file path=customXml/itemProps4.xml><?xml version="1.0" encoding="utf-8"?>
+<ds:datastoreItem xmlns:ds="http://schemas.openxmlformats.org/officeDocument/2006/customXml" ds:itemID="{1CC9A027-9140-4C55-A5D0-C4F935AF4EC8}">
+  <ds:schemaRefs>
+    <ds:schemaRef ds:uri="http://schemas.microsoft.com/sharepoint/v3/contenttype/forms"/>
+  </ds:schemaRefs>
+</ds:datastoreItem>
+</file>
+
 <file path=customXml/itemProps5.xml><?xml version="1.0" encoding="utf-8"?>
-<ds:datastoreItem xmlns:ds="http://schemas.openxmlformats.org/officeDocument/2006/customXml" ds:itemID="{7F11A72E-3D56-4C50-BCBD-C4737827E8D2}">
+<ds:datastoreItem xmlns:ds="http://schemas.openxmlformats.org/officeDocument/2006/customXml" ds:itemID="{E9C92150-4EE1-420E-BD23-7565B4FF7886}">
   <ds:schemaRefs>
     <ds:schemaRef ds:uri="http://schemas.openxmlformats.org/officeDocument/2006/bibliography"/>
   </ds:schemaRefs>

</xml_diff>

<commit_message>
Reformulation des questions sur la gestion des entretiens
</commit_message>
<xml_diff>
--- a/Documentation/Rapport_PreTPI.docx
+++ b/Documentation/Rapport_PreTPI.docx
@@ -155,7 +155,7 @@
                                     <w:tag w:val=""/>
                                     <w:id w:val="-650599894"/>
                                     <w:dataBinding w:prefixMappings="xmlns:ns0='http://schemas.microsoft.com/office/2006/coverPageProps' " w:xpath="/ns0:CoverPageProperties[1]/ns0:PublishDate[1]" w:storeItemID="{55AF091B-3C7A-41E3-B477-F2FDAA23CFDA}"/>
-                                    <w:date w:fullDate="2023-02-24T00:00:00Z">
+                                    <w:date w:fullDate="2023-03-06T00:00:00Z">
                                       <w:dateFormat w:val="dd/MM/yyyy"/>
                                       <w:lid w:val="fr-FR"/>
                                       <w:storeMappedDataAs w:val="dateTime"/>
@@ -181,7 +181,7 @@
                                           <w:szCs w:val="28"/>
                                           <w:lang w:val="fr-FR"/>
                                         </w:rPr>
-                                        <w:t>24/02/2023</w:t>
+                                        <w:t>06/03/2023</w:t>
                                       </w:r>
                                     </w:p>
                                   </w:sdtContent>
@@ -3469,7 +3469,7 @@
                               <w:tag w:val=""/>
                               <w:id w:val="-650599894"/>
                               <w:dataBinding w:prefixMappings="xmlns:ns0='http://schemas.microsoft.com/office/2006/coverPageProps' " w:xpath="/ns0:CoverPageProperties[1]/ns0:PublishDate[1]" w:storeItemID="{55AF091B-3C7A-41E3-B477-F2FDAA23CFDA}"/>
-                              <w:date w:fullDate="2023-02-24T00:00:00Z">
+                              <w:date w:fullDate="2023-03-06T00:00:00Z">
                                 <w:dateFormat w:val="dd/MM/yyyy"/>
                                 <w:lid w:val="fr-FR"/>
                                 <w:storeMappedDataAs w:val="dateTime"/>
@@ -3495,7 +3495,7 @@
                                     <w:szCs w:val="28"/>
                                     <w:lang w:val="fr-FR"/>
                                   </w:rPr>
-                                  <w:t>24/02/2023</w:t>
+                                  <w:t>06/03/2023</w:t>
                                 </w:r>
                               </w:p>
                             </w:sdtContent>
@@ -3963,7 +3963,25 @@
                                         <w:sz w:val="72"/>
                                         <w:szCs w:val="72"/>
                                       </w:rPr>
-                                      <w:t>Migration d’un logiciel</w:t>
+                                      <w:t>Mi</w:t>
+                                    </w:r>
+                                    <w:r>
+                                      <w:rPr>
+                                        <w:rFonts w:asciiTheme="majorHAnsi" w:eastAsiaTheme="majorEastAsia" w:hAnsiTheme="majorHAnsi" w:cstheme="majorBidi"/>
+                                        <w:color w:val="262626" w:themeColor="text1" w:themeTint="D9"/>
+                                        <w:sz w:val="72"/>
+                                        <w:szCs w:val="72"/>
+                                      </w:rPr>
+                                      <w:t xml:space="preserve">se en place d’un nouveau </w:t>
+                                    </w:r>
+                                    <w:r>
+                                      <w:rPr>
+                                        <w:rFonts w:asciiTheme="majorHAnsi" w:eastAsiaTheme="majorEastAsia" w:hAnsiTheme="majorHAnsi" w:cstheme="majorBidi"/>
+                                        <w:color w:val="262626" w:themeColor="text1" w:themeTint="D9"/>
+                                        <w:sz w:val="72"/>
+                                        <w:szCs w:val="72"/>
+                                      </w:rPr>
+                                      <w:t>logiciel</w:t>
                                     </w:r>
                                   </w:sdtContent>
                                 </w:sdt>
@@ -4025,7 +4043,11 @@
               </mc:Choice>
               <mc:Fallback>
                 <w:pict>
-                  <v:shape w14:anchorId="14B781F9" id="Zone de texte 448" o:spid="_x0000_s1056" type="#_x0000_t202" style="position:absolute;margin-left:0;margin-top:0;width:4in;height:84.25pt;z-index:251661312;visibility:visible;mso-wrap-style:square;mso-width-percent:450;mso-height-percent:0;mso-left-percent:420;mso-top-percent:175;mso-wrap-distance-left:9pt;mso-wrap-distance-top:0;mso-wrap-distance-right:9pt;mso-wrap-distance-bottom:0;mso-position-horizontal-relative:page;mso-position-vertical-relative:page;mso-width-percent:450;mso-height-percent:0;mso-left-percent:420;mso-top-percent:175;mso-width-relative:page;mso-height-relative:margin;v-text-anchor:top" o:gfxdata="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" filled="f" stroked="f" strokeweight=".5pt">
+                  <v:shapetype w14:anchorId="14B781F9" id="_x0000_t202" coordsize="21600,21600" o:spt="202" path="m,l,21600r21600,l21600,xe">
+                    <v:stroke joinstyle="miter"/>
+                    <v:path gradientshapeok="t" o:connecttype="rect"/>
+                  </v:shapetype>
+                  <v:shape id="Zone de texte 448" o:spid="_x0000_s1056" type="#_x0000_t202" style="position:absolute;margin-left:0;margin-top:0;width:4in;height:84.25pt;z-index:251661312;visibility:visible;mso-wrap-style:square;mso-width-percent:450;mso-height-percent:0;mso-left-percent:420;mso-top-percent:175;mso-wrap-distance-left:9pt;mso-wrap-distance-top:0;mso-wrap-distance-right:9pt;mso-wrap-distance-bottom:0;mso-position-horizontal-relative:page;mso-position-vertical-relative:page;mso-width-percent:450;mso-height-percent:0;mso-left-percent:420;mso-top-percent:175;mso-width-relative:page;mso-height-relative:margin;v-text-anchor:top" o:gfxdata="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" filled="f" stroked="f" strokeweight=".5pt">
                     <v:textbox style="mso-fit-shape-to-text:t" inset="0,0,0,0">
                       <w:txbxContent>
                         <w:p>
@@ -4051,6 +4073,7 @@
                               <w:dataBinding w:prefixMappings="xmlns:ns0='http://purl.org/dc/elements/1.1/' xmlns:ns1='http://schemas.openxmlformats.org/package/2006/metadata/core-properties' " w:xpath="/ns1:coreProperties[1]/ns0:title[1]" w:storeItemID="{6C3C8BC8-F283-45AE-878A-BAB7291924A1}"/>
                               <w:text/>
                             </w:sdtPr>
+                            <w:sdtEndPr/>
                             <w:sdtContent>
                               <w:r>
                                 <w:rPr>
@@ -4059,7 +4082,25 @@
                                   <w:sz w:val="72"/>
                                   <w:szCs w:val="72"/>
                                 </w:rPr>
-                                <w:t>Migration d’un logiciel</w:t>
+                                <w:t>Mi</w:t>
+                              </w:r>
+                              <w:r>
+                                <w:rPr>
+                                  <w:rFonts w:asciiTheme="majorHAnsi" w:eastAsiaTheme="majorEastAsia" w:hAnsiTheme="majorHAnsi" w:cstheme="majorBidi"/>
+                                  <w:color w:val="262626" w:themeColor="text1" w:themeTint="D9"/>
+                                  <w:sz w:val="72"/>
+                                  <w:szCs w:val="72"/>
+                                </w:rPr>
+                                <w:t xml:space="preserve">se en place d’un nouveau </w:t>
+                              </w:r>
+                              <w:r>
+                                <w:rPr>
+                                  <w:rFonts w:asciiTheme="majorHAnsi" w:eastAsiaTheme="majorEastAsia" w:hAnsiTheme="majorHAnsi" w:cstheme="majorBidi"/>
+                                  <w:color w:val="262626" w:themeColor="text1" w:themeTint="D9"/>
+                                  <w:sz w:val="72"/>
+                                  <w:szCs w:val="72"/>
+                                </w:rPr>
+                                <w:t>logiciel</w:t>
                               </w:r>
                             </w:sdtContent>
                           </w:sdt>
@@ -4086,6 +4127,7 @@
                               <w:dataBinding w:prefixMappings="xmlns:ns0='http://purl.org/dc/elements/1.1/' xmlns:ns1='http://schemas.openxmlformats.org/package/2006/metadata/core-properties' " w:xpath="/ns1:coreProperties[1]/ns0:subject[1]" w:storeItemID="{6C3C8BC8-F283-45AE-878A-BAB7291924A1}"/>
                               <w:text/>
                             </w:sdtPr>
+                            <w:sdtEndPr/>
                             <w:sdtContent>
                               <w:r>
                                 <w:rPr>
@@ -6597,7 +6639,28 @@
         <w:jc w:val="both"/>
       </w:pPr>
       <w:r>
-        <w:t>L’entreprise Eldora doit effectuer la migration de leur logiciel qui fait la gestion du parc informatique et qui s’occupe également du système de ticketing. Ils m’ont demandé je voudrais effectuer cette migration dans le cadre de mon pré TPI. Actuellement, le logiciel n’a été étudier pas personne de l’entreprise Eldora. Mon devoir va donc être d’analyser cette nouvelle version et de regarder ce qui est possible de faire.</w:t>
+        <w:t xml:space="preserve">L’entreprise Eldora doit effectuer la migration de leur logiciel qui </w:t>
+      </w:r>
+      <w:r>
+        <w:t>effectue</w:t>
+      </w:r>
+      <w:r>
+        <w:t xml:space="preserve"> la gestion du parc informatique et qui s’occupe également du système de ticketing. Ils m’ont demandé </w:t>
+      </w:r>
+      <w:r>
+        <w:t xml:space="preserve">si </w:t>
+      </w:r>
+      <w:r>
+        <w:t>je voudrais effectuer cette migration dans le cadre de mon pré TPI</w:t>
+      </w:r>
+      <w:r>
+        <w:t xml:space="preserve"> et TPI</w:t>
+      </w:r>
+      <w:r>
+        <w:t>. Actue</w:t>
+      </w:r>
+      <w:r>
+        <w:t>llement, la nouvelle version du logiciel ne contient aucune donnée et il y a que très peu d’étude qui a été faites sur le logiciel. Mon objectif va d’être analysé cette nouvelle version afin de proposer une nouvelle solution de gestion à l’entreprise Eldora.</w:t>
       </w:r>
     </w:p>
     <w:p>
@@ -7152,7 +7215,17 @@
           <w:lang w:eastAsia="fr-FR"/>
         </w:rPr>
         <w:tab/>
-        <w:t xml:space="preserve">Après cette étape, je vais demander directement à l’entreprise Eldora de me donner un export des données qui se trouve actuellement dans l’ancienne version du logiciel. </w:t>
+        <w:t xml:space="preserve">Après cette étape, je vais </w:t>
+      </w:r>
+      <w:r>
+        <w:rPr>
+          <w:rFonts w:ascii="Arial" w:hAnsi="Arial"/>
+          <w:iCs/>
+          <w:sz w:val="24"/>
+          <w:szCs w:val="14"/>
+          <w:lang w:eastAsia="fr-FR"/>
+        </w:rPr>
+        <w:t>effectuer des exports de différentes données qui se trouve sur l’ancienne version de GLPI qui va me servir dans la suite de mon projet.</w:t>
       </w:r>
     </w:p>
     <w:p>
@@ -7376,7 +7449,7 @@
           <w:iCs/>
           <w:szCs w:val="14"/>
         </w:rPr>
-        <w:t xml:space="preserve">Pour ce qui est des tests des possibilités et de ce que propose la nouvelle version du logiciel, je vais utiliser un compte ayant les droits de super-admin pour que je puisse constater l’entièreté des possibilités. </w:t>
+        <w:t xml:space="preserve">Pour ce qui est des différents tests que je vais effectuer durant mon analyse de la nouvelle version du logiciel, je vais les effectuer les tester principalement avec un compte ayant les droits de super-admin afin de pouvoir regarder l’ensemble des possibilités du logiciel et ainsi, pouvoir effectuer le plus de tests possibles. </w:t>
       </w:r>
     </w:p>
     <w:p>
@@ -7413,7 +7486,7 @@
           <w:iCs/>
           <w:szCs w:val="14"/>
         </w:rPr>
-        <w:t>Les tests qui se feront selon les demandes des utilisateurs, ils se feront avec un compte nominatif ayant les droits qu’aura un technicien pour que je puisse contrôler qu’ils aient les droits pour effectuer leur demande.</w:t>
+        <w:t>Durant l’analyse, je ferais également des tests avec un compte ayant les droits d’un technicien et avec un autre compte ayant les droits d’un user classique. L’objectifs de cette démarche, est de pouvoir visualiser de ce que chaque partie voit dans l’application pour effectuer de différents tests.</w:t>
       </w:r>
     </w:p>
     <w:p>
@@ -7450,6 +7523,87 @@
           <w:iCs/>
           <w:szCs w:val="14"/>
         </w:rPr>
+        <w:t xml:space="preserve">Pour ce qui est des suivant les demande que je recevrais de la part des différents utilisateurs, je </w:t>
+      </w:r>
+      <w:r>
+        <w:rPr>
+          <w:iCs/>
+          <w:szCs w:val="14"/>
+        </w:rPr>
+        <w:t>les ferais</w:t>
+      </w:r>
+      <w:r>
+        <w:rPr>
+          <w:iCs/>
+          <w:szCs w:val="14"/>
+        </w:rPr>
+        <w:t xml:space="preserve"> principalement avec le compte ayant les droits d’un technicien, car les personnes que je vais interroger ont tous des comptes ayant </w:t>
+      </w:r>
+      <w:r>
+        <w:rPr>
+          <w:iCs/>
+          <w:szCs w:val="14"/>
+        </w:rPr>
+        <w:t>l</w:t>
+      </w:r>
+      <w:r>
+        <w:rPr>
+          <w:iCs/>
+          <w:szCs w:val="14"/>
+        </w:rPr>
+        <w:t xml:space="preserve">es droits </w:t>
+      </w:r>
+      <w:r>
+        <w:rPr>
+          <w:iCs/>
+          <w:szCs w:val="14"/>
+        </w:rPr>
+        <w:t>d’un technicien</w:t>
+      </w:r>
+      <w:r>
+        <w:rPr>
+          <w:iCs/>
+          <w:szCs w:val="14"/>
+        </w:rPr>
+        <w:t xml:space="preserve"> sur l’ancienne version de l’application.</w:t>
+      </w:r>
+      <w:bookmarkStart w:id="19" w:name="_GoBack"/>
+      <w:bookmarkEnd w:id="19"/>
+    </w:p>
+    <w:p>
+      <w:pPr>
+        <w:pStyle w:val="En-tte"/>
+        <w:tabs>
+          <w:tab w:val="clear" w:pos="4536"/>
+          <w:tab w:val="clear" w:pos="9072"/>
+        </w:tabs>
+        <w:ind w:left="340"/>
+        <w:jc w:val="both"/>
+        <w:rPr>
+          <w:iCs/>
+          <w:szCs w:val="14"/>
+        </w:rPr>
+      </w:pPr>
+    </w:p>
+    <w:p>
+      <w:pPr>
+        <w:pStyle w:val="En-tte"/>
+        <w:tabs>
+          <w:tab w:val="clear" w:pos="4536"/>
+          <w:tab w:val="clear" w:pos="9072"/>
+        </w:tabs>
+        <w:ind w:left="340"/>
+        <w:jc w:val="both"/>
+        <w:rPr>
+          <w:iCs/>
+          <w:szCs w:val="14"/>
+        </w:rPr>
+      </w:pPr>
+      <w:r>
+        <w:rPr>
+          <w:iCs/>
+          <w:szCs w:val="14"/>
+        </w:rPr>
         <w:t>Tous les tests seront effectués manuellement par moi-même.</w:t>
       </w:r>
     </w:p>
@@ -7492,10 +7646,10 @@
           <w:iCs/>
         </w:rPr>
       </w:pPr>
-      <w:bookmarkStart w:id="19" w:name="_Toc25553310"/>
-      <w:bookmarkStart w:id="20" w:name="_Toc71691015"/>
-      <w:bookmarkStart w:id="21" w:name="_Toc499021839"/>
-      <w:bookmarkStart w:id="22" w:name="_Toc128126383"/>
+      <w:bookmarkStart w:id="20" w:name="_Toc25553310"/>
+      <w:bookmarkStart w:id="21" w:name="_Toc71691015"/>
+      <w:bookmarkStart w:id="22" w:name="_Toc499021839"/>
+      <w:bookmarkStart w:id="23" w:name="_Toc128126383"/>
       <w:r>
         <w:rPr>
           <w:rFonts w:cs="Arial"/>
@@ -7514,10 +7668,10 @@
         </w:rPr>
         <w:t>echniques</w:t>
       </w:r>
-      <w:bookmarkEnd w:id="19"/>
       <w:bookmarkEnd w:id="20"/>
       <w:bookmarkEnd w:id="21"/>
       <w:bookmarkEnd w:id="22"/>
+      <w:bookmarkEnd w:id="23"/>
     </w:p>
     <w:p>
       <w:pPr>
@@ -7662,16 +7816,16 @@
           <w:iCs/>
         </w:rPr>
       </w:pPr>
-      <w:bookmarkStart w:id="23" w:name="_Toc499021840"/>
-      <w:bookmarkStart w:id="24" w:name="_Toc128126384"/>
+      <w:bookmarkStart w:id="24" w:name="_Toc499021840"/>
+      <w:bookmarkStart w:id="25" w:name="_Toc128126384"/>
       <w:r>
         <w:rPr>
           <w:iCs/>
         </w:rPr>
         <w:t>Planification</w:t>
       </w:r>
-      <w:bookmarkEnd w:id="23"/>
       <w:bookmarkEnd w:id="24"/>
+      <w:bookmarkEnd w:id="25"/>
     </w:p>
     <w:p/>
     <w:p>
@@ -7986,20 +8140,20 @@
           <w:iCs/>
         </w:rPr>
       </w:pPr>
-      <w:bookmarkStart w:id="25" w:name="_Toc25553314"/>
-      <w:bookmarkStart w:id="26" w:name="_Toc71691019"/>
-      <w:bookmarkStart w:id="27" w:name="_Toc499021841"/>
-      <w:bookmarkStart w:id="28" w:name="_Toc128126385"/>
+      <w:bookmarkStart w:id="26" w:name="_Toc25553314"/>
+      <w:bookmarkStart w:id="27" w:name="_Toc71691019"/>
+      <w:bookmarkStart w:id="28" w:name="_Toc499021841"/>
+      <w:bookmarkStart w:id="29" w:name="_Toc128126385"/>
       <w:r>
         <w:rPr>
           <w:iCs/>
         </w:rPr>
         <w:t>Dossier de conception</w:t>
       </w:r>
-      <w:bookmarkEnd w:id="25"/>
       <w:bookmarkEnd w:id="26"/>
       <w:bookmarkEnd w:id="27"/>
       <w:bookmarkEnd w:id="28"/>
+      <w:bookmarkEnd w:id="29"/>
     </w:p>
     <w:p/>
     <w:p>
@@ -8110,19 +8264,19 @@
           <w:tab w:val="num" w:pos="360"/>
         </w:tabs>
       </w:pPr>
-      <w:bookmarkStart w:id="29" w:name="_Toc71703259"/>
-      <w:bookmarkStart w:id="30" w:name="_Toc499021842"/>
-      <w:bookmarkStart w:id="31" w:name="_Toc128126386"/>
+      <w:bookmarkStart w:id="30" w:name="_Toc71703259"/>
+      <w:bookmarkStart w:id="31" w:name="_Toc499021842"/>
+      <w:bookmarkStart w:id="32" w:name="_Toc128126386"/>
       <w:r>
         <w:lastRenderedPageBreak/>
         <w:t>R</w:t>
       </w:r>
-      <w:bookmarkEnd w:id="29"/>
+      <w:bookmarkEnd w:id="30"/>
       <w:r>
         <w:t>éalisation</w:t>
       </w:r>
-      <w:bookmarkEnd w:id="30"/>
       <w:bookmarkEnd w:id="31"/>
+      <w:bookmarkEnd w:id="32"/>
     </w:p>
     <w:p>
       <w:pPr>
@@ -8132,23 +8286,23 @@
           <w:iCs/>
         </w:rPr>
       </w:pPr>
-      <w:bookmarkStart w:id="32" w:name="_Toc25553317"/>
-      <w:bookmarkStart w:id="33" w:name="_Toc71691022"/>
-      <w:bookmarkStart w:id="34" w:name="_Toc499021843"/>
-      <w:bookmarkStart w:id="35" w:name="_Toc128126387"/>
+      <w:bookmarkStart w:id="33" w:name="_Toc25553317"/>
+      <w:bookmarkStart w:id="34" w:name="_Toc71691022"/>
+      <w:bookmarkStart w:id="35" w:name="_Toc499021843"/>
+      <w:bookmarkStart w:id="36" w:name="_Toc128126387"/>
       <w:r>
         <w:rPr>
           <w:iCs/>
         </w:rPr>
         <w:t>Dossier de réalisation</w:t>
       </w:r>
-      <w:bookmarkStart w:id="36" w:name="_Toc25553318"/>
-      <w:bookmarkEnd w:id="32"/>
+      <w:bookmarkStart w:id="37" w:name="_Toc25553318"/>
       <w:bookmarkEnd w:id="33"/>
       <w:bookmarkEnd w:id="34"/>
       <w:bookmarkEnd w:id="35"/>
+      <w:bookmarkEnd w:id="36"/>
     </w:p>
-    <w:bookmarkEnd w:id="36"/>
+    <w:bookmarkEnd w:id="37"/>
     <w:p>
       <w:pPr>
         <w:ind w:firstLine="360"/>
@@ -8542,10 +8696,10 @@
       <w:r>
         <w:t xml:space="preserve">diverses </w:t>
       </w:r>
-      <w:bookmarkStart w:id="37" w:name="_Toc25553321"/>
-      <w:bookmarkStart w:id="38" w:name="_Toc71691025"/>
-      <w:bookmarkStart w:id="39" w:name="_Toc499021844"/>
-      <w:bookmarkStart w:id="40" w:name="_Toc128126388"/>
+      <w:bookmarkStart w:id="38" w:name="_Toc25553321"/>
+      <w:bookmarkStart w:id="39" w:name="_Toc71691025"/>
+      <w:bookmarkStart w:id="40" w:name="_Toc499021844"/>
+      <w:bookmarkStart w:id="41" w:name="_Toc128126388"/>
       <w:r>
         <w:t>options dans les paramètres de l’application pour la gestion des tickets.</w:t>
       </w:r>
@@ -8598,16 +8752,16 @@
         </w:rPr>
         <w:t>Description des test</w:t>
       </w:r>
-      <w:bookmarkEnd w:id="37"/>
+      <w:bookmarkEnd w:id="38"/>
       <w:r>
         <w:rPr>
           <w:iCs/>
         </w:rPr>
         <w:t>s effectués</w:t>
       </w:r>
-      <w:bookmarkEnd w:id="38"/>
       <w:bookmarkEnd w:id="39"/>
       <w:bookmarkEnd w:id="40"/>
+      <w:bookmarkEnd w:id="41"/>
     </w:p>
     <w:p>
       <w:pPr>
@@ -8630,16 +8784,8 @@
         <w:rPr>
           <w:i/>
         </w:rPr>
-        <w:t xml:space="preserve">Pour chaque partie testée de votre projet, il faut </w:t>
-      </w:r>
-      <w:proofErr w:type="gramStart"/>
-      <w:r>
-        <w:rPr>
-          <w:i/>
-        </w:rPr>
-        <w:t>décrire:</w:t>
-      </w:r>
-      <w:proofErr w:type="gramEnd"/>
+        <w:t>Pour chaque partie testée de votre projet, il faut décrire:</w:t>
+      </w:r>
     </w:p>
     <w:p>
       <w:pPr>
@@ -8675,8 +8821,6 @@
         </w:rPr>
         <w:t xml:space="preserve"> conditions exactes de chaque test</w:t>
       </w:r>
-      <w:bookmarkStart w:id="41" w:name="_GoBack"/>
-      <w:bookmarkEnd w:id="41"/>
     </w:p>
     <w:p>
       <w:pPr>
@@ -8783,21 +8927,7 @@
         <w:rPr>
           <w:i/>
         </w:rPr>
-        <w:t xml:space="preserve">S'il reste encore des </w:t>
-      </w:r>
-      <w:proofErr w:type="gramStart"/>
-      <w:r>
-        <w:rPr>
-          <w:i/>
-        </w:rPr>
-        <w:t>erreurs:</w:t>
-      </w:r>
-      <w:proofErr w:type="gramEnd"/>
-      <w:r>
-        <w:rPr>
-          <w:i/>
-        </w:rPr>
-        <w:t xml:space="preserve"> </w:t>
+        <w:t xml:space="preserve">S'il reste encore des erreurs: </w:t>
       </w:r>
     </w:p>
     <w:p>
@@ -9120,18 +9250,8 @@
           <w:i/>
           <w:sz w:val="24"/>
         </w:rPr>
-        <w:t xml:space="preserve">Développez en tous cas les points </w:t>
-      </w:r>
-      <w:proofErr w:type="gramStart"/>
-      <w:r>
-        <w:rPr>
-          <w:rFonts w:ascii="Arial" w:hAnsi="Arial" w:cs="Arial"/>
-          <w:i/>
-          <w:sz w:val="24"/>
-        </w:rPr>
-        <w:t>suivants:</w:t>
-      </w:r>
-      <w:proofErr w:type="gramEnd"/>
+        <w:t>Développez en tous cas les points suivants:</w:t>
+      </w:r>
     </w:p>
     <w:p>
       <w:pPr>
@@ -9847,7 +9967,52 @@
         <w:szCs w:val="24"/>
       </w:rPr>
       <w:tab/>
-      <w:t>24.02.2023</w:t>
+    </w:r>
+    <w:r>
+      <w:rPr>
+        <w:rFonts w:cs="Arial"/>
+        <w:b/>
+        <w:bCs/>
+        <w:szCs w:val="24"/>
+      </w:rPr>
+      <w:fldChar w:fldCharType="begin"/>
+    </w:r>
+    <w:r>
+      <w:rPr>
+        <w:rFonts w:cs="Arial"/>
+        <w:b/>
+        <w:bCs/>
+        <w:szCs w:val="24"/>
+      </w:rPr>
+      <w:instrText xml:space="preserve"> TIME \@ "dd/MM/yyyy" </w:instrText>
+    </w:r>
+    <w:r>
+      <w:rPr>
+        <w:rFonts w:cs="Arial"/>
+        <w:b/>
+        <w:bCs/>
+        <w:szCs w:val="24"/>
+      </w:rPr>
+      <w:fldChar w:fldCharType="separate"/>
+    </w:r>
+    <w:r>
+      <w:rPr>
+        <w:rFonts w:cs="Arial"/>
+        <w:b/>
+        <w:bCs/>
+        <w:noProof/>
+        <w:szCs w:val="24"/>
+      </w:rPr>
+      <w:t>06/03/2023</w:t>
+    </w:r>
+    <w:r>
+      <w:rPr>
+        <w:rFonts w:cs="Arial"/>
+        <w:b/>
+        <w:bCs/>
+        <w:szCs w:val="24"/>
+      </w:rPr>
+      <w:fldChar w:fldCharType="end"/>
     </w:r>
   </w:p>
   <w:p>
@@ -13417,7 +13582,7 @@
 
 <file path=customXml/item1.xml><?xml version="1.0" encoding="utf-8"?>
 <CoverPageProperties xmlns="http://schemas.microsoft.com/office/2006/coverPageProps">
-  <PublishDate>2023-02-24T00:00:00</PublishDate>
+  <PublishDate>2023-03-06T00:00:00</PublishDate>
   <Abstract/>
   <CompanyAddress/>
   <CompanyPhone/>
@@ -13427,12 +13592,21 @@
 </file>
 
 <file path=customXml/item2.xml><?xml version="1.0" encoding="utf-8"?>
+<?mso-contentType ?>
+<FormTemplates xmlns="http://schemas.microsoft.com/sharepoint/v3/contenttype/forms">
+  <Display>DocumentLibraryForm</Display>
+  <Edit>DocumentLibraryForm</Edit>
+  <New>DocumentLibraryForm</New>
+</FormTemplates>
+</file>
+
+<file path=customXml/item3.xml><?xml version="1.0" encoding="utf-8"?>
 <p:properties xmlns:p="http://schemas.microsoft.com/office/2006/metadata/properties" xmlns:xsi="http://www.w3.org/2001/XMLSchema-instance" xmlns:pc="http://schemas.microsoft.com/office/infopath/2007/PartnerControls">
   <documentManagement/>
 </p:properties>
 </file>
 
-<file path=customXml/item3.xml><?xml version="1.0" encoding="utf-8"?>
+<file path=customXml/item4.xml><?xml version="1.0" encoding="utf-8"?>
 <ct:contentTypeSchema xmlns:ct="http://schemas.microsoft.com/office/2006/metadata/contentType" xmlns:ma="http://schemas.microsoft.com/office/2006/metadata/properties/metaAttributes" ct:_="" ma:_="" ma:contentTypeName="Document" ma:contentTypeID="0x0101000B38552FA7D4254E8845977232CFE53B" ma:contentTypeVersion="7" ma:contentTypeDescription="Create a new document." ma:contentTypeScope="" ma:versionID="578d21e15e1ffbca41dee75c8df7fb1f">
   <xsd:schema xmlns:xsd="http://www.w3.org/2001/XMLSchema" xmlns:xs="http://www.w3.org/2001/XMLSchema" xmlns:p="http://schemas.microsoft.com/office/2006/metadata/properties" xmlns:ns2="0119da2b-60ce-4773-88fa-ebab2cde1f55" xmlns:ns3="c00db93e-a012-41a1-8dae-1f2fb8b40d56" targetNamespace="http://schemas.microsoft.com/office/2006/metadata/properties" ma:root="true" ma:fieldsID="a85c7504c14032d1ca822e0728accd33" ns2:_="" ns3:_="">
     <xsd:import namespace="0119da2b-60ce-4773-88fa-ebab2cde1f55"/>
@@ -13615,15 +13789,6 @@
 </ct:contentTypeSchema>
 </file>
 
-<file path=customXml/item4.xml><?xml version="1.0" encoding="utf-8"?>
-<?mso-contentType ?>
-<FormTemplates xmlns="http://schemas.microsoft.com/sharepoint/v3/contenttype/forms">
-  <Display>DocumentLibraryForm</Display>
-  <Edit>DocumentLibraryForm</Edit>
-  <New>DocumentLibraryForm</New>
-</FormTemplates>
-</file>
-
 <file path=customXml/item5.xml><?xml version="1.0" encoding="utf-8"?>
 <b:Sources xmlns:b="http://schemas.openxmlformats.org/officeDocument/2006/bibliography" xmlns="http://schemas.openxmlformats.org/officeDocument/2006/bibliography" SelectedStyle="\APASixthEditionOfficeOnline.xsl" StyleName="APA" Version="6"/>
 </file>
@@ -13637,6 +13802,14 @@
 </file>
 
 <file path=customXml/itemProps2.xml><?xml version="1.0" encoding="utf-8"?>
+<ds:datastoreItem xmlns:ds="http://schemas.openxmlformats.org/officeDocument/2006/customXml" ds:itemID="{1CC9A027-9140-4C55-A5D0-C4F935AF4EC8}">
+  <ds:schemaRefs>
+    <ds:schemaRef ds:uri="http://schemas.microsoft.com/sharepoint/v3/contenttype/forms"/>
+  </ds:schemaRefs>
+</ds:datastoreItem>
+</file>
+
+<file path=customXml/itemProps3.xml><?xml version="1.0" encoding="utf-8"?>
 <ds:datastoreItem xmlns:ds="http://schemas.openxmlformats.org/officeDocument/2006/customXml" ds:itemID="{996F0FBA-2996-487E-B7C1-784F04C7FD8C}">
   <ds:schemaRefs>
     <ds:schemaRef ds:uri="http://schemas.microsoft.com/office/2006/metadata/properties"/>
@@ -13645,7 +13818,7 @@
 </ds:datastoreItem>
 </file>
 
-<file path=customXml/itemProps3.xml><?xml version="1.0" encoding="utf-8"?>
+<file path=customXml/itemProps4.xml><?xml version="1.0" encoding="utf-8"?>
 <ds:datastoreItem xmlns:ds="http://schemas.openxmlformats.org/officeDocument/2006/customXml" ds:itemID="{EF843DA9-2798-4CAD-80C3-F636EB2ED0B8}">
   <ds:schemaRefs>
     <ds:schemaRef ds:uri="http://schemas.microsoft.com/office/2006/metadata/contentType"/>
@@ -13664,16 +13837,8 @@
 </ds:datastoreItem>
 </file>
 
-<file path=customXml/itemProps4.xml><?xml version="1.0" encoding="utf-8"?>
-<ds:datastoreItem xmlns:ds="http://schemas.openxmlformats.org/officeDocument/2006/customXml" ds:itemID="{1CC9A027-9140-4C55-A5D0-C4F935AF4EC8}">
-  <ds:schemaRefs>
-    <ds:schemaRef ds:uri="http://schemas.microsoft.com/sharepoint/v3/contenttype/forms"/>
-  </ds:schemaRefs>
-</ds:datastoreItem>
-</file>
-
 <file path=customXml/itemProps5.xml><?xml version="1.0" encoding="utf-8"?>
-<ds:datastoreItem xmlns:ds="http://schemas.openxmlformats.org/officeDocument/2006/customXml" ds:itemID="{E9C92150-4EE1-420E-BD23-7565B4FF7886}">
+<ds:datastoreItem xmlns:ds="http://schemas.openxmlformats.org/officeDocument/2006/customXml" ds:itemID="{5192B631-A192-4E29-AC5C-00FCA999B73E}">
   <ds:schemaRefs>
     <ds:schemaRef ds:uri="http://schemas.openxmlformats.org/officeDocument/2006/bibliography"/>
   </ds:schemaRefs>

</xml_diff>

<commit_message>
Ajout du rapport d entretien Support
</commit_message>
<xml_diff>
--- a/Documentation/Rapport_PreTPI.docx
+++ b/Documentation/Rapport_PreTPI.docx
@@ -155,7 +155,7 @@
                                     <w:tag w:val=""/>
                                     <w:id w:val="-650599894"/>
                                     <w:dataBinding w:prefixMappings="xmlns:ns0='http://schemas.microsoft.com/office/2006/coverPageProps' " w:xpath="/ns0:CoverPageProperties[1]/ns0:PublishDate[1]" w:storeItemID="{55AF091B-3C7A-41E3-B477-F2FDAA23CFDA}"/>
-                                    <w:date w:fullDate="2023-03-06T00:00:00Z">
+                                    <w:date w:fullDate="2023-03-10T00:00:00Z">
                                       <w:dateFormat w:val="dd/MM/yyyy"/>
                                       <w:lid w:val="fr-FR"/>
                                       <w:storeMappedDataAs w:val="dateTime"/>
@@ -181,7 +181,7 @@
                                           <w:szCs w:val="28"/>
                                           <w:lang w:val="fr-FR"/>
                                         </w:rPr>
-                                        <w:t>06/03/2023</w:t>
+                                        <w:t>10/03/2023</w:t>
                                       </w:r>
                                     </w:p>
                                   </w:sdtContent>
@@ -3469,7 +3469,7 @@
                               <w:tag w:val=""/>
                               <w:id w:val="-650599894"/>
                               <w:dataBinding w:prefixMappings="xmlns:ns0='http://schemas.microsoft.com/office/2006/coverPageProps' " w:xpath="/ns0:CoverPageProperties[1]/ns0:PublishDate[1]" w:storeItemID="{55AF091B-3C7A-41E3-B477-F2FDAA23CFDA}"/>
-                              <w:date w:fullDate="2023-03-06T00:00:00Z">
+                              <w:date w:fullDate="2023-03-10T00:00:00Z">
                                 <w:dateFormat w:val="dd/MM/yyyy"/>
                                 <w:lid w:val="fr-FR"/>
                                 <w:storeMappedDataAs w:val="dateTime"/>
@@ -3495,7 +3495,7 @@
                                     <w:szCs w:val="28"/>
                                     <w:lang w:val="fr-FR"/>
                                   </w:rPr>
-                                  <w:t>06/03/2023</w:t>
+                                  <w:t>10/03/2023</w:t>
                                 </w:r>
                               </w:p>
                             </w:sdtContent>
@@ -8649,12 +8649,7 @@
         <w:t>, j’ai constaté les possibilités qu’il y avait sur la nouvelle version de GLPI. Dans un premier temps, j’ai regardé le tableau de bord disponible pour le par cet les modifications qui sont disponibles. J’ai ensuite regardé la création des différents composants ainsi</w:t>
       </w:r>
       <w:r>
-        <w:t xml:space="preserve"> que la création des gabarits de chaque composant. Après cela, je visualiser la modification et la suppre</w:t>
-      </w:r>
-      <w:bookmarkStart w:id="37" w:name="_GoBack"/>
-      <w:bookmarkEnd w:id="37"/>
-      <w:r>
-        <w:t>ssion des composants et comment cela se comporter par la suite. Le résultat de mon analyse, est qu’il y a très peu de différence comparé à l’ancienne version de GLPI. La plus grosse différence est le tableau de bord ainsi que l’interface graphique.</w:t>
+        <w:t xml:space="preserve"> que la création des gabarits de chaque composant. Après cela, je visualiser la modification et la suppression des composants et comment cela se comporter par la suite. Le résultat de mon analyse, est qu’il y a très peu de différence comparé à l’ancienne version de GLPI. La plus grosse différence est le tableau de bord ainsi que l’interface graphique.</w:t>
       </w:r>
     </w:p>
     <w:p>
@@ -8699,10 +8694,10 @@
       <w:r>
         <w:t xml:space="preserve">diverses </w:t>
       </w:r>
-      <w:bookmarkStart w:id="38" w:name="_Toc25553321"/>
-      <w:bookmarkStart w:id="39" w:name="_Toc71691025"/>
-      <w:bookmarkStart w:id="40" w:name="_Toc499021844"/>
-      <w:bookmarkStart w:id="41" w:name="_Toc128126388"/>
+      <w:bookmarkStart w:id="37" w:name="_Toc25553321"/>
+      <w:bookmarkStart w:id="38" w:name="_Toc71691025"/>
+      <w:bookmarkStart w:id="39" w:name="_Toc499021844"/>
+      <w:bookmarkStart w:id="40" w:name="_Toc128126388"/>
       <w:r>
         <w:t>options dans les paramètres de l’application pour la gestion des tickets.</w:t>
       </w:r>
@@ -8729,7 +8724,6 @@
       <w:pPr>
         <w:pStyle w:val="Titre2"/>
         <w:rPr>
-          <w:i/>
           <w:iCs/>
         </w:rPr>
       </w:pPr>
@@ -8741,6 +8735,32 @@
         <w:t>Description des entretiens effectués</w:t>
       </w:r>
     </w:p>
+    <w:p/>
+    <w:p>
+      <w:pPr>
+        <w:jc w:val="both"/>
+      </w:pPr>
+      <w:r>
+        <w:t xml:space="preserve">Dans un premier temps, j’ai exporter toutes les données nécessaires pour pouvoir les utilisé lors de mes entretiens. Une fois cette étape effectuée, j’ai rédigé un document Word où je notais toutes les questions que j’allais poser durant mes entretiens. Après cela, j’ai visualiser les disponibilités de chaque personne à interroger pour organiser un entretien avec chacun. </w:t>
+      </w:r>
+    </w:p>
+    <w:p>
+      <w:pPr>
+        <w:jc w:val="both"/>
+      </w:pPr>
+    </w:p>
+    <w:p>
+      <w:pPr>
+        <w:jc w:val="both"/>
+      </w:pPr>
+      <w:r>
+        <w:t xml:space="preserve">Pour mon premier entretien, je l’ai effectué avec le responsable du support du groupe Eldora. Nous avons effectué cet entretien pendant 1 heure le vendredi 10 mars en présentiel. Nous avons discuté des différentes possibilités disponibles pour la partie gestion des tickets et du parc informatique, et je lui ai posé les questions que j’avais noté précédemment. Il m’a ensuite posé des questions sur la nouvelle version du logiciel et après, il m’a expliqué ces différents besoins pour la nouvelle version de GLPI. Une fois l’entretien terminé, j’ai rédigé un rapport d’entretien qui est disponible sur mon GitHub. </w:t>
+      </w:r>
+      <w:bookmarkStart w:id="41" w:name="_GoBack"/>
+      <w:bookmarkEnd w:id="41"/>
+    </w:p>
+    <w:p/>
+    <w:p/>
     <w:p>
       <w:pPr>
         <w:pStyle w:val="Titre2"/>
@@ -8755,16 +8775,16 @@
         </w:rPr>
         <w:t>Description des test</w:t>
       </w:r>
+      <w:bookmarkEnd w:id="37"/>
+      <w:r>
+        <w:rPr>
+          <w:iCs/>
+        </w:rPr>
+        <w:t>s effectués</w:t>
+      </w:r>
       <w:bookmarkEnd w:id="38"/>
-      <w:r>
-        <w:rPr>
-          <w:iCs/>
-        </w:rPr>
-        <w:t>s effectués</w:t>
-      </w:r>
       <w:bookmarkEnd w:id="39"/>
       <w:bookmarkEnd w:id="40"/>
-      <w:bookmarkEnd w:id="41"/>
     </w:p>
     <w:p>
       <w:pPr>
@@ -9217,6 +9237,7 @@
       <w:bookmarkStart w:id="53" w:name="_Toc499021847"/>
       <w:bookmarkStart w:id="54" w:name="_Toc128126391"/>
       <w:r>
+        <w:lastRenderedPageBreak/>
         <w:t>C</w:t>
       </w:r>
       <w:bookmarkEnd w:id="51"/>
@@ -9829,7 +9850,7 @@
           <w:rPr>
             <w:noProof/>
           </w:rPr>
-          <w:t>3</w:t>
+          <w:t>10</w:t>
         </w:r>
         <w:r>
           <w:fldChar w:fldCharType="end"/>
@@ -10006,7 +10027,7 @@
         <w:noProof/>
         <w:szCs w:val="24"/>
       </w:rPr>
-      <w:t>06/03/2023</w:t>
+      <w:t>10/03/2023</w:t>
     </w:r>
     <w:r>
       <w:rPr>
@@ -13585,7 +13606,7 @@
 
 <file path=customXml/item1.xml><?xml version="1.0" encoding="utf-8"?>
 <CoverPageProperties xmlns="http://schemas.microsoft.com/office/2006/coverPageProps">
-  <PublishDate>2023-03-06T00:00:00</PublishDate>
+  <PublishDate>2023-03-10T00:00:00</PublishDate>
   <Abstract/>
   <CompanyAddress/>
   <CompanyPhone/>
@@ -13595,12 +13616,9 @@
 </file>
 
 <file path=customXml/item2.xml><?xml version="1.0" encoding="utf-8"?>
-<?mso-contentType ?>
-<FormTemplates xmlns="http://schemas.microsoft.com/sharepoint/v3/contenttype/forms">
-  <Display>DocumentLibraryForm</Display>
-  <Edit>DocumentLibraryForm</Edit>
-  <New>DocumentLibraryForm</New>
-</FormTemplates>
+<p:properties xmlns:p="http://schemas.microsoft.com/office/2006/metadata/properties" xmlns:xsi="http://www.w3.org/2001/XMLSchema-instance" xmlns:pc="http://schemas.microsoft.com/office/infopath/2007/PartnerControls">
+  <documentManagement/>
+</p:properties>
 </file>
 
 <file path=customXml/item3.xml><?xml version="1.0" encoding="utf-8"?>
@@ -13787,9 +13805,12 @@
 </file>
 
 <file path=customXml/item4.xml><?xml version="1.0" encoding="utf-8"?>
-<p:properties xmlns:p="http://schemas.microsoft.com/office/2006/metadata/properties" xmlns:xsi="http://www.w3.org/2001/XMLSchema-instance" xmlns:pc="http://schemas.microsoft.com/office/infopath/2007/PartnerControls">
-  <documentManagement/>
-</p:properties>
+<?mso-contentType ?>
+<FormTemplates xmlns="http://schemas.microsoft.com/sharepoint/v3/contenttype/forms">
+  <Display>DocumentLibraryForm</Display>
+  <Edit>DocumentLibraryForm</Edit>
+  <New>DocumentLibraryForm</New>
+</FormTemplates>
 </file>
 
 <file path=customXml/item5.xml><?xml version="1.0" encoding="utf-8"?>
@@ -13805,9 +13826,10 @@
 </file>
 
 <file path=customXml/itemProps2.xml><?xml version="1.0" encoding="utf-8"?>
-<ds:datastoreItem xmlns:ds="http://schemas.openxmlformats.org/officeDocument/2006/customXml" ds:itemID="{1CC9A027-9140-4C55-A5D0-C4F935AF4EC8}">
+<ds:datastoreItem xmlns:ds="http://schemas.openxmlformats.org/officeDocument/2006/customXml" ds:itemID="{996F0FBA-2996-487E-B7C1-784F04C7FD8C}">
   <ds:schemaRefs>
-    <ds:schemaRef ds:uri="http://schemas.microsoft.com/sharepoint/v3/contenttype/forms"/>
+    <ds:schemaRef ds:uri="http://schemas.microsoft.com/office/2006/metadata/properties"/>
+    <ds:schemaRef ds:uri="http://schemas.microsoft.com/office/infopath/2007/PartnerControls"/>
   </ds:schemaRefs>
 </ds:datastoreItem>
 </file>
@@ -13832,16 +13854,15 @@
 </file>
 
 <file path=customXml/itemProps4.xml><?xml version="1.0" encoding="utf-8"?>
-<ds:datastoreItem xmlns:ds="http://schemas.openxmlformats.org/officeDocument/2006/customXml" ds:itemID="{996F0FBA-2996-487E-B7C1-784F04C7FD8C}">
+<ds:datastoreItem xmlns:ds="http://schemas.openxmlformats.org/officeDocument/2006/customXml" ds:itemID="{1CC9A027-9140-4C55-A5D0-C4F935AF4EC8}">
   <ds:schemaRefs>
-    <ds:schemaRef ds:uri="http://schemas.microsoft.com/office/2006/metadata/properties"/>
-    <ds:schemaRef ds:uri="http://schemas.microsoft.com/office/infopath/2007/PartnerControls"/>
+    <ds:schemaRef ds:uri="http://schemas.microsoft.com/sharepoint/v3/contenttype/forms"/>
   </ds:schemaRefs>
 </ds:datastoreItem>
 </file>
 
 <file path=customXml/itemProps5.xml><?xml version="1.0" encoding="utf-8"?>
-<ds:datastoreItem xmlns:ds="http://schemas.openxmlformats.org/officeDocument/2006/customXml" ds:itemID="{FB109CFB-84BD-427F-9136-EF7760E03AE8}">
+<ds:datastoreItem xmlns:ds="http://schemas.openxmlformats.org/officeDocument/2006/customXml" ds:itemID="{E690F55D-8BF5-4DA7-ABFC-95E9961CB8A1}">
   <ds:schemaRefs>
     <ds:schemaRef ds:uri="http://schemas.openxmlformats.org/officeDocument/2006/bibliography"/>
   </ds:schemaRefs>

</xml_diff>

<commit_message>
Ajout de 2 rapports d entretien du 17 mars
</commit_message>
<xml_diff>
--- a/Documentation/Rapport_PreTPI.docx
+++ b/Documentation/Rapport_PreTPI.docx
@@ -8741,7 +8741,13 @@
         <w:jc w:val="both"/>
       </w:pPr>
       <w:r>
-        <w:t xml:space="preserve">Dans un premier temps, j’ai exporter toutes les données nécessaires pour pouvoir les utilisé lors de mes entretiens. Une fois cette étape effectuée, j’ai rédigé un document Word où je notais toutes les questions que j’allais poser durant mes entretiens. Après cela, j’ai visualiser les disponibilités de chaque personne à interroger pour organiser un entretien avec chacun. </w:t>
+        <w:t xml:space="preserve">Avant de commencer à organiser chaque entretien, j’ai rédiger un document Word comprenant </w:t>
+      </w:r>
+      <w:r>
+        <w:t xml:space="preserve">chaque question que je devais poser lors de chaque entretien, pour toutes les personnes à interroger. </w:t>
+      </w:r>
+      <w:r>
+        <w:t>Ensuite, j’ai invité chaque personne pour faire l’entretien.</w:t>
       </w:r>
     </w:p>
     <w:p>
@@ -8754,12 +8760,100 @@
         <w:jc w:val="both"/>
       </w:pPr>
       <w:r>
-        <w:t xml:space="preserve">Pour mon premier entretien, je l’ai effectué avec le responsable du support du groupe Eldora. Nous avons effectué cet entretien pendant 1 heure le vendredi 10 mars en présentiel. Nous avons discuté des différentes possibilités disponibles pour la partie gestion des tickets et du parc informatique, et je lui ai posé les questions que j’avais noté précédemment. Il m’a ensuite posé des questions sur la nouvelle version du logiciel et après, il m’a expliqué ces différents besoins pour la nouvelle version de GLPI. Une fois l’entretien terminé, j’ai rédigé un rapport d’entretien qui est disponible sur mon GitHub. </w:t>
+        <w:t xml:space="preserve">Le premier entretien que j’ai fait s’est déroulé avec le responsable du support du groupe Eldora. </w:t>
+      </w:r>
+      <w:r>
+        <w:t xml:space="preserve">Il s’est déroulé </w:t>
+      </w:r>
+      <w:r>
+        <w:t>le vendredi 10 mars 2023 et à durer un peu plus d’une heure. L’objectif de cet entretien était de connaître ses besoins et ses demandes concernant la nouvelle version de GLPI</w:t>
+      </w:r>
+      <w:r>
+        <w:t xml:space="preserve"> pour ce qui est de la gestion du parc et celui des tickets</w:t>
+      </w:r>
+      <w:r>
+        <w:t>.</w:t>
+      </w:r>
+    </w:p>
+    <w:p>
+      <w:pPr>
+        <w:jc w:val="both"/>
+      </w:pPr>
+    </w:p>
+    <w:p>
+      <w:pPr>
+        <w:jc w:val="both"/>
+      </w:pPr>
+      <w:r>
+        <w:t>Pour le deuxième entretien, je l’ai effectué avec le responsable de l’infrastructure, qui également le chef de ce projet chez Eldora. Il a duré plus d’une quarantaine de minutes, le vendredi 10 mars 2023. L’objectif de cet entretien était de lui retourner les problématiques qu’il y a sur la gestion du matériel réseaux dans GLPI et de comment il voulait faire la gestion des tickets de son service à l’avenir.</w:t>
+      </w:r>
+    </w:p>
+    <w:p>
+      <w:pPr>
+        <w:jc w:val="both"/>
+      </w:pPr>
+    </w:p>
+    <w:p>
+      <w:pPr>
+        <w:jc w:val="both"/>
+      </w:pPr>
+      <w:r>
+        <w:t>Dans le cadre de mon troisième entretien, je me suis entretenue avec les 2 développeurs du service</w:t>
+      </w:r>
+      <w:r>
+        <w:t xml:space="preserve"> de</w:t>
+      </w:r>
+      <w:r>
+        <w:t xml:space="preserve"> développement pour les applications métiers. </w:t>
+      </w:r>
+      <w:r>
+        <w:t xml:space="preserve">Il s’est déroulé également le vendredi 10 mars et a duré une trentaine de minutes. Le but était d’identifier les problèmes actuels qu’il y a dans la transmission des tickets entre le support et le service de développement et comment je pouvais les aider à résoudre ces différents problèmes. </w:t>
+      </w:r>
+    </w:p>
+    <w:p>
+      <w:pPr>
+        <w:jc w:val="both"/>
+      </w:pPr>
+    </w:p>
+    <w:p>
+      <w:pPr>
+        <w:jc w:val="both"/>
+      </w:pPr>
+      <w:r>
+        <w:t>Lors du quatrième entretien, j’ai été avec le responsable de la communication digitale pendant une quinzaine de minutes le vendredi 17 mars. J’ai pu avoir un retour de sa part sur les choses qui n’allait pas sur l’ancienne version de GLPI et il m’a formulé ces demandes pour la nouvelle version de GLPI.</w:t>
+      </w:r>
+    </w:p>
+    <w:p>
+      <w:pPr>
+        <w:jc w:val="both"/>
+      </w:pPr>
+    </w:p>
+    <w:p>
+      <w:pPr>
+        <w:jc w:val="both"/>
+      </w:pPr>
+      <w:r>
+        <w:t xml:space="preserve">Le cinquième entretien a été fait avec le chef </w:t>
+      </w:r>
+      <w:r>
+        <w:t>du système de gestion d’Eldora. Cet entretien a duré pendant 1 heure le vendredi 17 mars. Étant donné qu’il est arrivé dans l’entreprise Eldora, je lui ai donc fait une présentation du logiciel en lui expliquant ce qui était possible. Après cette présentation, il m’a poser toutes les questions et demandes qu’il avait en tête.</w:t>
       </w:r>
       <w:bookmarkStart w:id="41" w:name="_GoBack"/>
       <w:bookmarkEnd w:id="41"/>
     </w:p>
-    <w:p/>
+    <w:p>
+      <w:pPr>
+        <w:jc w:val="both"/>
+      </w:pPr>
+    </w:p>
+    <w:p>
+      <w:pPr>
+        <w:jc w:val="both"/>
+      </w:pPr>
+      <w:r>
+        <w:t>Pour chaque entretien effectué, j’ai rédigé un rapport d’entretien qui regroupe toutes les demandes et besoins qui m’ont été communiqué. Ces rapports se trouvent sur mon lien GitHub.</w:t>
+      </w:r>
+    </w:p>
     <w:p/>
     <w:p>
       <w:pPr>
@@ -8911,6 +9005,7 @@
         <w:rPr>
           <w:iCs/>
         </w:rPr>
+        <w:lastRenderedPageBreak/>
         <w:t xml:space="preserve">Erreurs </w:t>
       </w:r>
       <w:bookmarkEnd w:id="42"/>
@@ -9237,7 +9332,6 @@
       <w:bookmarkStart w:id="53" w:name="_Toc499021847"/>
       <w:bookmarkStart w:id="54" w:name="_Toc128126391"/>
       <w:r>
-        <w:lastRenderedPageBreak/>
         <w:t>C</w:t>
       </w:r>
       <w:bookmarkEnd w:id="51"/>
@@ -10027,7 +10121,7 @@
         <w:noProof/>
         <w:szCs w:val="24"/>
       </w:rPr>
-      <w:t>10/03/2023</w:t>
+      <w:t>17/03/2023</w:t>
     </w:r>
     <w:r>
       <w:rPr>
@@ -13616,9 +13710,12 @@
 </file>
 
 <file path=customXml/item2.xml><?xml version="1.0" encoding="utf-8"?>
-<p:properties xmlns:p="http://schemas.microsoft.com/office/2006/metadata/properties" xmlns:xsi="http://www.w3.org/2001/XMLSchema-instance" xmlns:pc="http://schemas.microsoft.com/office/infopath/2007/PartnerControls">
-  <documentManagement/>
-</p:properties>
+<?mso-contentType ?>
+<FormTemplates xmlns="http://schemas.microsoft.com/sharepoint/v3/contenttype/forms">
+  <Display>DocumentLibraryForm</Display>
+  <Edit>DocumentLibraryForm</Edit>
+  <New>DocumentLibraryForm</New>
+</FormTemplates>
 </file>
 
 <file path=customXml/item3.xml><?xml version="1.0" encoding="utf-8"?>
@@ -13805,12 +13902,9 @@
 </file>
 
 <file path=customXml/item4.xml><?xml version="1.0" encoding="utf-8"?>
-<?mso-contentType ?>
-<FormTemplates xmlns="http://schemas.microsoft.com/sharepoint/v3/contenttype/forms">
-  <Display>DocumentLibraryForm</Display>
-  <Edit>DocumentLibraryForm</Edit>
-  <New>DocumentLibraryForm</New>
-</FormTemplates>
+<p:properties xmlns:p="http://schemas.microsoft.com/office/2006/metadata/properties" xmlns:xsi="http://www.w3.org/2001/XMLSchema-instance" xmlns:pc="http://schemas.microsoft.com/office/infopath/2007/PartnerControls">
+  <documentManagement/>
+</p:properties>
 </file>
 
 <file path=customXml/item5.xml><?xml version="1.0" encoding="utf-8"?>
@@ -13826,10 +13920,9 @@
 </file>
 
 <file path=customXml/itemProps2.xml><?xml version="1.0" encoding="utf-8"?>
-<ds:datastoreItem xmlns:ds="http://schemas.openxmlformats.org/officeDocument/2006/customXml" ds:itemID="{996F0FBA-2996-487E-B7C1-784F04C7FD8C}">
+<ds:datastoreItem xmlns:ds="http://schemas.openxmlformats.org/officeDocument/2006/customXml" ds:itemID="{1CC9A027-9140-4C55-A5D0-C4F935AF4EC8}">
   <ds:schemaRefs>
-    <ds:schemaRef ds:uri="http://schemas.microsoft.com/office/2006/metadata/properties"/>
-    <ds:schemaRef ds:uri="http://schemas.microsoft.com/office/infopath/2007/PartnerControls"/>
+    <ds:schemaRef ds:uri="http://schemas.microsoft.com/sharepoint/v3/contenttype/forms"/>
   </ds:schemaRefs>
 </ds:datastoreItem>
 </file>
@@ -13854,15 +13947,16 @@
 </file>
 
 <file path=customXml/itemProps4.xml><?xml version="1.0" encoding="utf-8"?>
-<ds:datastoreItem xmlns:ds="http://schemas.openxmlformats.org/officeDocument/2006/customXml" ds:itemID="{1CC9A027-9140-4C55-A5D0-C4F935AF4EC8}">
+<ds:datastoreItem xmlns:ds="http://schemas.openxmlformats.org/officeDocument/2006/customXml" ds:itemID="{996F0FBA-2996-487E-B7C1-784F04C7FD8C}">
   <ds:schemaRefs>
-    <ds:schemaRef ds:uri="http://schemas.microsoft.com/sharepoint/v3/contenttype/forms"/>
+    <ds:schemaRef ds:uri="http://schemas.microsoft.com/office/2006/metadata/properties"/>
+    <ds:schemaRef ds:uri="http://schemas.microsoft.com/office/infopath/2007/PartnerControls"/>
   </ds:schemaRefs>
 </ds:datastoreItem>
 </file>
 
 <file path=customXml/itemProps5.xml><?xml version="1.0" encoding="utf-8"?>
-<ds:datastoreItem xmlns:ds="http://schemas.openxmlformats.org/officeDocument/2006/customXml" ds:itemID="{E690F55D-8BF5-4DA7-ABFC-95E9961CB8A1}">
+<ds:datastoreItem xmlns:ds="http://schemas.openxmlformats.org/officeDocument/2006/customXml" ds:itemID="{40815C73-C7D8-4808-9C1E-6932F597614F}">
   <ds:schemaRefs>
     <ds:schemaRef ds:uri="http://schemas.openxmlformats.org/officeDocument/2006/bibliography"/>
   </ds:schemaRefs>

</xml_diff>

<commit_message>
Deposition de tous les rapports d entretien
</commit_message>
<xml_diff>
--- a/Documentation/Rapport_PreTPI.docx
+++ b/Documentation/Rapport_PreTPI.docx
@@ -155,7 +155,7 @@
                                     <w:tag w:val=""/>
                                     <w:id w:val="-650599894"/>
                                     <w:dataBinding w:prefixMappings="xmlns:ns0='http://schemas.microsoft.com/office/2006/coverPageProps' " w:xpath="/ns0:CoverPageProperties[1]/ns0:PublishDate[1]" w:storeItemID="{55AF091B-3C7A-41E3-B477-F2FDAA23CFDA}"/>
-                                    <w:date w:fullDate="2023-03-10T00:00:00Z">
+                                    <w:date w:fullDate="2023-03-24T00:00:00Z">
                                       <w:dateFormat w:val="dd/MM/yyyy"/>
                                       <w:lid w:val="fr-FR"/>
                                       <w:storeMappedDataAs w:val="dateTime"/>
@@ -181,7 +181,7 @@
                                           <w:szCs w:val="28"/>
                                           <w:lang w:val="fr-FR"/>
                                         </w:rPr>
-                                        <w:t>10/03/2023</w:t>
+                                        <w:t>24/03/2023</w:t>
                                       </w:r>
                                     </w:p>
                                   </w:sdtContent>
@@ -3469,7 +3469,7 @@
                               <w:tag w:val=""/>
                               <w:id w:val="-650599894"/>
                               <w:dataBinding w:prefixMappings="xmlns:ns0='http://schemas.microsoft.com/office/2006/coverPageProps' " w:xpath="/ns0:CoverPageProperties[1]/ns0:PublishDate[1]" w:storeItemID="{55AF091B-3C7A-41E3-B477-F2FDAA23CFDA}"/>
-                              <w:date w:fullDate="2023-03-10T00:00:00Z">
+                              <w:date w:fullDate="2023-03-24T00:00:00Z">
                                 <w:dateFormat w:val="dd/MM/yyyy"/>
                                 <w:lid w:val="fr-FR"/>
                                 <w:storeMappedDataAs w:val="dateTime"/>
@@ -3495,7 +3495,7 @@
                                     <w:szCs w:val="28"/>
                                     <w:lang w:val="fr-FR"/>
                                   </w:rPr>
-                                  <w:t>10/03/2023</w:t>
+                                  <w:t>24/03/2023</w:t>
                                 </w:r>
                               </w:p>
                             </w:sdtContent>
@@ -3719,6 +3719,7 @@
                                 <w:pPr>
                                   <w:pStyle w:val="Sansinterligne"/>
                                   <w:rPr>
+                                    <w:caps/>
                                     <w:color w:val="595959" w:themeColor="text1" w:themeTint="A6"/>
                                     <w:sz w:val="20"/>
                                     <w:szCs w:val="20"/>
@@ -3803,6 +3804,7 @@
                               <w:dataBinding w:prefixMappings="xmlns:ns0='http://purl.org/dc/elements/1.1/' xmlns:ns1='http://schemas.openxmlformats.org/package/2006/metadata/core-properties' " w:xpath="/ns1:coreProperties[1]/ns0:creator[1]" w:storeItemID="{6C3C8BC8-F283-45AE-878A-BAB7291924A1}"/>
                               <w:text/>
                             </w:sdtPr>
+                            <w:sdtEndPr/>
                             <w:sdtContent>
                               <w:r>
                                 <w:rPr>
@@ -3819,6 +3821,7 @@
                           <w:pPr>
                             <w:pStyle w:val="Sansinterligne"/>
                             <w:rPr>
+                              <w:caps/>
                               <w:color w:val="595959" w:themeColor="text1" w:themeTint="A6"/>
                               <w:sz w:val="20"/>
                               <w:szCs w:val="20"/>
@@ -3838,6 +3841,7 @@
                               <w:dataBinding w:prefixMappings="xmlns:ns0='http://schemas.openxmlformats.org/officeDocument/2006/extended-properties' " w:xpath="/ns0:Properties[1]/ns0:Company[1]" w:storeItemID="{6668398D-A668-4E3E-A5EB-62B293D839F1}"/>
                               <w:text/>
                             </w:sdtPr>
+                            <w:sdtEndPr/>
                             <w:sdtContent>
                               <w:r>
                                 <w:rPr>
@@ -4043,11 +4047,7 @@
               </mc:Choice>
               <mc:Fallback>
                 <w:pict>
-                  <v:shapetype w14:anchorId="14B781F9" id="_x0000_t202" coordsize="21600,21600" o:spt="202" path="m,l,21600r21600,l21600,xe">
-                    <v:stroke joinstyle="miter"/>
-                    <v:path gradientshapeok="t" o:connecttype="rect"/>
-                  </v:shapetype>
-                  <v:shape id="Zone de texte 448" o:spid="_x0000_s1056" type="#_x0000_t202" style="position:absolute;margin-left:0;margin-top:0;width:4in;height:84.25pt;z-index:251661312;visibility:visible;mso-wrap-style:square;mso-width-percent:450;mso-height-percent:0;mso-left-percent:420;mso-top-percent:175;mso-wrap-distance-left:9pt;mso-wrap-distance-top:0;mso-wrap-distance-right:9pt;mso-wrap-distance-bottom:0;mso-position-horizontal-relative:page;mso-position-vertical-relative:page;mso-width-percent:450;mso-height-percent:0;mso-left-percent:420;mso-top-percent:175;mso-width-relative:page;mso-height-relative:margin;v-text-anchor:top" o:gfxdata="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" filled="f" stroked="f" strokeweight=".5pt">
+                  <v:shape w14:anchorId="14B781F9" id="Zone de texte 448" o:spid="_x0000_s1056" type="#_x0000_t202" style="position:absolute;margin-left:0;margin-top:0;width:4in;height:84.25pt;z-index:251661312;visibility:visible;mso-wrap-style:square;mso-width-percent:450;mso-height-percent:0;mso-left-percent:420;mso-top-percent:175;mso-wrap-distance-left:9pt;mso-wrap-distance-top:0;mso-wrap-distance-right:9pt;mso-wrap-distance-bottom:0;mso-position-horizontal-relative:page;mso-position-vertical-relative:page;mso-width-percent:450;mso-height-percent:0;mso-left-percent:420;mso-top-percent:175;mso-width-relative:page;mso-height-relative:margin;v-text-anchor:top" o:gfxdata="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" filled="f" stroked="f" strokeweight=".5pt">
                     <v:textbox style="mso-fit-shape-to-text:t" inset="0,0,0,0">
                       <w:txbxContent>
                         <w:p>
@@ -6706,6 +6706,11 @@
     </w:p>
     <w:p/>
     <w:p>
+      <w:r>
+        <w:t xml:space="preserve">L’objectif principale est atteint. Tous les entretiens ont été effectué et toutes les données ont été récolter. </w:t>
+      </w:r>
+    </w:p>
+    <w:p>
       <w:pPr>
         <w:jc w:val="both"/>
       </w:pPr>
@@ -8187,7 +8192,13 @@
         </w:numPr>
       </w:pPr>
       <w:r>
-        <w:t>L’OS du serveur est un Windows Serveur 2019</w:t>
+        <w:t xml:space="preserve">L’OS </w:t>
+      </w:r>
+      <w:r>
+        <w:t>du serveur est un Windows Serve</w:t>
+      </w:r>
+      <w:r>
+        <w:t>r 2019</w:t>
       </w:r>
     </w:p>
     <w:p>
@@ -8312,325 +8323,350 @@
     </w:p>
     <w:p>
       <w:pPr>
-        <w:ind w:firstLine="360"/>
-        <w:rPr>
-          <w:i/>
-          <w:iCs/>
-        </w:rPr>
-      </w:pPr>
-      <w:r>
-        <w:rPr>
-          <w:i/>
-          <w:iCs/>
-        </w:rPr>
-        <w:t>Décrire la réalisation "physique" de votre projet</w:t>
-      </w:r>
-    </w:p>
-    <w:p>
-      <w:pPr>
-        <w:ind w:firstLine="360"/>
-        <w:rPr>
-          <w:i/>
-          <w:iCs/>
-        </w:rPr>
-      </w:pPr>
-    </w:p>
-    <w:p>
-      <w:pPr>
+        <w:pStyle w:val="Paragraphedeliste"/>
         <w:numPr>
           <w:ilvl w:val="0"/>
-          <w:numId w:val="11"/>
+          <w:numId w:val="19"/>
         </w:numPr>
-        <w:tabs>
-          <w:tab w:val="clear" w:pos="720"/>
-          <w:tab w:val="num" w:pos="927"/>
-        </w:tabs>
-        <w:ind w:left="927"/>
         <w:rPr>
           <w:i/>
           <w:iCs/>
         </w:rPr>
       </w:pPr>
-      <w:proofErr w:type="gramStart"/>
-      <w:r>
-        <w:rPr>
-          <w:i/>
-          <w:iCs/>
-        </w:rPr>
-        <w:t>les</w:t>
-      </w:r>
-      <w:proofErr w:type="gramEnd"/>
-      <w:r>
-        <w:rPr>
-          <w:i/>
-          <w:iCs/>
-        </w:rPr>
-        <w:t xml:space="preserve"> répertoires où le logiciel est installé</w:t>
-      </w:r>
-    </w:p>
-    <w:p>
-      <w:pPr>
+      <w:r>
+        <w:rPr>
+          <w:iCs/>
+        </w:rPr>
+        <w:t>La version de GLPI est toujours en version 9</w:t>
+      </w:r>
+    </w:p>
+    <w:p>
+      <w:pPr>
+        <w:pStyle w:val="Paragraphedeliste"/>
         <w:numPr>
           <w:ilvl w:val="0"/>
-          <w:numId w:val="10"/>
+          <w:numId w:val="19"/>
         </w:numPr>
-        <w:tabs>
-          <w:tab w:val="clear" w:pos="720"/>
-          <w:tab w:val="num" w:pos="927"/>
-        </w:tabs>
-        <w:ind w:left="927"/>
         <w:rPr>
           <w:i/>
           <w:iCs/>
         </w:rPr>
       </w:pPr>
+      <w:r>
+        <w:rPr>
+          <w:iCs/>
+        </w:rPr>
+        <w:t>2</w:t>
+      </w:r>
+      <w:r>
+        <w:rPr>
+          <w:iCs/>
+        </w:rPr>
+        <w:t xml:space="preserve"> comptes </w:t>
+      </w:r>
+      <w:r>
+        <w:rPr>
+          <w:iCs/>
+        </w:rPr>
+        <w:t xml:space="preserve">ont été mis en place pour les tests </w:t>
+      </w:r>
+    </w:p>
+    <w:p>
+      <w:pPr>
+        <w:pStyle w:val="Paragraphedeliste"/>
+        <w:numPr>
+          <w:ilvl w:val="1"/>
+          <w:numId w:val="19"/>
+        </w:numPr>
+        <w:rPr>
+          <w:i/>
+          <w:iCs/>
+        </w:rPr>
+      </w:pPr>
       <w:proofErr w:type="gramStart"/>
       <w:r>
         <w:rPr>
+          <w:iCs/>
+        </w:rPr>
+        <w:t>test</w:t>
+      </w:r>
+      <w:proofErr w:type="gramEnd"/>
+      <w:r>
+        <w:rPr>
+          <w:iCs/>
+        </w:rPr>
+        <w:t xml:space="preserve">_tech -&gt; </w:t>
+      </w:r>
+      <w:r>
+        <w:rPr>
+          <w:iCs/>
+        </w:rPr>
+        <w:t xml:space="preserve">ayant les droits de création/modification des tickets ou des composant du parc </w:t>
+      </w:r>
+    </w:p>
+    <w:p>
+      <w:pPr>
+        <w:pStyle w:val="Paragraphedeliste"/>
+        <w:numPr>
+          <w:ilvl w:val="1"/>
+          <w:numId w:val="19"/>
+        </w:numPr>
+        <w:rPr>
           <w:i/>
           <w:iCs/>
         </w:rPr>
-        <w:t>la</w:t>
+      </w:pPr>
+      <w:proofErr w:type="gramStart"/>
+      <w:r>
+        <w:rPr>
+          <w:iCs/>
+        </w:rPr>
+        <w:t>test</w:t>
       </w:r>
       <w:proofErr w:type="gramEnd"/>
       <w:r>
         <w:rPr>
-          <w:i/>
-          <w:iCs/>
-        </w:rPr>
-        <w:t xml:space="preserve"> liste de tous les fichiers et une rapide description de leur contenu (des noms qui parlent !)</w:t>
-      </w:r>
-    </w:p>
-    <w:p>
-      <w:pPr>
+          <w:iCs/>
+        </w:rPr>
+        <w:t xml:space="preserve">_user -&gt; </w:t>
+      </w:r>
+      <w:r>
+        <w:rPr>
+          <w:iCs/>
+        </w:rPr>
+        <w:t>ayant les droits de créer des tickets</w:t>
+      </w:r>
+    </w:p>
+    <w:p>
+      <w:pPr>
+        <w:pStyle w:val="Paragraphedeliste"/>
         <w:numPr>
           <w:ilvl w:val="0"/>
-          <w:numId w:val="10"/>
+          <w:numId w:val="19"/>
         </w:numPr>
-        <w:tabs>
-          <w:tab w:val="clear" w:pos="720"/>
-          <w:tab w:val="num" w:pos="927"/>
-        </w:tabs>
-        <w:ind w:left="927"/>
         <w:rPr>
           <w:i/>
           <w:iCs/>
         </w:rPr>
       </w:pPr>
-      <w:proofErr w:type="gramStart"/>
-      <w:r>
-        <w:rPr>
-          <w:i/>
-          <w:iCs/>
-        </w:rPr>
-        <w:t>les</w:t>
-      </w:r>
-      <w:proofErr w:type="gramEnd"/>
-      <w:r>
-        <w:rPr>
-          <w:i/>
-          <w:iCs/>
-        </w:rPr>
-        <w:t xml:space="preserve"> versions des systèmes d'exploitation et des outils logiciels</w:t>
-      </w:r>
-    </w:p>
-    <w:p>
-      <w:pPr>
+      <w:r>
+        <w:rPr>
+          <w:iCs/>
+        </w:rPr>
+        <w:t>L’analyse a été faite avec le compte par dé</w:t>
+      </w:r>
+      <w:r>
+        <w:rPr>
+          <w:iCs/>
+        </w:rPr>
+        <w:t xml:space="preserve">faut de glpi avec les droits </w:t>
+      </w:r>
+      <w:r>
+        <w:rPr>
+          <w:iCs/>
+        </w:rPr>
+        <w:t xml:space="preserve">de création/modification/suppression des tickets et composants du parc </w:t>
+      </w:r>
+    </w:p>
+    <w:p>
+      <w:pPr>
+        <w:pStyle w:val="Paragraphedeliste"/>
         <w:numPr>
           <w:ilvl w:val="0"/>
-          <w:numId w:val="10"/>
+          <w:numId w:val="19"/>
         </w:numPr>
-        <w:tabs>
-          <w:tab w:val="clear" w:pos="720"/>
-          <w:tab w:val="num" w:pos="927"/>
-        </w:tabs>
-        <w:ind w:left="927"/>
-        <w:rPr>
-          <w:i/>
-          <w:iCs/>
-        </w:rPr>
-      </w:pPr>
-      <w:proofErr w:type="gramStart"/>
-      <w:r>
-        <w:rPr>
-          <w:i/>
-          <w:iCs/>
-        </w:rPr>
-        <w:t>la</w:t>
-      </w:r>
-      <w:proofErr w:type="gramEnd"/>
-      <w:r>
-        <w:rPr>
-          <w:i/>
-          <w:iCs/>
-        </w:rPr>
-        <w:t xml:space="preserve"> description exacte du matériel</w:t>
-      </w:r>
-    </w:p>
-    <w:p>
-      <w:pPr>
+        <w:rPr>
+          <w:iCs/>
+        </w:rPr>
+      </w:pPr>
+      <w:r>
+        <w:rPr>
+          <w:iCs/>
+        </w:rPr>
+        <w:t>La liste des catégories a été exporté en csv puis mis au propre dans un document Word</w:t>
+      </w:r>
+    </w:p>
+    <w:p>
+      <w:pPr>
+        <w:pStyle w:val="Paragraphedeliste"/>
         <w:numPr>
           <w:ilvl w:val="0"/>
-          <w:numId w:val="10"/>
+          <w:numId w:val="19"/>
         </w:numPr>
-        <w:tabs>
-          <w:tab w:val="clear" w:pos="720"/>
-          <w:tab w:val="num" w:pos="927"/>
-        </w:tabs>
-        <w:ind w:left="927"/>
-        <w:rPr>
-          <w:i/>
-          <w:iCs/>
-        </w:rPr>
-      </w:pPr>
-      <w:proofErr w:type="gramStart"/>
-      <w:r>
-        <w:rPr>
-          <w:i/>
-          <w:iCs/>
-        </w:rPr>
-        <w:t>le</w:t>
-      </w:r>
-      <w:proofErr w:type="gramEnd"/>
-      <w:r>
-        <w:rPr>
-          <w:i/>
-          <w:iCs/>
-        </w:rPr>
-        <w:t xml:space="preserve"> numé</w:t>
-      </w:r>
-      <w:r>
-        <w:rPr>
-          <w:i/>
-          <w:iCs/>
-        </w:rPr>
-        <w:t xml:space="preserve">ro de version de votre produit </w:t>
-      </w:r>
-      <w:r>
-        <w:rPr>
-          <w:i/>
-          <w:iCs/>
-        </w:rPr>
-        <w:t>!</w:t>
-      </w:r>
-    </w:p>
-    <w:p>
-      <w:pPr>
+        <w:rPr>
+          <w:iCs/>
+        </w:rPr>
+      </w:pPr>
+      <w:r>
+        <w:rPr>
+          <w:iCs/>
+        </w:rPr>
+        <w:t>La liste des fabricants a été exporté en csv puis mis au propre dans un document Word</w:t>
+      </w:r>
+    </w:p>
+    <w:p>
+      <w:pPr>
+        <w:pStyle w:val="Paragraphedeliste"/>
         <w:numPr>
           <w:ilvl w:val="0"/>
-          <w:numId w:val="10"/>
+          <w:numId w:val="19"/>
         </w:numPr>
-        <w:tabs>
-          <w:tab w:val="clear" w:pos="720"/>
-          <w:tab w:val="num" w:pos="927"/>
-        </w:tabs>
-        <w:ind w:left="927"/>
-        <w:rPr>
-          <w:i/>
-          <w:iCs/>
-          <w:u w:val="single"/>
-        </w:rPr>
-      </w:pPr>
-      <w:proofErr w:type="gramStart"/>
-      <w:r>
-        <w:rPr>
-          <w:i/>
-          <w:iCs/>
-        </w:rPr>
-        <w:t>programmation</w:t>
-      </w:r>
-      <w:proofErr w:type="gramEnd"/>
-      <w:r>
-        <w:rPr>
-          <w:i/>
-          <w:iCs/>
-        </w:rPr>
-        <w:t xml:space="preserve"> et scripts: librairies externes, dictionnaire des données, reconstruction du logiciel</w:t>
-      </w:r>
-      <w:r>
-        <w:rPr>
-          <w:i/>
-          <w:iCs/>
-        </w:rPr>
-        <w:t xml:space="preserve"> </w:t>
-      </w:r>
-      <w:r>
-        <w:rPr>
-          <w:i/>
-          <w:iCs/>
-        </w:rPr>
-        <w:t>-</w:t>
-      </w:r>
-      <w:r>
-        <w:rPr>
-          <w:i/>
-          <w:iCs/>
-        </w:rPr>
-        <w:t xml:space="preserve"> </w:t>
-      </w:r>
-      <w:r>
-        <w:rPr>
-          <w:i/>
-          <w:iCs/>
-        </w:rPr>
-        <w:t>cible à partir des sources.</w:t>
-      </w:r>
-    </w:p>
-    <w:p>
-      <w:pPr>
-        <w:ind w:left="567"/>
-        <w:rPr>
-          <w:i/>
-          <w:iCs/>
-          <w:u w:val="single"/>
-        </w:rPr>
-      </w:pPr>
-    </w:p>
-    <w:p>
-      <w:pPr>
-        <w:ind w:left="1134" w:hanging="774"/>
-        <w:rPr>
-          <w:i/>
-          <w:iCs/>
-        </w:rPr>
-      </w:pPr>
-      <w:r>
-        <w:rPr>
-          <w:i/>
-          <w:iCs/>
-        </w:rPr>
-        <w:t xml:space="preserve">NOTE : </w:t>
-      </w:r>
-      <w:r>
-        <w:rPr>
-          <w:i/>
-          <w:iCs/>
-          <w:u w:val="single"/>
-        </w:rPr>
-        <w:t>Evitez d’inclure les listings des sources</w:t>
-      </w:r>
-      <w:r>
-        <w:rPr>
-          <w:i/>
-          <w:iCs/>
-        </w:rPr>
-        <w:t>, à moins que vous ne désiriez en expliquer une partie vous paraissant importante. Dans ce cas n’incluez que cette partie…</w:t>
-      </w:r>
-    </w:p>
-    <w:p>
-      <w:pPr>
-        <w:ind w:left="1134" w:hanging="774"/>
-        <w:rPr>
-          <w:i/>
-          <w:iCs/>
-        </w:rPr>
-      </w:pPr>
+        <w:rPr>
+          <w:iCs/>
+        </w:rPr>
+      </w:pPr>
+      <w:r>
+        <w:rPr>
+          <w:iCs/>
+        </w:rPr>
+        <w:t>La liste des logiciels a été exporté en csv puis mis au propres dans un document Word</w:t>
+      </w:r>
+    </w:p>
+    <w:p>
+      <w:pPr>
+        <w:pStyle w:val="Paragraphedeliste"/>
+        <w:numPr>
+          <w:ilvl w:val="0"/>
+          <w:numId w:val="19"/>
+        </w:numPr>
+        <w:rPr>
+          <w:iCs/>
+        </w:rPr>
+      </w:pPr>
+      <w:r>
+        <w:rPr>
+          <w:iCs/>
+        </w:rPr>
+        <w:t xml:space="preserve">La liste des types de matériel a été exporté en csv puis mis au propre dans un document Word </w:t>
+      </w:r>
+    </w:p>
+    <w:p>
+      <w:pPr>
+        <w:pStyle w:val="Paragraphedeliste"/>
+        <w:numPr>
+          <w:ilvl w:val="0"/>
+          <w:numId w:val="19"/>
+        </w:numPr>
+        <w:rPr>
+          <w:iCs/>
+        </w:rPr>
+      </w:pPr>
+      <w:r>
+        <w:rPr>
+          <w:iCs/>
+        </w:rPr>
+        <w:t>Les entretiens se déroule physiquement ou via Teams</w:t>
+      </w:r>
+    </w:p>
+    <w:p>
+      <w:pPr>
+        <w:pStyle w:val="Paragraphedeliste"/>
+        <w:numPr>
+          <w:ilvl w:val="0"/>
+          <w:numId w:val="19"/>
+        </w:numPr>
+        <w:rPr>
+          <w:iCs/>
+        </w:rPr>
+      </w:pPr>
+      <w:r>
+        <w:rPr>
+          <w:iCs/>
+        </w:rPr>
+        <w:t xml:space="preserve">Les questions posées durant les entretiens sont tournées sur 3 axes </w:t>
+      </w:r>
+    </w:p>
+    <w:p>
+      <w:pPr>
+        <w:pStyle w:val="Paragraphedeliste"/>
+        <w:numPr>
+          <w:ilvl w:val="1"/>
+          <w:numId w:val="19"/>
+        </w:numPr>
+        <w:rPr>
+          <w:iCs/>
+        </w:rPr>
+      </w:pPr>
+      <w:r>
+        <w:rPr>
+          <w:iCs/>
+        </w:rPr>
+        <w:t>Tickets</w:t>
+      </w:r>
+    </w:p>
+    <w:p>
+      <w:pPr>
+        <w:pStyle w:val="Paragraphedeliste"/>
+        <w:numPr>
+          <w:ilvl w:val="1"/>
+          <w:numId w:val="19"/>
+        </w:numPr>
+        <w:rPr>
+          <w:iCs/>
+        </w:rPr>
+      </w:pPr>
+      <w:r>
+        <w:rPr>
+          <w:iCs/>
+        </w:rPr>
+        <w:t>Parc</w:t>
+      </w:r>
+    </w:p>
+    <w:p>
+      <w:pPr>
+        <w:pStyle w:val="Paragraphedeliste"/>
+        <w:numPr>
+          <w:ilvl w:val="1"/>
+          <w:numId w:val="19"/>
+        </w:numPr>
+        <w:rPr>
+          <w:iCs/>
+        </w:rPr>
+      </w:pPr>
+      <w:r>
+        <w:rPr>
+          <w:iCs/>
+        </w:rPr>
+        <w:t>Autres</w:t>
+      </w:r>
+    </w:p>
+    <w:p>
+      <w:pPr>
+        <w:pStyle w:val="Paragraphedeliste"/>
+        <w:numPr>
+          <w:ilvl w:val="0"/>
+          <w:numId w:val="19"/>
+        </w:numPr>
+        <w:rPr>
+          <w:iCs/>
+        </w:rPr>
+      </w:pPr>
+      <w:r>
+        <w:rPr>
+          <w:iCs/>
+        </w:rPr>
+        <w:t>Rapport d’entretien rédigé dans un document Word après chaque entretien</w:t>
+      </w:r>
+    </w:p>
+    <w:p>
+      <w:pPr>
+        <w:rPr>
+          <w:iCs/>
+        </w:rPr>
+      </w:pPr>
+      <w:r>
+        <w:rPr>
+          <w:iCs/>
+        </w:rPr>
+        <w:br w:type="page"/>
+      </w:r>
     </w:p>
     <w:p>
       <w:pPr>
         <w:pStyle w:val="Titre2"/>
       </w:pPr>
       <w:r>
+        <w:lastRenderedPageBreak/>
         <w:t>Description des analyses effectués</w:t>
       </w:r>
     </w:p>
@@ -8836,10 +8872,14 @@
         <w:t xml:space="preserve">Le cinquième entretien a été fait avec le chef </w:t>
       </w:r>
       <w:r>
-        <w:t>du système de gestion d’Eldora. Cet entretien a duré pendant 1 heure le vendredi 17 mars. Étant donné qu’il est arrivé dans l’entreprise Eldora, je lui ai donc fait une présentation du logiciel en lui expliquant ce qui était possible. Après cette présentation, il m’a poser toutes les questions et demandes qu’il avait en tête.</w:t>
-      </w:r>
-      <w:bookmarkStart w:id="41" w:name="_GoBack"/>
-      <w:bookmarkEnd w:id="41"/>
+        <w:t>du système de gestion d’Eldora. Cet entretien a duré pendant 1 heure le vendredi 17 mars. Étant donné qu’il est arrivé dans l’entreprise Eldora</w:t>
+      </w:r>
+      <w:r>
+        <w:t xml:space="preserve"> récemment</w:t>
+      </w:r>
+      <w:r>
+        <w:t>, je lui ai donc fait une présentation du logiciel en lui expliquant ce qui était possible. Après cette présentation, il m’a poser toutes les questions et demandes qu’il avait en tête.</w:t>
+      </w:r>
     </w:p>
     <w:p>
       <w:pPr>
@@ -8851,39 +8891,96 @@
         <w:jc w:val="both"/>
       </w:pPr>
       <w:r>
+        <w:t>Le sixième entretien s’est déroulé avec le responsable du système d’encaissement, le vendredi 24 mars et il a duré une trentaine de minutes. Ces demandes sont basées surtout sur le fait de beaucoup plus utilisé le logiciel GLPI qu’il ne l’est actuellement.</w:t>
+      </w:r>
+    </w:p>
+    <w:p>
+      <w:pPr>
+        <w:jc w:val="both"/>
+      </w:pPr>
+    </w:p>
+    <w:p>
+      <w:pPr>
+        <w:jc w:val="both"/>
+      </w:pPr>
+      <w:r>
+        <w:t>Le dernier entretien à durer une quinzaine de minutes, le vendredi 24 mars. J’étais avec la responsable du service Qualité pour recueillir ces besoins. Étant donné que cela fait depuis peu de temps qu’ils utilisent le logiciel, il n’y a pas eu énormément de demande.</w:t>
+      </w:r>
+    </w:p>
+    <w:p>
+      <w:pPr>
+        <w:jc w:val="both"/>
+      </w:pPr>
+    </w:p>
+    <w:p>
+      <w:pPr>
+        <w:jc w:val="both"/>
+      </w:pPr>
+      <w:r>
         <w:t>Pour chaque entretien effectué, j’ai rédigé un rapport d’entretien qui regroupe toutes les demandes et besoins qui m’ont été communiqué. Ces rapports se trouvent sur mon lien GitHub.</w:t>
       </w:r>
     </w:p>
+    <w:p>
+      <w:pPr>
+        <w:jc w:val="both"/>
+      </w:pPr>
+    </w:p>
     <w:p/>
+    <w:p/>
     <w:p>
       <w:pPr>
         <w:pStyle w:val="Titre2"/>
         <w:rPr>
-          <w:i/>
-          <w:iCs/>
-        </w:rPr>
-      </w:pPr>
-      <w:r>
-        <w:rPr>
-          <w:iCs/>
-        </w:rPr>
-        <w:t>Description des test</w:t>
+          <w:iCs/>
+        </w:rPr>
+      </w:pPr>
+      <w:r>
+        <w:rPr>
+          <w:iCs/>
+        </w:rPr>
+        <w:t xml:space="preserve">Description des </w:t>
       </w:r>
       <w:bookmarkEnd w:id="37"/>
       <w:r>
         <w:rPr>
           <w:iCs/>
         </w:rPr>
-        <w:t>s effectués</w:t>
+        <w:t>configurations</w:t>
+      </w:r>
+      <w:r>
+        <w:rPr>
+          <w:iCs/>
+        </w:rPr>
+        <w:t xml:space="preserve"> effectués</w:t>
       </w:r>
       <w:bookmarkEnd w:id="38"/>
       <w:bookmarkEnd w:id="39"/>
       <w:bookmarkEnd w:id="40"/>
     </w:p>
+    <w:p/>
+    <w:p>
+      <w:r>
+        <w:t>Étant donné que je savais que je ne pourrais pas complétement finir toutes les configurations qui m’ont été demandé, j’ai essayé de faire les choses qui allait me prendre le plus de temps.</w:t>
+      </w:r>
+    </w:p>
+    <w:p/>
+    <w:p>
+      <w:r>
+        <w:t>J’ai donc commencer par recréé les différentes catégories afin de pouvoir satisfaire les différentes demandes à ce sujet.</w:t>
+      </w:r>
+      <w:r>
+        <w:t xml:space="preserve"> Après les catégories terminé pour chaque service, je leur ai renvoyé la nouvelle version des catégories pour qu’ils puissent me dire si cela est bon pour eux.</w:t>
+      </w:r>
+    </w:p>
+    <w:p/>
+    <w:p>
+      <w:r>
+        <w:t>Je me suis également attaqué à la partie des profils sur la nouvelle application. J’ai repris les mêmes droits que l’ancienne version du logiciel en faisant attention au différentes demandes que m’a fait le responsable du support de chez Eldora.</w:t>
+      </w:r>
+    </w:p>
     <w:p>
       <w:pPr>
         <w:pStyle w:val="En-tte"/>
-        <w:ind w:left="357"/>
         <w:rPr>
           <w:i/>
         </w:rPr>
@@ -8891,167 +8988,115 @@
     </w:p>
     <w:p>
       <w:pPr>
-        <w:pStyle w:val="En-tte"/>
-        <w:ind w:left="357"/>
+        <w:pStyle w:val="Titre2"/>
         <w:rPr>
           <w:i/>
-        </w:rPr>
-      </w:pPr>
-      <w:r>
-        <w:rPr>
-          <w:i/>
-        </w:rPr>
-        <w:t>Pour chaque partie testée de votre projet, il faut décrire:</w:t>
-      </w:r>
-    </w:p>
-    <w:p>
-      <w:pPr>
-        <w:pStyle w:val="En-tte"/>
-        <w:ind w:left="357"/>
-        <w:rPr>
-          <w:i/>
-        </w:rPr>
-      </w:pPr>
-    </w:p>
-    <w:p>
-      <w:pPr>
+          <w:iCs/>
+        </w:rPr>
+      </w:pPr>
+      <w:bookmarkStart w:id="41" w:name="_Toc25553326"/>
+      <w:bookmarkStart w:id="42" w:name="_Toc71691029"/>
+      <w:bookmarkStart w:id="43" w:name="_Toc499021846"/>
+      <w:bookmarkStart w:id="44" w:name="_Toc128126390"/>
+      <w:r>
+        <w:rPr>
+          <w:iCs/>
+        </w:rPr>
+        <w:t>Liste des documents</w:t>
+      </w:r>
+      <w:bookmarkEnd w:id="41"/>
+      <w:r>
+        <w:rPr>
+          <w:iCs/>
+        </w:rPr>
+        <w:t xml:space="preserve"> fournis</w:t>
+      </w:r>
+      <w:bookmarkEnd w:id="42"/>
+      <w:bookmarkEnd w:id="43"/>
+      <w:bookmarkEnd w:id="44"/>
+    </w:p>
+    <w:p>
+      <w:pPr>
+        <w:ind w:left="426"/>
+        <w:rPr>
+          <w:rFonts w:cs="Arial"/>
+          <w:iCs/>
+        </w:rPr>
+      </w:pPr>
+    </w:p>
+    <w:p>
+      <w:pPr>
+        <w:pStyle w:val="Paragraphedeliste"/>
         <w:numPr>
           <w:ilvl w:val="0"/>
-          <w:numId w:val="13"/>
+          <w:numId w:val="20"/>
         </w:numPr>
-        <w:suppressAutoHyphens/>
-        <w:rPr>
-          <w:i/>
-        </w:rPr>
-      </w:pPr>
-      <w:proofErr w:type="gramStart"/>
-      <w:r>
-        <w:rPr>
-          <w:i/>
-        </w:rPr>
-        <w:t>les</w:t>
-      </w:r>
-      <w:proofErr w:type="gramEnd"/>
-      <w:r>
-        <w:rPr>
-          <w:i/>
-        </w:rPr>
-        <w:t xml:space="preserve"> conditions exactes de chaque test</w:t>
-      </w:r>
-    </w:p>
-    <w:p>
-      <w:pPr>
+        <w:rPr>
+          <w:rFonts w:cs="Arial"/>
+        </w:rPr>
+      </w:pPr>
+      <w:r>
+        <w:rPr>
+          <w:rFonts w:cs="Arial"/>
+        </w:rPr>
+        <w:t>Le rapport de projet</w:t>
+      </w:r>
+    </w:p>
+    <w:p>
+      <w:pPr>
+        <w:pStyle w:val="Paragraphedeliste"/>
         <w:numPr>
           <w:ilvl w:val="0"/>
-          <w:numId w:val="12"/>
+          <w:numId w:val="20"/>
         </w:numPr>
         <w:rPr>
+          <w:rFonts w:cs="Arial"/>
+        </w:rPr>
+      </w:pPr>
+      <w:r>
+        <w:rPr>
+          <w:rFonts w:cs="Arial"/>
+        </w:rPr>
+        <w:t xml:space="preserve">Un rapport d’entretien pour chaque entretien effectué </w:t>
+      </w:r>
+    </w:p>
+    <w:p>
+      <w:pPr>
+        <w:ind w:left="426"/>
+        <w:rPr>
+          <w:rFonts w:cs="Arial"/>
           <w:i/>
         </w:rPr>
       </w:pPr>
-      <w:proofErr w:type="gramStart"/>
-      <w:r>
-        <w:rPr>
+    </w:p>
+    <w:p>
+      <w:pPr>
+        <w:ind w:left="426"/>
+        <w:rPr>
+          <w:rFonts w:cs="Arial"/>
           <w:i/>
         </w:rPr>
-        <w:t>les</w:t>
-      </w:r>
-      <w:proofErr w:type="gramEnd"/>
-      <w:r>
-        <w:rPr>
+      </w:pPr>
+      <w:r>
+        <w:rPr>
+          <w:rFonts w:cs="Arial"/>
           <w:i/>
         </w:rPr>
-        <w:t xml:space="preserve"> preuves de test (papier ou fichier)</w:t>
-      </w:r>
-    </w:p>
-    <w:p>
-      <w:pPr>
-        <w:numPr>
-          <w:ilvl w:val="0"/>
-          <w:numId w:val="12"/>
-        </w:numPr>
-        <w:rPr>
+        <w:t>Lister les documents fournis au client avec votre produit, en indiquant les numéros de versions</w:t>
+      </w:r>
+      <w:r>
+        <w:rPr>
+          <w:rFonts w:cs="Arial"/>
           <w:i/>
         </w:rPr>
-      </w:pPr>
-      <w:proofErr w:type="gramStart"/>
-      <w:r>
-        <w:rPr>
-          <w:i/>
-        </w:rPr>
-        <w:t>tests</w:t>
-      </w:r>
-      <w:proofErr w:type="gramEnd"/>
-      <w:r>
-        <w:rPr>
-          <w:i/>
-        </w:rPr>
-        <w:t xml:space="preserve"> sans preuve: fournir au moins une description </w:t>
-      </w:r>
-    </w:p>
-    <w:p>
-      <w:pPr>
-        <w:pStyle w:val="Titre2"/>
-        <w:rPr>
-          <w:i/>
-          <w:iCs/>
-        </w:rPr>
-      </w:pPr>
-      <w:bookmarkStart w:id="42" w:name="_Toc25553322"/>
-      <w:bookmarkStart w:id="43" w:name="_Toc71691026"/>
-      <w:bookmarkStart w:id="44" w:name="_Toc499021845"/>
-      <w:bookmarkStart w:id="45" w:name="_Toc128126389"/>
-      <w:r>
-        <w:rPr>
-          <w:iCs/>
-        </w:rPr>
-        <w:lastRenderedPageBreak/>
-        <w:t xml:space="preserve">Erreurs </w:t>
-      </w:r>
-      <w:bookmarkEnd w:id="42"/>
-      <w:r>
-        <w:rPr>
-          <w:iCs/>
-        </w:rPr>
-        <w:t>restantes</w:t>
-      </w:r>
-      <w:bookmarkEnd w:id="43"/>
-      <w:bookmarkEnd w:id="44"/>
-      <w:bookmarkEnd w:id="45"/>
-      <w:r>
-        <w:rPr>
-          <w:iCs/>
-        </w:rPr>
-        <w:t xml:space="preserve">  </w:t>
+        <w:t xml:space="preserve"> </w:t>
       </w:r>
     </w:p>
     <w:p>
       <w:pPr>
         <w:ind w:left="426"/>
         <w:rPr>
-          <w:i/>
-        </w:rPr>
-      </w:pPr>
-      <w:bookmarkStart w:id="46" w:name="_Toc25553323"/>
-    </w:p>
-    <w:p>
-      <w:pPr>
-        <w:ind w:left="426"/>
-        <w:rPr>
-          <w:i/>
-        </w:rPr>
-      </w:pPr>
-      <w:r>
-        <w:rPr>
-          <w:i/>
-        </w:rPr>
-        <w:t xml:space="preserve">S'il reste encore des erreurs: </w:t>
-      </w:r>
-    </w:p>
-    <w:p>
-      <w:pPr>
-        <w:ind w:left="426"/>
-        <w:rPr>
+          <w:rFonts w:cs="Arial"/>
           <w:i/>
         </w:rPr>
       </w:pPr>
@@ -9063,14 +9108,25 @@
           <w:numId w:val="3"/>
         </w:numPr>
         <w:rPr>
+          <w:rFonts w:cs="Arial"/>
           <w:i/>
         </w:rPr>
       </w:pPr>
-      <w:r>
-        <w:rPr>
+      <w:proofErr w:type="gramStart"/>
+      <w:r>
+        <w:rPr>
+          <w:rFonts w:cs="Arial"/>
           <w:i/>
         </w:rPr>
-        <w:t>Description détaillée</w:t>
+        <w:t>le</w:t>
+      </w:r>
+      <w:proofErr w:type="gramEnd"/>
+      <w:r>
+        <w:rPr>
+          <w:rFonts w:cs="Arial"/>
+          <w:i/>
+        </w:rPr>
+        <w:t xml:space="preserve"> rapport de projet</w:t>
       </w:r>
     </w:p>
     <w:p>
@@ -9080,16 +9136,26 @@
           <w:numId w:val="3"/>
         </w:numPr>
         <w:rPr>
+          <w:rFonts w:cs="Arial"/>
           <w:i/>
         </w:rPr>
       </w:pPr>
-      <w:r>
-        <w:rPr>
+      <w:proofErr w:type="gramStart"/>
+      <w:r>
+        <w:rPr>
+          <w:rFonts w:cs="Arial"/>
           <w:i/>
         </w:rPr>
-        <w:t>Conséquences sur l'utilisation du produit</w:t>
-      </w:r>
-      <w:bookmarkEnd w:id="46"/>
+        <w:t>le</w:t>
+      </w:r>
+      <w:proofErr w:type="gramEnd"/>
+      <w:r>
+        <w:rPr>
+          <w:rFonts w:cs="Arial"/>
+          <w:i/>
+        </w:rPr>
+        <w:t xml:space="preserve"> manuel d'Installation (en annexe)</w:t>
+      </w:r>
     </w:p>
     <w:p>
       <w:pPr>
@@ -9098,94 +9164,26 @@
           <w:numId w:val="3"/>
         </w:numPr>
         <w:rPr>
-          <w:i/>
-        </w:rPr>
-      </w:pPr>
-      <w:r>
-        <w:rPr>
-          <w:i/>
-        </w:rPr>
-        <w:t>Actions envisagées ou possibles</w:t>
-      </w:r>
-    </w:p>
-    <w:p>
-      <w:pPr>
-        <w:pStyle w:val="En-tte"/>
-        <w:rPr>
-          <w:rFonts w:cs="Arial"/>
-          <w:iCs/>
-        </w:rPr>
-      </w:pPr>
-    </w:p>
-    <w:p>
-      <w:pPr>
-        <w:pStyle w:val="Titre2"/>
-        <w:rPr>
-          <w:i/>
-          <w:iCs/>
-        </w:rPr>
-      </w:pPr>
-      <w:bookmarkStart w:id="47" w:name="_Toc25553326"/>
-      <w:bookmarkStart w:id="48" w:name="_Toc71691029"/>
-      <w:bookmarkStart w:id="49" w:name="_Toc499021846"/>
-      <w:bookmarkStart w:id="50" w:name="_Toc128126390"/>
-      <w:r>
-        <w:rPr>
-          <w:iCs/>
-        </w:rPr>
-        <w:t>Liste des documents</w:t>
-      </w:r>
-      <w:bookmarkEnd w:id="47"/>
-      <w:r>
-        <w:rPr>
-          <w:iCs/>
-        </w:rPr>
-        <w:t xml:space="preserve"> fournis</w:t>
-      </w:r>
-      <w:bookmarkEnd w:id="48"/>
-      <w:bookmarkEnd w:id="49"/>
-      <w:bookmarkEnd w:id="50"/>
-    </w:p>
-    <w:p>
-      <w:pPr>
-        <w:ind w:left="426"/>
-        <w:rPr>
-          <w:rFonts w:cs="Arial"/>
-          <w:iCs/>
-        </w:rPr>
-      </w:pPr>
-    </w:p>
-    <w:p>
-      <w:pPr>
-        <w:ind w:left="426"/>
-        <w:rPr>
           <w:rFonts w:cs="Arial"/>
           <w:i/>
         </w:rPr>
       </w:pPr>
+      <w:proofErr w:type="gramStart"/>
       <w:r>
         <w:rPr>
           <w:rFonts w:cs="Arial"/>
           <w:i/>
         </w:rPr>
-        <w:t>Lister les documents fournis au client avec votre produit, en indiquant les numéros de versions</w:t>
-      </w:r>
+        <w:t>le</w:t>
+      </w:r>
+      <w:proofErr w:type="gramEnd"/>
       <w:r>
         <w:rPr>
           <w:rFonts w:cs="Arial"/>
           <w:i/>
         </w:rPr>
-        <w:t xml:space="preserve"> </w:t>
-      </w:r>
-    </w:p>
-    <w:p>
-      <w:pPr>
-        <w:ind w:left="426"/>
-        <w:rPr>
-          <w:rFonts w:cs="Arial"/>
-          <w:i/>
-        </w:rPr>
-      </w:pPr>
+        <w:t xml:space="preserve"> manuel d'Utilisation avec des exemples graphiques (en annexe)</w:t>
+      </w:r>
     </w:p>
     <w:p>
       <w:pPr>
@@ -9204,7 +9202,7 @@
           <w:rFonts w:cs="Arial"/>
           <w:i/>
         </w:rPr>
-        <w:t>le</w:t>
+        <w:t>autres</w:t>
       </w:r>
       <w:proofErr w:type="gramEnd"/>
       <w:r>
@@ -9212,90 +9210,6 @@
           <w:rFonts w:cs="Arial"/>
           <w:i/>
         </w:rPr>
-        <w:t xml:space="preserve"> rapport de projet</w:t>
-      </w:r>
-    </w:p>
-    <w:p>
-      <w:pPr>
-        <w:numPr>
-          <w:ilvl w:val="0"/>
-          <w:numId w:val="3"/>
-        </w:numPr>
-        <w:rPr>
-          <w:rFonts w:cs="Arial"/>
-          <w:i/>
-        </w:rPr>
-      </w:pPr>
-      <w:proofErr w:type="gramStart"/>
-      <w:r>
-        <w:rPr>
-          <w:rFonts w:cs="Arial"/>
-          <w:i/>
-        </w:rPr>
-        <w:t>le</w:t>
-      </w:r>
-      <w:proofErr w:type="gramEnd"/>
-      <w:r>
-        <w:rPr>
-          <w:rFonts w:cs="Arial"/>
-          <w:i/>
-        </w:rPr>
-        <w:t xml:space="preserve"> manuel d'Installation (en annexe)</w:t>
-      </w:r>
-    </w:p>
-    <w:p>
-      <w:pPr>
-        <w:numPr>
-          <w:ilvl w:val="0"/>
-          <w:numId w:val="3"/>
-        </w:numPr>
-        <w:rPr>
-          <w:rFonts w:cs="Arial"/>
-          <w:i/>
-        </w:rPr>
-      </w:pPr>
-      <w:proofErr w:type="gramStart"/>
-      <w:r>
-        <w:rPr>
-          <w:rFonts w:cs="Arial"/>
-          <w:i/>
-        </w:rPr>
-        <w:t>le</w:t>
-      </w:r>
-      <w:proofErr w:type="gramEnd"/>
-      <w:r>
-        <w:rPr>
-          <w:rFonts w:cs="Arial"/>
-          <w:i/>
-        </w:rPr>
-        <w:t xml:space="preserve"> manuel d'Utilisation avec des exemples graphiques (en annexe)</w:t>
-      </w:r>
-    </w:p>
-    <w:p>
-      <w:pPr>
-        <w:numPr>
-          <w:ilvl w:val="0"/>
-          <w:numId w:val="3"/>
-        </w:numPr>
-        <w:rPr>
-          <w:rFonts w:cs="Arial"/>
-          <w:i/>
-        </w:rPr>
-      </w:pPr>
-      <w:proofErr w:type="gramStart"/>
-      <w:r>
-        <w:rPr>
-          <w:rFonts w:cs="Arial"/>
-          <w:i/>
-        </w:rPr>
-        <w:t>autres</w:t>
-      </w:r>
-      <w:proofErr w:type="gramEnd"/>
-      <w:r>
-        <w:rPr>
-          <w:rFonts w:cs="Arial"/>
-          <w:i/>
-        </w:rPr>
         <w:t>…</w:t>
       </w:r>
     </w:p>
@@ -9305,20 +9219,12 @@
           <w:szCs w:val="14"/>
         </w:rPr>
       </w:pPr>
-    </w:p>
-    <w:p>
-      <w:pPr>
+      <w:r>
         <w:rPr>
           <w:szCs w:val="14"/>
         </w:rPr>
-      </w:pPr>
-    </w:p>
-    <w:p>
-      <w:pPr>
-        <w:rPr>
-          <w:szCs w:val="14"/>
-        </w:rPr>
-      </w:pPr>
+        <w:br w:type="page"/>
+      </w:r>
     </w:p>
     <w:p>
       <w:pPr>
@@ -9327,140 +9233,88 @@
           <w:tab w:val="num" w:pos="360"/>
         </w:tabs>
       </w:pPr>
-      <w:bookmarkStart w:id="51" w:name="_Toc25553328"/>
-      <w:bookmarkStart w:id="52" w:name="_Toc71703263"/>
-      <w:bookmarkStart w:id="53" w:name="_Toc499021847"/>
-      <w:bookmarkStart w:id="54" w:name="_Toc128126391"/>
-      <w:r>
+      <w:bookmarkStart w:id="45" w:name="_Toc25553328"/>
+      <w:bookmarkStart w:id="46" w:name="_Toc71703263"/>
+      <w:bookmarkStart w:id="47" w:name="_Toc499021847"/>
+      <w:bookmarkStart w:id="48" w:name="_Toc128126391"/>
+      <w:r>
+        <w:lastRenderedPageBreak/>
         <w:t>C</w:t>
       </w:r>
-      <w:bookmarkEnd w:id="51"/>
-      <w:bookmarkEnd w:id="52"/>
+      <w:bookmarkEnd w:id="45"/>
+      <w:bookmarkEnd w:id="46"/>
       <w:r>
         <w:t>onclusions</w:t>
       </w:r>
-      <w:bookmarkEnd w:id="53"/>
-      <w:bookmarkEnd w:id="54"/>
+      <w:bookmarkEnd w:id="47"/>
+      <w:bookmarkEnd w:id="48"/>
+    </w:p>
+    <w:p/>
+    <w:p>
+      <w:pPr>
+        <w:ind w:left="357"/>
+        <w:jc w:val="both"/>
+      </w:pPr>
+      <w:r>
+        <w:t xml:space="preserve">Pour conclure ce projet, je dirais que l’objectif principale de ce projet est réussi. Tous les entretiens ont pu être effectués et toutes les demandes ont été récupérer et mise dans un rapport. Malheureusement, je n’ai pas réussi à établir tous les tests qui m’ont été demandé suite à la charge de travail demandé et également dû à certaines configurations manquantes sur la nouvelle version de GLPI. </w:t>
+      </w:r>
+    </w:p>
+    <w:p>
+      <w:pPr>
+        <w:ind w:left="357"/>
+        <w:jc w:val="both"/>
+      </w:pPr>
+    </w:p>
+    <w:p>
+      <w:pPr>
+        <w:ind w:left="357"/>
+        <w:jc w:val="both"/>
+      </w:pPr>
+      <w:r>
+        <w:t>J’ai beaucoup apprécié faire ce projet, j’ai pu apprendre beaucoup de chose grâce à ce projet. J’ai appris à pouvoir gérer un entretien, poser les bonnes questions suivant les circonstances et également à analyser correctement un logiciel. Le point négatif j’aimerais souligner est le fait que faire la communication entre l’école et l’entreprise en même temps est assez complexe. Mais mis à part cela, c’était un projet super à réaliser.</w:t>
+      </w:r>
+    </w:p>
+    <w:p>
+      <w:pPr>
+        <w:ind w:left="357"/>
+        <w:jc w:val="both"/>
+      </w:pPr>
+    </w:p>
+    <w:p>
+      <w:pPr>
+        <w:ind w:left="357"/>
+        <w:jc w:val="both"/>
+      </w:pPr>
+      <w:r>
+        <w:t xml:space="preserve">Pour la suite du projet, </w:t>
+      </w:r>
+      <w:r>
+        <w:t>il faut configurer les différentes parties du logiciel ainsi que faire les tests que les utilisateurs m’ont retourné. Il faudra aussi faire la migration des différentes données de l’ancienne version jusqu’à la nouvelle version et tester q</w:t>
+      </w:r>
+      <w:r>
+        <w:t>ue tout fonctionne correctement.</w:t>
+      </w:r>
+    </w:p>
+    <w:p>
+      <w:pPr>
+        <w:ind w:left="357"/>
+        <w:jc w:val="both"/>
+      </w:pPr>
+    </w:p>
+    <w:p>
+      <w:pPr>
+        <w:ind w:left="357"/>
+        <w:jc w:val="both"/>
+      </w:pPr>
+      <w:r>
+        <w:t>Je tiens à remercier l’entreprise Eldora pour m’avoir permis de faire ce projet au sein de leur Entreprise.</w:t>
+      </w:r>
     </w:p>
     <w:p>
       <w:pPr>
         <w:pStyle w:val="En-tte"/>
         <w:ind w:left="357"/>
       </w:pPr>
-    </w:p>
-    <w:p>
-      <w:pPr>
-        <w:pStyle w:val="Retraitnormal1"/>
-        <w:numPr>
-          <w:ilvl w:val="0"/>
-          <w:numId w:val="0"/>
-        </w:numPr>
-        <w:ind w:left="357"/>
-        <w:rPr>
-          <w:rFonts w:ascii="Arial" w:hAnsi="Arial" w:cs="Arial"/>
-          <w:i/>
-          <w:sz w:val="24"/>
-        </w:rPr>
-      </w:pPr>
-      <w:r>
-        <w:rPr>
-          <w:rFonts w:ascii="Arial" w:hAnsi="Arial" w:cs="Arial"/>
-          <w:i/>
-          <w:sz w:val="24"/>
-        </w:rPr>
-        <w:t>Développez en tous cas les points suivants:</w:t>
-      </w:r>
-    </w:p>
-    <w:p>
-      <w:pPr>
-        <w:pStyle w:val="Retraitnormal1"/>
-        <w:numPr>
-          <w:ilvl w:val="0"/>
-          <w:numId w:val="0"/>
-        </w:numPr>
-        <w:ind w:left="357"/>
-        <w:rPr>
-          <w:rFonts w:ascii="Arial" w:hAnsi="Arial" w:cs="Arial"/>
-          <w:i/>
-          <w:sz w:val="24"/>
-        </w:rPr>
-      </w:pPr>
-    </w:p>
-    <w:p>
-      <w:pPr>
-        <w:numPr>
-          <w:ilvl w:val="0"/>
-          <w:numId w:val="3"/>
-        </w:numPr>
-        <w:rPr>
-          <w:rFonts w:cs="Arial"/>
-          <w:i/>
-        </w:rPr>
-      </w:pPr>
-      <w:r>
-        <w:rPr>
-          <w:rFonts w:cs="Arial"/>
-          <w:i/>
-        </w:rPr>
-        <w:t>Objectifs atteints / non-atteints</w:t>
-      </w:r>
-    </w:p>
-    <w:p>
-      <w:pPr>
-        <w:numPr>
-          <w:ilvl w:val="0"/>
-          <w:numId w:val="3"/>
-        </w:numPr>
-        <w:rPr>
-          <w:rFonts w:cs="Arial"/>
-          <w:i/>
-        </w:rPr>
-      </w:pPr>
-      <w:r>
-        <w:rPr>
-          <w:rFonts w:cs="Arial"/>
-          <w:i/>
-        </w:rPr>
-        <w:t>Points positifs / négatifs</w:t>
-      </w:r>
-    </w:p>
-    <w:p>
-      <w:pPr>
-        <w:numPr>
-          <w:ilvl w:val="0"/>
-          <w:numId w:val="3"/>
-        </w:numPr>
-        <w:rPr>
-          <w:rFonts w:cs="Arial"/>
-          <w:i/>
-        </w:rPr>
-      </w:pPr>
-      <w:r>
-        <w:rPr>
-          <w:rFonts w:cs="Arial"/>
-          <w:i/>
-        </w:rPr>
-        <w:t>Difficultés particulières</w:t>
-      </w:r>
-    </w:p>
-    <w:p>
-      <w:pPr>
-        <w:numPr>
-          <w:ilvl w:val="0"/>
-          <w:numId w:val="3"/>
-        </w:numPr>
-        <w:rPr>
-          <w:rFonts w:cs="Arial"/>
-          <w:i/>
-        </w:rPr>
-      </w:pPr>
-      <w:r>
-        <w:rPr>
-          <w:rFonts w:cs="Arial"/>
-          <w:i/>
-        </w:rPr>
-        <w:t>Suites possibles pour le projet (évolutions &amp; améliorations)</w:t>
-      </w:r>
     </w:p>
     <w:p>
       <w:pPr>
@@ -9489,117 +9343,110 @@
           <w:tab w:val="num" w:pos="360"/>
         </w:tabs>
       </w:pPr>
-      <w:bookmarkStart w:id="55" w:name="_Toc71703264"/>
-      <w:bookmarkStart w:id="56" w:name="_Toc499021848"/>
-      <w:bookmarkStart w:id="57" w:name="_Toc128126392"/>
+      <w:bookmarkStart w:id="49" w:name="_Toc71703264"/>
+      <w:bookmarkStart w:id="50" w:name="_Toc499021848"/>
+      <w:bookmarkStart w:id="51" w:name="_Toc128126392"/>
       <w:r>
         <w:lastRenderedPageBreak/>
         <w:t>A</w:t>
       </w:r>
+      <w:bookmarkEnd w:id="49"/>
+      <w:r>
+        <w:t>nnexes</w:t>
+      </w:r>
+      <w:bookmarkEnd w:id="50"/>
+      <w:bookmarkEnd w:id="51"/>
+    </w:p>
+    <w:p>
+      <w:pPr>
+        <w:pStyle w:val="Titre2"/>
+        <w:rPr>
+          <w:i/>
+          <w:iCs/>
+        </w:rPr>
+      </w:pPr>
+      <w:bookmarkStart w:id="52" w:name="_Toc71703265"/>
+      <w:bookmarkStart w:id="53" w:name="_Toc499021850"/>
+      <w:bookmarkStart w:id="54" w:name="_Toc128126394"/>
+      <w:r>
+        <w:rPr>
+          <w:iCs/>
+        </w:rPr>
+        <w:t>Sources – Bibliographie</w:t>
+      </w:r>
+      <w:bookmarkEnd w:id="52"/>
+      <w:bookmarkEnd w:id="53"/>
+      <w:bookmarkEnd w:id="54"/>
+    </w:p>
+    <w:p>
+      <w:pPr>
+        <w:ind w:left="426"/>
+        <w:rPr>
+          <w:iCs/>
+        </w:rPr>
+      </w:pPr>
+    </w:p>
+    <w:p>
+      <w:pPr>
+        <w:pStyle w:val="Paragraphedeliste"/>
+        <w:numPr>
+          <w:ilvl w:val="0"/>
+          <w:numId w:val="21"/>
+        </w:numPr>
+        <w:rPr>
+          <w:iCs/>
+        </w:rPr>
+      </w:pPr>
+      <w:hyperlink r:id="rId14" w:history="1">
+        <w:r>
+          <w:rPr>
+            <w:rStyle w:val="Lienhypertexte"/>
+            <w:iCs/>
+          </w:rPr>
+          <w:t>https://glpi-project.org/fr/interface-glpi-10/</w:t>
+        </w:r>
+      </w:hyperlink>
+    </w:p>
+    <w:p>
+      <w:pPr>
+        <w:pStyle w:val="Paragraphedeliste"/>
+        <w:numPr>
+          <w:ilvl w:val="0"/>
+          <w:numId w:val="21"/>
+        </w:numPr>
+        <w:rPr>
+          <w:iCs/>
+        </w:rPr>
+      </w:pPr>
+    </w:p>
+    <w:p>
+      <w:pPr>
+        <w:pStyle w:val="Titre2"/>
+        <w:rPr>
+          <w:i/>
+          <w:iCs/>
+        </w:rPr>
+      </w:pPr>
+      <w:bookmarkStart w:id="55" w:name="_Toc25553330"/>
+      <w:bookmarkStart w:id="56" w:name="_Toc71703266"/>
+      <w:bookmarkStart w:id="57" w:name="_Toc499021851"/>
+      <w:bookmarkStart w:id="58" w:name="_Toc128126395"/>
+      <w:r>
+        <w:rPr>
+          <w:iCs/>
+        </w:rPr>
+        <w:t xml:space="preserve">Journal de </w:t>
+      </w:r>
       <w:bookmarkEnd w:id="55"/>
-      <w:r>
-        <w:t>nnexes</w:t>
-      </w:r>
       <w:bookmarkEnd w:id="56"/>
+      <w:r>
+        <w:rPr>
+          <w:iCs/>
+        </w:rPr>
+        <w:t>travail</w:t>
+      </w:r>
       <w:bookmarkEnd w:id="57"/>
-    </w:p>
-    <w:p>
-      <w:pPr>
-        <w:pStyle w:val="Titre2"/>
-        <w:rPr>
-          <w:i/>
-          <w:iCs/>
-        </w:rPr>
-      </w:pPr>
-      <w:bookmarkStart w:id="58" w:name="_Toc71703265"/>
-      <w:bookmarkStart w:id="59" w:name="_Toc499021850"/>
-      <w:bookmarkStart w:id="60" w:name="_Toc128126394"/>
-      <w:r>
-        <w:rPr>
-          <w:iCs/>
-        </w:rPr>
-        <w:t>Sources – Bibliographie</w:t>
-      </w:r>
       <w:bookmarkEnd w:id="58"/>
-      <w:bookmarkEnd w:id="59"/>
-      <w:bookmarkEnd w:id="60"/>
-    </w:p>
-    <w:p>
-      <w:pPr>
-        <w:ind w:left="426"/>
-        <w:rPr>
-          <w:iCs/>
-        </w:rPr>
-      </w:pPr>
-    </w:p>
-    <w:p>
-      <w:pPr>
-        <w:ind w:left="426"/>
-        <w:rPr>
-          <w:i/>
-        </w:rPr>
-      </w:pPr>
-      <w:r>
-        <w:rPr>
-          <w:i/>
-        </w:rPr>
-        <w:t>Liste des livres utilisé</w:t>
-      </w:r>
-      <w:r>
-        <w:rPr>
-          <w:i/>
-        </w:rPr>
-        <w:t>s</w:t>
-      </w:r>
-      <w:r>
-        <w:rPr>
-          <w:i/>
-        </w:rPr>
-        <w:t xml:space="preserve"> (Titre, auteur, date), des sites Internet (URL) consultés, des articles (Revue, date, titre, </w:t>
-      </w:r>
-      <w:proofErr w:type="gramStart"/>
-      <w:r>
-        <w:rPr>
-          <w:i/>
-        </w:rPr>
-        <w:t>auteur)…</w:t>
-      </w:r>
-      <w:proofErr w:type="gramEnd"/>
-      <w:r>
-        <w:rPr>
-          <w:i/>
-        </w:rPr>
-        <w:t xml:space="preserve"> Et de toutes les aides externes (noms)   </w:t>
-      </w:r>
-    </w:p>
-    <w:p>
-      <w:pPr>
-        <w:pStyle w:val="Titre2"/>
-        <w:rPr>
-          <w:i/>
-          <w:iCs/>
-        </w:rPr>
-      </w:pPr>
-      <w:bookmarkStart w:id="61" w:name="_Toc25553330"/>
-      <w:bookmarkStart w:id="62" w:name="_Toc71703266"/>
-      <w:bookmarkStart w:id="63" w:name="_Toc499021851"/>
-      <w:bookmarkStart w:id="64" w:name="_Toc128126395"/>
-      <w:r>
-        <w:rPr>
-          <w:iCs/>
-        </w:rPr>
-        <w:t xml:space="preserve">Journal de </w:t>
-      </w:r>
-      <w:bookmarkEnd w:id="61"/>
-      <w:bookmarkEnd w:id="62"/>
-      <w:r>
-        <w:rPr>
-          <w:iCs/>
-        </w:rPr>
-        <w:t>travail</w:t>
-      </w:r>
-      <w:bookmarkEnd w:id="63"/>
-      <w:bookmarkEnd w:id="64"/>
     </w:p>
     <w:p/>
     <w:tbl>
@@ -9767,7 +9614,7 @@
           <w:iCs/>
         </w:rPr>
       </w:pPr>
-      <w:bookmarkStart w:id="65" w:name="_Toc25553331"/>
+      <w:bookmarkStart w:id="59" w:name="_Toc25553331"/>
     </w:p>
     <w:p>
       <w:pPr>
@@ -9777,114 +9624,116 @@
           <w:iCs/>
         </w:rPr>
       </w:pPr>
-      <w:bookmarkStart w:id="66" w:name="_Toc71703267"/>
-      <w:bookmarkStart w:id="67" w:name="_Toc499021852"/>
-      <w:bookmarkStart w:id="68" w:name="_Toc128126396"/>
+      <w:bookmarkStart w:id="60" w:name="_Toc71703267"/>
+      <w:bookmarkStart w:id="61" w:name="_Toc499021852"/>
+      <w:bookmarkStart w:id="62" w:name="_Toc128126396"/>
       <w:r>
         <w:rPr>
           <w:iCs/>
         </w:rPr>
         <w:t>Manuel d'Installation</w:t>
       </w:r>
+      <w:bookmarkEnd w:id="59"/>
+      <w:bookmarkEnd w:id="60"/>
+      <w:bookmarkEnd w:id="61"/>
+      <w:bookmarkEnd w:id="62"/>
+    </w:p>
+    <w:p/>
+    <w:p>
+      <w:pPr>
+        <w:pStyle w:val="Titre2"/>
+        <w:rPr>
+          <w:i/>
+          <w:iCs/>
+        </w:rPr>
+      </w:pPr>
+      <w:bookmarkStart w:id="63" w:name="_Toc25553332"/>
+      <w:bookmarkStart w:id="64" w:name="_Toc71703268"/>
+      <w:bookmarkStart w:id="65" w:name="_Toc499021853"/>
+      <w:bookmarkStart w:id="66" w:name="_Toc128126397"/>
+      <w:r>
+        <w:rPr>
+          <w:iCs/>
+        </w:rPr>
+        <w:t>Manuel d'Utilisation</w:t>
+      </w:r>
+      <w:bookmarkStart w:id="67" w:name="_GoBack"/>
+      <w:bookmarkEnd w:id="63"/>
+      <w:bookmarkEnd w:id="64"/>
       <w:bookmarkEnd w:id="65"/>
       <w:bookmarkEnd w:id="66"/>
       <w:bookmarkEnd w:id="67"/>
+    </w:p>
+    <w:p/>
+    <w:p>
+      <w:pPr>
+        <w:pStyle w:val="Titre2"/>
+        <w:rPr>
+          <w:i/>
+          <w:iCs/>
+        </w:rPr>
+      </w:pPr>
+      <w:bookmarkStart w:id="68" w:name="_Toc71703270"/>
+      <w:bookmarkStart w:id="69" w:name="_Toc499021854"/>
+      <w:bookmarkStart w:id="70" w:name="_Toc128126398"/>
+      <w:bookmarkStart w:id="71" w:name="_Toc25553334"/>
+      <w:r>
+        <w:rPr>
+          <w:iCs/>
+        </w:rPr>
+        <w:t>A</w:t>
+      </w:r>
+      <w:r>
+        <w:rPr>
+          <w:iCs/>
+        </w:rPr>
+        <w:t>rchives du projet</w:t>
+      </w:r>
       <w:bookmarkEnd w:id="68"/>
-    </w:p>
-    <w:p/>
-    <w:p>
-      <w:pPr>
-        <w:pStyle w:val="Titre2"/>
-        <w:rPr>
-          <w:i/>
-          <w:iCs/>
-        </w:rPr>
-      </w:pPr>
-      <w:bookmarkStart w:id="69" w:name="_Toc25553332"/>
-      <w:bookmarkStart w:id="70" w:name="_Toc71703268"/>
-      <w:bookmarkStart w:id="71" w:name="_Toc499021853"/>
-      <w:bookmarkStart w:id="72" w:name="_Toc128126397"/>
-      <w:r>
-        <w:rPr>
-          <w:iCs/>
-        </w:rPr>
-        <w:t>Manuel d'Utilisation</w:t>
-      </w:r>
       <w:bookmarkEnd w:id="69"/>
       <w:bookmarkEnd w:id="70"/>
+      <w:r>
+        <w:rPr>
+          <w:iCs/>
+        </w:rPr>
+        <w:t xml:space="preserve"> </w:t>
+      </w:r>
       <w:bookmarkEnd w:id="71"/>
-      <w:bookmarkEnd w:id="72"/>
     </w:p>
     <w:p/>
     <w:p>
       <w:pPr>
-        <w:pStyle w:val="Titre2"/>
+        <w:ind w:left="426"/>
         <w:rPr>
           <w:i/>
-          <w:iCs/>
-        </w:rPr>
-      </w:pPr>
-      <w:bookmarkStart w:id="73" w:name="_Toc71703270"/>
-      <w:bookmarkStart w:id="74" w:name="_Toc499021854"/>
-      <w:bookmarkStart w:id="75" w:name="_Toc128126398"/>
-      <w:bookmarkStart w:id="76" w:name="_Toc25553334"/>
-      <w:r>
-        <w:rPr>
-          <w:iCs/>
-        </w:rPr>
-        <w:t>A</w:t>
-      </w:r>
-      <w:r>
-        <w:rPr>
-          <w:iCs/>
-        </w:rPr>
-        <w:t>rchives du projet</w:t>
-      </w:r>
-      <w:bookmarkEnd w:id="73"/>
-      <w:bookmarkEnd w:id="74"/>
-      <w:bookmarkEnd w:id="75"/>
-      <w:r>
-        <w:rPr>
-          <w:iCs/>
-        </w:rPr>
-        <w:t xml:space="preserve"> </w:t>
-      </w:r>
-      <w:bookmarkEnd w:id="76"/>
+        </w:rPr>
+      </w:pPr>
+      <w:r>
+        <w:rPr>
+          <w:i/>
+        </w:rPr>
+        <w:t>Media</w:t>
+      </w:r>
+      <w:r>
+        <w:rPr>
+          <w:i/>
+        </w:rPr>
+        <w:t xml:space="preserve">, … dans une fourre en plastique </w:t>
+      </w:r>
     </w:p>
     <w:p/>
     <w:p>
       <w:pPr>
-        <w:ind w:left="426"/>
-        <w:rPr>
-          <w:i/>
-        </w:rPr>
-      </w:pPr>
-      <w:r>
-        <w:rPr>
-          <w:i/>
-        </w:rPr>
-        <w:t>Media</w:t>
-      </w:r>
-      <w:r>
-        <w:rPr>
-          <w:i/>
-        </w:rPr>
-        <w:t xml:space="preserve">, … dans une fourre en plastique </w:t>
-      </w:r>
-    </w:p>
-    <w:p/>
-    <w:p>
-      <w:pPr>
         <w:rPr>
           <w:szCs w:val="14"/>
         </w:rPr>
       </w:pPr>
     </w:p>
     <w:sectPr>
-      <w:headerReference w:type="default" r:id="rId14"/>
-      <w:footerReference w:type="default" r:id="rId15"/>
-      <w:headerReference w:type="first" r:id="rId16"/>
-      <w:footerReference w:type="first" r:id="rId17"/>
+      <w:headerReference w:type="default" r:id="rId15"/>
+      <w:footerReference w:type="default" r:id="rId16"/>
+      <w:headerReference w:type="first" r:id="rId17"/>
+      <w:footerReference w:type="first" r:id="rId18"/>
       <w:pgSz w:w="11906" w:h="16838" w:code="9"/>
       <w:pgMar w:top="1418" w:right="1418" w:bottom="1418" w:left="1418" w:header="720" w:footer="720" w:gutter="0"/>
       <w:pgNumType w:start="0"/>
@@ -9944,7 +9793,7 @@
           <w:rPr>
             <w:noProof/>
           </w:rPr>
-          <w:t>10</w:t>
+          <w:t>12</w:t>
         </w:r>
         <w:r>
           <w:fldChar w:fldCharType="end"/>
@@ -10121,7 +9970,7 @@
         <w:noProof/>
         <w:szCs w:val="24"/>
       </w:rPr>
-      <w:t>17/03/2023</w:t>
+      <w:t>24/03/2023</w:t>
     </w:r>
     <w:r>
       <w:rPr>
@@ -10737,6 +10586,119 @@
     </w:lvl>
   </w:abstractNum>
   <w:abstractNum w:abstractNumId="5" w15:restartNumberingAfterBreak="0">
+    <w:nsid w:val="207B3777"/>
+    <w:multiLevelType w:val="hybridMultilevel"/>
+    <w:tmpl w:val="0A4A2E8E"/>
+    <w:lvl w:ilvl="0" w:tplc="100C0003">
+      <w:start w:val="1"/>
+      <w:numFmt w:val="bullet"/>
+      <w:lvlText w:val="o"/>
+      <w:lvlJc w:val="left"/>
+      <w:pPr>
+        <w:ind w:left="1080" w:hanging="360"/>
+      </w:pPr>
+      <w:rPr>
+        <w:rFonts w:ascii="Courier New" w:hAnsi="Courier New" w:cs="Courier New" w:hint="default"/>
+      </w:rPr>
+    </w:lvl>
+    <w:lvl w:ilvl="1" w:tplc="100C0001">
+      <w:start w:val="1"/>
+      <w:numFmt w:val="bullet"/>
+      <w:lvlText w:val=""/>
+      <w:lvlJc w:val="left"/>
+      <w:pPr>
+        <w:ind w:left="1800" w:hanging="360"/>
+      </w:pPr>
+      <w:rPr>
+        <w:rFonts w:ascii="Symbol" w:hAnsi="Symbol" w:hint="default"/>
+      </w:rPr>
+    </w:lvl>
+    <w:lvl w:ilvl="2" w:tplc="100C0005">
+      <w:start w:val="1"/>
+      <w:numFmt w:val="bullet"/>
+      <w:lvlText w:val=""/>
+      <w:lvlJc w:val="left"/>
+      <w:pPr>
+        <w:ind w:left="2520" w:hanging="360"/>
+      </w:pPr>
+      <w:rPr>
+        <w:rFonts w:ascii="Wingdings" w:hAnsi="Wingdings" w:hint="default"/>
+      </w:rPr>
+    </w:lvl>
+    <w:lvl w:ilvl="3" w:tplc="100C0001" w:tentative="1">
+      <w:start w:val="1"/>
+      <w:numFmt w:val="bullet"/>
+      <w:lvlText w:val=""/>
+      <w:lvlJc w:val="left"/>
+      <w:pPr>
+        <w:ind w:left="3240" w:hanging="360"/>
+      </w:pPr>
+      <w:rPr>
+        <w:rFonts w:ascii="Symbol" w:hAnsi="Symbol" w:hint="default"/>
+      </w:rPr>
+    </w:lvl>
+    <w:lvl w:ilvl="4" w:tplc="100C0003" w:tentative="1">
+      <w:start w:val="1"/>
+      <w:numFmt w:val="bullet"/>
+      <w:lvlText w:val="o"/>
+      <w:lvlJc w:val="left"/>
+      <w:pPr>
+        <w:ind w:left="3960" w:hanging="360"/>
+      </w:pPr>
+      <w:rPr>
+        <w:rFonts w:ascii="Courier New" w:hAnsi="Courier New" w:cs="Courier New" w:hint="default"/>
+      </w:rPr>
+    </w:lvl>
+    <w:lvl w:ilvl="5" w:tplc="100C0005" w:tentative="1">
+      <w:start w:val="1"/>
+      <w:numFmt w:val="bullet"/>
+      <w:lvlText w:val=""/>
+      <w:lvlJc w:val="left"/>
+      <w:pPr>
+        <w:ind w:left="4680" w:hanging="360"/>
+      </w:pPr>
+      <w:rPr>
+        <w:rFonts w:ascii="Wingdings" w:hAnsi="Wingdings" w:hint="default"/>
+      </w:rPr>
+    </w:lvl>
+    <w:lvl w:ilvl="6" w:tplc="100C0001" w:tentative="1">
+      <w:start w:val="1"/>
+      <w:numFmt w:val="bullet"/>
+      <w:lvlText w:val=""/>
+      <w:lvlJc w:val="left"/>
+      <w:pPr>
+        <w:ind w:left="5400" w:hanging="360"/>
+      </w:pPr>
+      <w:rPr>
+        <w:rFonts w:ascii="Symbol" w:hAnsi="Symbol" w:hint="default"/>
+      </w:rPr>
+    </w:lvl>
+    <w:lvl w:ilvl="7" w:tplc="100C0003" w:tentative="1">
+      <w:start w:val="1"/>
+      <w:numFmt w:val="bullet"/>
+      <w:lvlText w:val="o"/>
+      <w:lvlJc w:val="left"/>
+      <w:pPr>
+        <w:ind w:left="6120" w:hanging="360"/>
+      </w:pPr>
+      <w:rPr>
+        <w:rFonts w:ascii="Courier New" w:hAnsi="Courier New" w:cs="Courier New" w:hint="default"/>
+      </w:rPr>
+    </w:lvl>
+    <w:lvl w:ilvl="8" w:tplc="100C0005" w:tentative="1">
+      <w:start w:val="1"/>
+      <w:numFmt w:val="bullet"/>
+      <w:lvlText w:val=""/>
+      <w:lvlJc w:val="left"/>
+      <w:pPr>
+        <w:ind w:left="6840" w:hanging="360"/>
+      </w:pPr>
+      <w:rPr>
+        <w:rFonts w:ascii="Wingdings" w:hAnsi="Wingdings" w:hint="default"/>
+      </w:rPr>
+    </w:lvl>
+  </w:abstractNum>
+  <w:abstractNum w:abstractNumId="6" w15:restartNumberingAfterBreak="0">
     <w:nsid w:val="211962EC"/>
     <w:multiLevelType w:val="hybridMultilevel"/>
     <w:tmpl w:val="769C9A0C"/>
@@ -10849,7 +10811,7 @@
       </w:rPr>
     </w:lvl>
   </w:abstractNum>
-  <w:abstractNum w:abstractNumId="6" w15:restartNumberingAfterBreak="0">
+  <w:abstractNum w:abstractNumId="7" w15:restartNumberingAfterBreak="0">
     <w:nsid w:val="27A404D8"/>
     <w:multiLevelType w:val="hybridMultilevel"/>
     <w:tmpl w:val="E4483B56"/>
@@ -10989,7 +10951,120 @@
       </w:rPr>
     </w:lvl>
   </w:abstractNum>
-  <w:abstractNum w:abstractNumId="7" w15:restartNumberingAfterBreak="0">
+  <w:abstractNum w:abstractNumId="8" w15:restartNumberingAfterBreak="0">
+    <w:nsid w:val="34974CFC"/>
+    <w:multiLevelType w:val="hybridMultilevel"/>
+    <w:tmpl w:val="449C9E6C"/>
+    <w:lvl w:ilvl="0" w:tplc="100C0001">
+      <w:start w:val="1"/>
+      <w:numFmt w:val="bullet"/>
+      <w:lvlText w:val=""/>
+      <w:lvlJc w:val="left"/>
+      <w:pPr>
+        <w:ind w:left="1146" w:hanging="360"/>
+      </w:pPr>
+      <w:rPr>
+        <w:rFonts w:ascii="Symbol" w:hAnsi="Symbol" w:hint="default"/>
+      </w:rPr>
+    </w:lvl>
+    <w:lvl w:ilvl="1" w:tplc="100C0003" w:tentative="1">
+      <w:start w:val="1"/>
+      <w:numFmt w:val="bullet"/>
+      <w:lvlText w:val="o"/>
+      <w:lvlJc w:val="left"/>
+      <w:pPr>
+        <w:ind w:left="1866" w:hanging="360"/>
+      </w:pPr>
+      <w:rPr>
+        <w:rFonts w:ascii="Courier New" w:hAnsi="Courier New" w:cs="Courier New" w:hint="default"/>
+      </w:rPr>
+    </w:lvl>
+    <w:lvl w:ilvl="2" w:tplc="100C0005" w:tentative="1">
+      <w:start w:val="1"/>
+      <w:numFmt w:val="bullet"/>
+      <w:lvlText w:val=""/>
+      <w:lvlJc w:val="left"/>
+      <w:pPr>
+        <w:ind w:left="2586" w:hanging="360"/>
+      </w:pPr>
+      <w:rPr>
+        <w:rFonts w:ascii="Wingdings" w:hAnsi="Wingdings" w:hint="default"/>
+      </w:rPr>
+    </w:lvl>
+    <w:lvl w:ilvl="3" w:tplc="100C0001" w:tentative="1">
+      <w:start w:val="1"/>
+      <w:numFmt w:val="bullet"/>
+      <w:lvlText w:val=""/>
+      <w:lvlJc w:val="left"/>
+      <w:pPr>
+        <w:ind w:left="3306" w:hanging="360"/>
+      </w:pPr>
+      <w:rPr>
+        <w:rFonts w:ascii="Symbol" w:hAnsi="Symbol" w:hint="default"/>
+      </w:rPr>
+    </w:lvl>
+    <w:lvl w:ilvl="4" w:tplc="100C0003" w:tentative="1">
+      <w:start w:val="1"/>
+      <w:numFmt w:val="bullet"/>
+      <w:lvlText w:val="o"/>
+      <w:lvlJc w:val="left"/>
+      <w:pPr>
+        <w:ind w:left="4026" w:hanging="360"/>
+      </w:pPr>
+      <w:rPr>
+        <w:rFonts w:ascii="Courier New" w:hAnsi="Courier New" w:cs="Courier New" w:hint="default"/>
+      </w:rPr>
+    </w:lvl>
+    <w:lvl w:ilvl="5" w:tplc="100C0005" w:tentative="1">
+      <w:start w:val="1"/>
+      <w:numFmt w:val="bullet"/>
+      <w:lvlText w:val=""/>
+      <w:lvlJc w:val="left"/>
+      <w:pPr>
+        <w:ind w:left="4746" w:hanging="360"/>
+      </w:pPr>
+      <w:rPr>
+        <w:rFonts w:ascii="Wingdings" w:hAnsi="Wingdings" w:hint="default"/>
+      </w:rPr>
+    </w:lvl>
+    <w:lvl w:ilvl="6" w:tplc="100C0001" w:tentative="1">
+      <w:start w:val="1"/>
+      <w:numFmt w:val="bullet"/>
+      <w:lvlText w:val=""/>
+      <w:lvlJc w:val="left"/>
+      <w:pPr>
+        <w:ind w:left="5466" w:hanging="360"/>
+      </w:pPr>
+      <w:rPr>
+        <w:rFonts w:ascii="Symbol" w:hAnsi="Symbol" w:hint="default"/>
+      </w:rPr>
+    </w:lvl>
+    <w:lvl w:ilvl="7" w:tplc="100C0003" w:tentative="1">
+      <w:start w:val="1"/>
+      <w:numFmt w:val="bullet"/>
+      <w:lvlText w:val="o"/>
+      <w:lvlJc w:val="left"/>
+      <w:pPr>
+        <w:ind w:left="6186" w:hanging="360"/>
+      </w:pPr>
+      <w:rPr>
+        <w:rFonts w:ascii="Courier New" w:hAnsi="Courier New" w:cs="Courier New" w:hint="default"/>
+      </w:rPr>
+    </w:lvl>
+    <w:lvl w:ilvl="8" w:tplc="100C0005" w:tentative="1">
+      <w:start w:val="1"/>
+      <w:numFmt w:val="bullet"/>
+      <w:lvlText w:val=""/>
+      <w:lvlJc w:val="left"/>
+      <w:pPr>
+        <w:ind w:left="6906" w:hanging="360"/>
+      </w:pPr>
+      <w:rPr>
+        <w:rFonts w:ascii="Wingdings" w:hAnsi="Wingdings" w:hint="default"/>
+      </w:rPr>
+    </w:lvl>
+  </w:abstractNum>
+  <w:abstractNum w:abstractNumId="9" w15:restartNumberingAfterBreak="0">
     <w:nsid w:val="40222CF3"/>
     <w:multiLevelType w:val="hybridMultilevel"/>
     <w:tmpl w:val="4E5C9C3E"/>
@@ -11102,7 +11177,7 @@
       </w:rPr>
     </w:lvl>
   </w:abstractNum>
-  <w:abstractNum w:abstractNumId="8" w15:restartNumberingAfterBreak="0">
+  <w:abstractNum w:abstractNumId="10" w15:restartNumberingAfterBreak="0">
     <w:nsid w:val="408C02FF"/>
     <w:multiLevelType w:val="hybridMultilevel"/>
     <w:tmpl w:val="1C925AC4"/>
@@ -11239,7 +11314,7 @@
       </w:rPr>
     </w:lvl>
   </w:abstractNum>
-  <w:abstractNum w:abstractNumId="9" w15:restartNumberingAfterBreak="0">
+  <w:abstractNum w:abstractNumId="11" w15:restartNumberingAfterBreak="0">
     <w:nsid w:val="42F31DAB"/>
     <w:multiLevelType w:val="hybridMultilevel"/>
     <w:tmpl w:val="A46C5D1C"/>
@@ -11379,7 +11454,7 @@
       </w:rPr>
     </w:lvl>
   </w:abstractNum>
-  <w:abstractNum w:abstractNumId="10" w15:restartNumberingAfterBreak="0">
+  <w:abstractNum w:abstractNumId="12" w15:restartNumberingAfterBreak="0">
     <w:nsid w:val="4A4B6FAC"/>
     <w:multiLevelType w:val="hybridMultilevel"/>
     <w:tmpl w:val="3F7CC686"/>
@@ -11492,7 +11567,7 @@
       </w:rPr>
     </w:lvl>
   </w:abstractNum>
-  <w:abstractNum w:abstractNumId="11" w15:restartNumberingAfterBreak="0">
+  <w:abstractNum w:abstractNumId="13" w15:restartNumberingAfterBreak="0">
     <w:nsid w:val="5082572C"/>
     <w:multiLevelType w:val="hybridMultilevel"/>
     <w:tmpl w:val="ED4ACFA4"/>
@@ -11632,7 +11707,7 @@
       </w:rPr>
     </w:lvl>
   </w:abstractNum>
-  <w:abstractNum w:abstractNumId="12" w15:restartNumberingAfterBreak="0">
+  <w:abstractNum w:abstractNumId="14" w15:restartNumberingAfterBreak="0">
     <w:nsid w:val="52B247CA"/>
     <w:multiLevelType w:val="hybridMultilevel"/>
     <w:tmpl w:val="B7D4D45A"/>
@@ -11772,7 +11847,7 @@
       </w:rPr>
     </w:lvl>
   </w:abstractNum>
-  <w:abstractNum w:abstractNumId="13" w15:restartNumberingAfterBreak="0">
+  <w:abstractNum w:abstractNumId="15" w15:restartNumberingAfterBreak="0">
     <w:nsid w:val="594C1361"/>
     <w:multiLevelType w:val="hybridMultilevel"/>
     <w:tmpl w:val="5C243628"/>
@@ -11912,7 +11987,120 @@
       </w:rPr>
     </w:lvl>
   </w:abstractNum>
-  <w:abstractNum w:abstractNumId="14" w15:restartNumberingAfterBreak="0">
+  <w:abstractNum w:abstractNumId="16" w15:restartNumberingAfterBreak="0">
+    <w:nsid w:val="6F49053F"/>
+    <w:multiLevelType w:val="hybridMultilevel"/>
+    <w:tmpl w:val="51C68B78"/>
+    <w:lvl w:ilvl="0" w:tplc="100C0003">
+      <w:start w:val="1"/>
+      <w:numFmt w:val="bullet"/>
+      <w:lvlText w:val="o"/>
+      <w:lvlJc w:val="left"/>
+      <w:pPr>
+        <w:ind w:left="1146" w:hanging="360"/>
+      </w:pPr>
+      <w:rPr>
+        <w:rFonts w:ascii="Courier New" w:hAnsi="Courier New" w:cs="Courier New" w:hint="default"/>
+      </w:rPr>
+    </w:lvl>
+    <w:lvl w:ilvl="1" w:tplc="100C0003" w:tentative="1">
+      <w:start w:val="1"/>
+      <w:numFmt w:val="bullet"/>
+      <w:lvlText w:val="o"/>
+      <w:lvlJc w:val="left"/>
+      <w:pPr>
+        <w:ind w:left="1866" w:hanging="360"/>
+      </w:pPr>
+      <w:rPr>
+        <w:rFonts w:ascii="Courier New" w:hAnsi="Courier New" w:cs="Courier New" w:hint="default"/>
+      </w:rPr>
+    </w:lvl>
+    <w:lvl w:ilvl="2" w:tplc="100C0005" w:tentative="1">
+      <w:start w:val="1"/>
+      <w:numFmt w:val="bullet"/>
+      <w:lvlText w:val=""/>
+      <w:lvlJc w:val="left"/>
+      <w:pPr>
+        <w:ind w:left="2586" w:hanging="360"/>
+      </w:pPr>
+      <w:rPr>
+        <w:rFonts w:ascii="Wingdings" w:hAnsi="Wingdings" w:hint="default"/>
+      </w:rPr>
+    </w:lvl>
+    <w:lvl w:ilvl="3" w:tplc="100C0001" w:tentative="1">
+      <w:start w:val="1"/>
+      <w:numFmt w:val="bullet"/>
+      <w:lvlText w:val=""/>
+      <w:lvlJc w:val="left"/>
+      <w:pPr>
+        <w:ind w:left="3306" w:hanging="360"/>
+      </w:pPr>
+      <w:rPr>
+        <w:rFonts w:ascii="Symbol" w:hAnsi="Symbol" w:hint="default"/>
+      </w:rPr>
+    </w:lvl>
+    <w:lvl w:ilvl="4" w:tplc="100C0003" w:tentative="1">
+      <w:start w:val="1"/>
+      <w:numFmt w:val="bullet"/>
+      <w:lvlText w:val="o"/>
+      <w:lvlJc w:val="left"/>
+      <w:pPr>
+        <w:ind w:left="4026" w:hanging="360"/>
+      </w:pPr>
+      <w:rPr>
+        <w:rFonts w:ascii="Courier New" w:hAnsi="Courier New" w:cs="Courier New" w:hint="default"/>
+      </w:rPr>
+    </w:lvl>
+    <w:lvl w:ilvl="5" w:tplc="100C0005" w:tentative="1">
+      <w:start w:val="1"/>
+      <w:numFmt w:val="bullet"/>
+      <w:lvlText w:val=""/>
+      <w:lvlJc w:val="left"/>
+      <w:pPr>
+        <w:ind w:left="4746" w:hanging="360"/>
+      </w:pPr>
+      <w:rPr>
+        <w:rFonts w:ascii="Wingdings" w:hAnsi="Wingdings" w:hint="default"/>
+      </w:rPr>
+    </w:lvl>
+    <w:lvl w:ilvl="6" w:tplc="100C0001" w:tentative="1">
+      <w:start w:val="1"/>
+      <w:numFmt w:val="bullet"/>
+      <w:lvlText w:val=""/>
+      <w:lvlJc w:val="left"/>
+      <w:pPr>
+        <w:ind w:left="5466" w:hanging="360"/>
+      </w:pPr>
+      <w:rPr>
+        <w:rFonts w:ascii="Symbol" w:hAnsi="Symbol" w:hint="default"/>
+      </w:rPr>
+    </w:lvl>
+    <w:lvl w:ilvl="7" w:tplc="100C0003" w:tentative="1">
+      <w:start w:val="1"/>
+      <w:numFmt w:val="bullet"/>
+      <w:lvlText w:val="o"/>
+      <w:lvlJc w:val="left"/>
+      <w:pPr>
+        <w:ind w:left="6186" w:hanging="360"/>
+      </w:pPr>
+      <w:rPr>
+        <w:rFonts w:ascii="Courier New" w:hAnsi="Courier New" w:cs="Courier New" w:hint="default"/>
+      </w:rPr>
+    </w:lvl>
+    <w:lvl w:ilvl="8" w:tplc="100C0005" w:tentative="1">
+      <w:start w:val="1"/>
+      <w:numFmt w:val="bullet"/>
+      <w:lvlText w:val=""/>
+      <w:lvlJc w:val="left"/>
+      <w:pPr>
+        <w:ind w:left="6906" w:hanging="360"/>
+      </w:pPr>
+      <w:rPr>
+        <w:rFonts w:ascii="Wingdings" w:hAnsi="Wingdings" w:hint="default"/>
+      </w:rPr>
+    </w:lvl>
+  </w:abstractNum>
+  <w:abstractNum w:abstractNumId="17" w15:restartNumberingAfterBreak="0">
     <w:nsid w:val="71E06583"/>
     <w:multiLevelType w:val="hybridMultilevel"/>
     <w:tmpl w:val="26C81FCE"/>
@@ -12052,7 +12240,7 @@
       </w:rPr>
     </w:lvl>
   </w:abstractNum>
-  <w:abstractNum w:abstractNumId="15" w15:restartNumberingAfterBreak="0">
+  <w:abstractNum w:abstractNumId="18" w15:restartNumberingAfterBreak="0">
     <w:nsid w:val="75A3529B"/>
     <w:multiLevelType w:val="hybridMultilevel"/>
     <w:tmpl w:val="819EEA64"/>
@@ -12192,7 +12380,7 @@
       </w:rPr>
     </w:lvl>
   </w:abstractNum>
-  <w:abstractNum w:abstractNumId="16" w15:restartNumberingAfterBreak="0">
+  <w:abstractNum w:abstractNumId="19" w15:restartNumberingAfterBreak="0">
     <w:nsid w:val="7B193736"/>
     <w:multiLevelType w:val="multilevel"/>
     <w:tmpl w:val="3E0A631E"/>
@@ -12314,7 +12502,7 @@
       </w:pPr>
     </w:lvl>
   </w:abstractNum>
-  <w:abstractNum w:abstractNumId="17" w15:restartNumberingAfterBreak="0">
+  <w:abstractNum w:abstractNumId="20" w15:restartNumberingAfterBreak="0">
     <w:nsid w:val="7DD245F2"/>
     <w:multiLevelType w:val="hybridMultilevel"/>
     <w:tmpl w:val="3100450C"/>
@@ -12455,7 +12643,7 @@
     </w:lvl>
   </w:abstractNum>
   <w:num w:numId="1">
-    <w:abstractNumId w:val="16"/>
+    <w:abstractNumId w:val="19"/>
   </w:num>
   <w:num w:numId="2">
     <w:abstractNumId w:val="0"/>
@@ -12464,49 +12652,58 @@
     <w:abstractNumId w:val="3"/>
   </w:num>
   <w:num w:numId="4">
+    <w:abstractNumId w:val="18"/>
+  </w:num>
+  <w:num w:numId="5">
+    <w:abstractNumId w:val="14"/>
+  </w:num>
+  <w:num w:numId="6">
+    <w:abstractNumId w:val="7"/>
+  </w:num>
+  <w:num w:numId="7">
     <w:abstractNumId w:val="15"/>
   </w:num>
-  <w:num w:numId="5">
-    <w:abstractNumId w:val="12"/>
-  </w:num>
-  <w:num w:numId="6">
-    <w:abstractNumId w:val="6"/>
-  </w:num>
-  <w:num w:numId="7">
-    <w:abstractNumId w:val="13"/>
-  </w:num>
   <w:num w:numId="8">
-    <w:abstractNumId w:val="17"/>
+    <w:abstractNumId w:val="20"/>
   </w:num>
   <w:num w:numId="9">
     <w:abstractNumId w:val="2"/>
   </w:num>
   <w:num w:numId="10">
-    <w:abstractNumId w:val="8"/>
+    <w:abstractNumId w:val="10"/>
   </w:num>
   <w:num w:numId="11">
+    <w:abstractNumId w:val="13"/>
+  </w:num>
+  <w:num w:numId="12">
     <w:abstractNumId w:val="11"/>
   </w:num>
-  <w:num w:numId="12">
-    <w:abstractNumId w:val="9"/>
-  </w:num>
   <w:num w:numId="13">
-    <w:abstractNumId w:val="14"/>
+    <w:abstractNumId w:val="17"/>
   </w:num>
   <w:num w:numId="14">
     <w:abstractNumId w:val="4"/>
   </w:num>
   <w:num w:numId="15">
-    <w:abstractNumId w:val="7"/>
+    <w:abstractNumId w:val="9"/>
   </w:num>
   <w:num w:numId="16">
     <w:abstractNumId w:val="1"/>
   </w:num>
   <w:num w:numId="17">
-    <w:abstractNumId w:val="10"/>
+    <w:abstractNumId w:val="12"/>
   </w:num>
   <w:num w:numId="18">
+    <w:abstractNumId w:val="6"/>
+  </w:num>
+  <w:num w:numId="19">
     <w:abstractNumId w:val="5"/>
+  </w:num>
+  <w:num w:numId="20">
+    <w:abstractNumId w:val="16"/>
+  </w:num>
+  <w:num w:numId="21">
+    <w:abstractNumId w:val="8"/>
   </w:num>
   <w:numIdMacAtCleanup w:val="13"/>
 </w:numbering>
@@ -13700,7 +13897,7 @@
 
 <file path=customXml/item1.xml><?xml version="1.0" encoding="utf-8"?>
 <CoverPageProperties xmlns="http://schemas.microsoft.com/office/2006/coverPageProps">
-  <PublishDate>2023-03-10T00:00:00</PublishDate>
+  <PublishDate>2023-03-24T00:00:00</PublishDate>
   <Abstract/>
   <CompanyAddress/>
   <CompanyPhone/>
@@ -13956,7 +14153,7 @@
 </file>
 
 <file path=customXml/itemProps5.xml><?xml version="1.0" encoding="utf-8"?>
-<ds:datastoreItem xmlns:ds="http://schemas.openxmlformats.org/officeDocument/2006/customXml" ds:itemID="{40815C73-C7D8-4808-9C1E-6932F597614F}">
+<ds:datastoreItem xmlns:ds="http://schemas.openxmlformats.org/officeDocument/2006/customXml" ds:itemID="{7B701F8C-44CF-410A-B5C8-0790C21619D8}">
   <ds:schemaRefs>
     <ds:schemaRef ds:uri="http://schemas.openxmlformats.org/officeDocument/2006/bibliography"/>
   </ds:schemaRefs>

</xml_diff>